<commit_message>
Updated the Test Plan
</commit_message>
<xml_diff>
--- a/Test Plan - Final Project .docx
+++ b/Test Plan - Final Project .docx
@@ -578,8 +578,8 @@
       <w:r>
         <w:rPr>
           <w:rFonts w:ascii="Times New Roman" w:hAnsi="Times New Roman" w:cs="Times New Roman"/>
-          <w:b/>
-          <w:bCs/>
+          <w:b w:val="1"/>
+          <w:bCs w:val="1"/>
           <w:kern w:val="0"/>
           <w:sz w:val="40"/>
           <w:szCs w:val="40"/>
@@ -589,8 +589,8 @@
       <w:r>
         <w:rPr>
           <w:rFonts w:ascii="Times New Roman" w:hAnsi="Times New Roman" w:cs="Times New Roman"/>
-          <w:b/>
-          <w:bCs/>
+          <w:b w:val="1"/>
+          <w:bCs w:val="1"/>
           <w:kern w:val="0"/>
           <w:sz w:val="40"/>
           <w:szCs w:val="40"/>
@@ -615,7 +615,7 @@
           <w:szCs w:val="40"/>
           <w:lang w:val="en-GB"/>
         </w:rPr>
-        <w:t xml:space="preserve">Katerina Nedyalkova, Miriam Kyoseva and </w:t>
+        <w:t xml:space="preserve">Katerina </w:t>
       </w:r>
       <w:r>
         <w:rPr>
@@ -623,8 +623,101 @@
           <w:kern w:val="0"/>
           <w:sz w:val="40"/>
           <w:szCs w:val="40"/>
-        </w:rPr>
-        <w:t>Nikolay Grozev</w:t>
+          <w:lang w:val="en-GB"/>
+        </w:rPr>
+        <w:t xml:space="preserve">Nedyalkova</w:t>
+      </w:r>
+      <w:r>
+        <w:rPr>
+          <w:rFonts w:ascii="Times New Roman" w:hAnsi="Times New Roman" w:cs="Times New Roman"/>
+          <w:kern w:val="0"/>
+          <w:sz w:val="40"/>
+          <w:szCs w:val="40"/>
+          <w:lang w:val="en-GB"/>
+        </w:rPr>
+        <w:t xml:space="preserve">, Miriam Kyoseva and </w:t>
+      </w:r>
+      <w:r>
+        <w:rPr>
+          <w:rFonts w:ascii="Times New Roman" w:hAnsi="Times New Roman" w:cs="Times New Roman"/>
+          <w:kern w:val="0"/>
+          <w:sz w:val="40"/>
+          <w:szCs w:val="40"/>
+        </w:rPr>
+        <w:t xml:space="preserve">Nikolay </w:t>
+      </w:r>
+      <w:r>
+        <w:rPr>
+          <w:rFonts w:ascii="Times New Roman" w:hAnsi="Times New Roman" w:cs="Times New Roman"/>
+          <w:kern w:val="0"/>
+          <w:sz w:val="40"/>
+          <w:szCs w:val="40"/>
+        </w:rPr>
+        <w:t>Grozev</w:t>
+      </w:r>
+    </w:p>
+    <w:p>
+      <w:pPr>
+        <w:pStyle w:val="a"/>
+        <w:spacing w:after="0" w:line="240" w:lineRule="auto"/>
+        <w:rPr>
+          <w:rFonts w:ascii="Times New Roman" w:hAnsi="Times New Roman" w:cs="Times New Roman"/>
+          <w:sz w:val="40"/>
+          <w:szCs w:val="40"/>
+          <w:lang w:val="en-GB"/>
+        </w:rPr>
+      </w:pPr>
+      <w:r>
+        <w:rPr>
+          <w:rFonts w:ascii="Times New Roman" w:hAnsi="Times New Roman" w:cs="Times New Roman"/>
+          <w:b w:val="1"/>
+          <w:bCs w:val="1"/>
+          <w:sz w:val="40"/>
+          <w:szCs w:val="40"/>
+          <w:lang w:val="en-GB"/>
+        </w:rPr>
+        <w:t>GitHub Repository:</w:t>
+      </w:r>
+      <w:r>
+        <w:rPr>
+          <w:rFonts w:ascii="Times New Roman" w:hAnsi="Times New Roman" w:cs="Times New Roman"/>
+          <w:sz w:val="40"/>
+          <w:szCs w:val="40"/>
+          <w:lang w:val="en-GB"/>
+        </w:rPr>
+        <w:t xml:space="preserve"> https://github.com/A50Team7/Final-Project</w:t>
+      </w:r>
+    </w:p>
+    <w:p>
+      <w:pPr>
+        <w:pStyle w:val="a"/>
+        <w:spacing w:after="0" w:line="240" w:lineRule="auto"/>
+        <w:rPr>
+          <w:rFonts w:ascii="Times New Roman" w:hAnsi="Times New Roman" w:cs="Times New Roman"/>
+          <w:sz w:val="40"/>
+          <w:szCs w:val="40"/>
+          <w:lang w:val="en-GB"/>
+        </w:rPr>
+      </w:pPr>
+      <w:r>
+        <w:rPr>
+          <w:rFonts w:ascii="Times New Roman" w:hAnsi="Times New Roman" w:cs="Times New Roman"/>
+          <w:b w:val="1"/>
+          <w:bCs w:val="1"/>
+          <w:sz w:val="40"/>
+          <w:szCs w:val="40"/>
+          <w:lang w:val="en-GB"/>
+        </w:rPr>
+        <w:t>Jira Project URL:</w:t>
+      </w:r>
+      <w:r>
+        <w:rPr>
+          <w:rFonts w:ascii="Times New Roman" w:hAnsi="Times New Roman" w:cs="Times New Roman"/>
+          <w:sz w:val="40"/>
+          <w:szCs w:val="40"/>
+          <w:lang w:val="en-GB"/>
+        </w:rPr>
+        <w:t xml:space="preserve"> https://team7a50.atlassian.net/browse/FP</w:t>
       </w:r>
     </w:p>
     <w:p>
@@ -748,9 +841,10 @@
           <w:numId w:val="1"/>
         </w:numPr>
         <w:tabs>
-          <w:tab w:val="num" w:pos="1440"/>
+          <w:tab w:val="num" w:leader="none" w:pos="1440"/>
         </w:tabs>
         <w:spacing w:after="0"/>
+        <w:ind/>
         <w:rPr>
           <w:rFonts w:ascii="Times New Roman" w:hAnsi="Times New Roman" w:cs="Times New Roman"/>
           <w:sz w:val="24"/>
@@ -765,17 +859,6 @@
         </w:rPr>
         <w:t>Purpose of the Application</w:t>
       </w:r>
-    </w:p>
-    <w:p>
-      <w:pPr>
-        <w:spacing w:after="0"/>
-        <w:ind w:left="792"/>
-        <w:rPr>
-          <w:rFonts w:ascii="Times New Roman" w:hAnsi="Times New Roman" w:cs="Times New Roman"/>
-          <w:sz w:val="24"/>
-          <w:szCs w:val="24"/>
-        </w:rPr>
-      </w:pPr>
     </w:p>
     <w:p>
       <w:pPr>
@@ -890,6 +973,7 @@
           <w:numId w:val="1"/>
         </w:numPr>
         <w:spacing w:after="0"/>
+        <w:ind/>
         <w:rPr>
           <w:rFonts w:ascii="Times New Roman" w:hAnsi="Times New Roman" w:cs="Times New Roman"/>
           <w:sz w:val="24"/>
@@ -904,39 +988,6 @@
         </w:rPr>
         <w:t>In Scope</w:t>
       </w:r>
-    </w:p>
-    <w:p>
-      <w:pPr>
-        <w:numPr>
-          <w:ilvl w:val="2"/>
-          <w:numId w:val="1"/>
-        </w:numPr>
-        <w:spacing w:after="0"/>
-        <w:rPr>
-          <w:rFonts w:ascii="Times New Roman" w:hAnsi="Times New Roman" w:cs="Times New Roman"/>
-          <w:sz w:val="24"/>
-          <w:szCs w:val="24"/>
-        </w:rPr>
-      </w:pPr>
-      <w:r>
-        <w:rPr>
-          <w:rFonts w:ascii="Times New Roman" w:hAnsi="Times New Roman" w:cs="Times New Roman"/>
-          <w:sz w:val="24"/>
-          <w:szCs w:val="24"/>
-        </w:rPr>
-        <w:t>Out of Scope</w:t>
-      </w:r>
-    </w:p>
-    <w:p>
-      <w:pPr>
-        <w:spacing w:after="0"/>
-        <w:ind w:left="1224"/>
-        <w:rPr>
-          <w:rFonts w:ascii="Times New Roman" w:hAnsi="Times New Roman" w:cs="Times New Roman"/>
-          <w:sz w:val="24"/>
-          <w:szCs w:val="24"/>
-        </w:rPr>
-      </w:pPr>
     </w:p>
     <w:p>
       <w:pPr>
@@ -1064,67 +1115,6 @@
         </w:rPr>
         <w:t>UI/UX Testing</w:t>
       </w:r>
-    </w:p>
-    <w:p>
-      <w:pPr>
-        <w:numPr>
-          <w:ilvl w:val="1"/>
-          <w:numId w:val="1"/>
-        </w:numPr>
-        <w:tabs>
-          <w:tab w:val="num" w:pos="1440"/>
-        </w:tabs>
-        <w:spacing w:after="0"/>
-        <w:rPr>
-          <w:rFonts w:ascii="Times New Roman" w:hAnsi="Times New Roman" w:cs="Times New Roman"/>
-          <w:sz w:val="24"/>
-          <w:szCs w:val="24"/>
-        </w:rPr>
-      </w:pPr>
-      <w:r>
-        <w:rPr>
-          <w:rFonts w:ascii="Times New Roman" w:hAnsi="Times New Roman" w:cs="Times New Roman"/>
-          <w:sz w:val="24"/>
-          <w:szCs w:val="24"/>
-        </w:rPr>
-        <w:t>Database Testing</w:t>
-      </w:r>
-    </w:p>
-    <w:p>
-      <w:pPr>
-        <w:numPr>
-          <w:ilvl w:val="1"/>
-          <w:numId w:val="1"/>
-        </w:numPr>
-        <w:tabs>
-          <w:tab w:val="num" w:pos="1440"/>
-        </w:tabs>
-        <w:spacing w:after="0"/>
-        <w:rPr>
-          <w:rFonts w:ascii="Times New Roman" w:hAnsi="Times New Roman" w:cs="Times New Roman"/>
-          <w:sz w:val="24"/>
-          <w:szCs w:val="24"/>
-        </w:rPr>
-      </w:pPr>
-      <w:r>
-        <w:rPr>
-          <w:rFonts w:ascii="Times New Roman" w:hAnsi="Times New Roman" w:cs="Times New Roman"/>
-          <w:sz w:val="24"/>
-          <w:szCs w:val="24"/>
-        </w:rPr>
-        <w:t>Performance Testing</w:t>
-      </w:r>
-    </w:p>
-    <w:p>
-      <w:pPr>
-        <w:spacing w:after="0"/>
-        <w:ind w:left="360"/>
-        <w:rPr>
-          <w:rFonts w:ascii="Times New Roman" w:hAnsi="Times New Roman" w:cs="Times New Roman"/>
-          <w:sz w:val="24"/>
-          <w:szCs w:val="24"/>
-        </w:rPr>
-      </w:pPr>
     </w:p>
     <w:p>
       <w:pPr>
@@ -1335,210 +1325,279 @@
       <w:r>
         <w:rPr>
           <w:rFonts w:ascii="Times New Roman" w:hAnsi="Times New Roman" w:cs="Times New Roman"/>
+          <w:b w:val="1"/>
+          <w:bCs w:val="1"/>
+          <w:sz w:val="24"/>
+          <w:szCs w:val="24"/>
+        </w:rPr>
+        <w:t>Assumptions</w:t>
+      </w:r>
+    </w:p>
+    <w:p>
+      <w:pPr>
+        <w:pStyle w:val="a"/>
+        <w:numPr>
+          <w:ilvl w:val="0"/>
+          <w:numId w:val="1"/>
+        </w:numPr>
+        <w:tabs>
+          <w:tab w:val="num" w:leader="none" w:pos="720"/>
+        </w:tabs>
+        <w:spacing w:after="0"/>
+        <w:rPr>
+          <w:rFonts w:ascii="Times New Roman" w:hAnsi="Times New Roman" w:cs="Times New Roman"/>
+          <w:sz w:val="24"/>
+          <w:szCs w:val="24"/>
+        </w:rPr>
+      </w:pPr>
+      <w:r>
+        <w:rPr>
+          <w:rFonts w:ascii="Times New Roman" w:hAnsi="Times New Roman" w:cs="Times New Roman"/>
+          <w:b w:val="1"/>
+          <w:bCs w:val="1"/>
+          <w:sz w:val="24"/>
+          <w:szCs w:val="24"/>
+        </w:rPr>
+        <w:t>Test Case Template</w:t>
+      </w:r>
+    </w:p>
+    <w:p>
+      <w:pPr>
+        <w:pStyle w:val="a"/>
+        <w:numPr>
+          <w:ilvl w:val="0"/>
+          <w:numId w:val="1"/>
+        </w:numPr>
+        <w:tabs>
+          <w:tab w:val="num" w:leader="none" w:pos="720"/>
+        </w:tabs>
+        <w:spacing w:after="0"/>
+        <w:rPr>
+          <w:rFonts w:ascii="Times New Roman" w:hAnsi="Times New Roman" w:cs="Times New Roman"/>
+          <w:sz w:val="24"/>
+          <w:szCs w:val="24"/>
+        </w:rPr>
+      </w:pPr>
+      <w:r>
+        <w:rPr>
+          <w:rFonts w:ascii="Times New Roman" w:hAnsi="Times New Roman" w:cs="Times New Roman"/>
+          <w:b w:val="1"/>
+          <w:bCs w:val="1"/>
+          <w:sz w:val="24"/>
+          <w:szCs w:val="24"/>
+        </w:rPr>
+        <w:t>Bug Template</w:t>
+      </w:r>
+    </w:p>
+    <w:p>
+      <w:pPr>
+        <w:pStyle w:val="a"/>
+        <w:numPr>
+          <w:ilvl w:val="0"/>
+          <w:numId w:val="1"/>
+        </w:numPr>
+        <w:tabs>
+          <w:tab w:val="num" w:leader="none" w:pos="720"/>
+        </w:tabs>
+        <w:spacing w:after="0"/>
+        <w:rPr>
+          <w:rFonts w:ascii="Times New Roman" w:hAnsi="Times New Roman" w:cs="Times New Roman"/>
+          <w:sz w:val="24"/>
+          <w:szCs w:val="24"/>
+        </w:rPr>
+      </w:pPr>
+      <w:r>
+        <w:rPr>
+          <w:rFonts w:ascii="Times New Roman" w:hAnsi="Times New Roman" w:cs="Times New Roman"/>
+          <w:b w:val="1"/>
+          <w:bCs w:val="1"/>
+          <w:sz w:val="24"/>
+          <w:szCs w:val="24"/>
+        </w:rPr>
+        <w:t>Priority Definitions</w:t>
+      </w:r>
+    </w:p>
+    <w:p>
+      <w:pPr>
+        <w:pStyle w:val="a"/>
+        <w:numPr>
+          <w:ilvl w:val="0"/>
+          <w:numId w:val="1"/>
+        </w:numPr>
+        <w:tabs>
+          <w:tab w:val="num" w:leader="none" w:pos="720"/>
+        </w:tabs>
+        <w:spacing w:after="0"/>
+        <w:rPr>
+          <w:rFonts w:ascii="Times New Roman" w:hAnsi="Times New Roman" w:cs="Times New Roman"/>
+          <w:sz w:val="24"/>
+          <w:szCs w:val="24"/>
+        </w:rPr>
+      </w:pPr>
+      <w:r>
+        <w:rPr>
+          <w:rFonts w:ascii="Times New Roman" w:hAnsi="Times New Roman" w:cs="Times New Roman"/>
+          <w:b w:val="1"/>
+          <w:bCs w:val="1"/>
+          <w:sz w:val="24"/>
+          <w:szCs w:val="24"/>
+        </w:rPr>
+        <w:t>Severity Definitions</w:t>
+      </w:r>
+    </w:p>
+    <w:p>
+      <w:pPr>
+        <w:rPr>
+          <w:rFonts w:ascii="Times New Roman" w:hAnsi="Times New Roman" w:cs="Times New Roman"/>
+          <w:sz w:val="24"/>
+          <w:szCs w:val="24"/>
+        </w:rPr>
+      </w:pPr>
+    </w:p>
+    <w:p>
+      <w:pPr>
+        <w:rPr>
+          <w:rFonts w:ascii="Times New Roman" w:hAnsi="Times New Roman" w:cs="Times New Roman"/>
+          <w:sz w:val="24"/>
+          <w:szCs w:val="24"/>
+        </w:rPr>
+      </w:pPr>
+    </w:p>
+    <w:p>
+      <w:pPr>
+        <w:rPr>
+          <w:rFonts w:ascii="Times New Roman" w:hAnsi="Times New Roman" w:cs="Times New Roman"/>
+          <w:sz w:val="24"/>
+          <w:szCs w:val="24"/>
+        </w:rPr>
+      </w:pPr>
+    </w:p>
+    <w:p>
+      <w:pPr>
+        <w:rPr>
+          <w:rFonts w:ascii="Times New Roman" w:hAnsi="Times New Roman" w:cs="Times New Roman"/>
+          <w:sz w:val="24"/>
+          <w:szCs w:val="24"/>
+        </w:rPr>
+      </w:pPr>
+    </w:p>
+    <w:p>
+      <w:pPr>
+        <w:rPr>
+          <w:rFonts w:ascii="Times New Roman" w:hAnsi="Times New Roman" w:cs="Times New Roman"/>
+          <w:sz w:val="24"/>
+          <w:szCs w:val="24"/>
+        </w:rPr>
+      </w:pPr>
+    </w:p>
+    <w:p>
+      <w:pPr>
+        <w:rPr>
+          <w:rFonts w:ascii="Times New Roman" w:hAnsi="Times New Roman" w:cs="Times New Roman"/>
+          <w:sz w:val="24"/>
+          <w:szCs w:val="24"/>
+        </w:rPr>
+      </w:pPr>
+    </w:p>
+    <w:p>
+      <w:pPr>
+        <w:rPr>
+          <w:rFonts w:ascii="Times New Roman" w:hAnsi="Times New Roman" w:cs="Times New Roman"/>
+          <w:sz w:val="24"/>
+          <w:szCs w:val="24"/>
+        </w:rPr>
+      </w:pPr>
+    </w:p>
+    <w:p>
+      <w:pPr>
+        <w:rPr>
+          <w:rFonts w:ascii="Times New Roman" w:hAnsi="Times New Roman" w:cs="Times New Roman"/>
+          <w:sz w:val="24"/>
+          <w:szCs w:val="24"/>
+        </w:rPr>
+      </w:pPr>
+    </w:p>
+    <w:p>
+      <w:pPr>
+        <w:rPr>
+          <w:rFonts w:ascii="Times New Roman" w:hAnsi="Times New Roman" w:cs="Times New Roman"/>
+          <w:sz w:val="24"/>
+          <w:szCs w:val="24"/>
+        </w:rPr>
+      </w:pPr>
+    </w:p>
+    <w:p>
+      <w:pPr>
+        <w:rPr>
+          <w:rFonts w:ascii="Times New Roman" w:hAnsi="Times New Roman" w:cs="Times New Roman"/>
+          <w:sz w:val="24"/>
+          <w:szCs w:val="24"/>
+        </w:rPr>
+      </w:pPr>
+    </w:p>
+    <w:p>
+      <w:pPr>
+        <w:pStyle w:val="Heading1"/>
+        <w:ind w:left="0"/>
+        <w:rPr>
+          <w:rFonts w:ascii="Times New Roman" w:hAnsi="Times New Roman" w:cs="Times New Roman"/>
+          <w:b w:val="1"/>
+          <w:bCs w:val="1"/>
+          <w:sz w:val="28"/>
+          <w:szCs w:val="28"/>
+        </w:rPr>
+      </w:pPr>
+      <w:r>
+        <w:rPr/>
+        <w:t>1. Introduction</w:t>
+      </w:r>
+    </w:p>
+    <w:p>
+      <w:pPr>
+        <w:pStyle w:val="a5"/>
+        <w:ind w:left="360"/>
+        <w:rPr>
+          <w:rFonts w:ascii="Times New Roman" w:hAnsi="Times New Roman" w:cs="Times New Roman"/>
           <w:b/>
           <w:bCs/>
           <w:sz w:val="24"/>
           <w:szCs w:val="24"/>
         </w:rPr>
-        <w:t>Assumptions</w:t>
-      </w:r>
-    </w:p>
-    <w:p>
-      <w:pPr>
-        <w:rPr>
-          <w:rFonts w:ascii="Times New Roman" w:hAnsi="Times New Roman" w:cs="Times New Roman"/>
-          <w:sz w:val="24"/>
-          <w:szCs w:val="24"/>
-        </w:rPr>
-      </w:pPr>
-    </w:p>
-    <w:p>
-      <w:pPr>
-        <w:rPr>
-          <w:rFonts w:ascii="Times New Roman" w:hAnsi="Times New Roman" w:cs="Times New Roman"/>
-          <w:sz w:val="24"/>
-          <w:szCs w:val="24"/>
-        </w:rPr>
-      </w:pPr>
-    </w:p>
-    <w:p>
-      <w:pPr>
-        <w:rPr>
-          <w:rFonts w:ascii="Times New Roman" w:hAnsi="Times New Roman" w:cs="Times New Roman"/>
-          <w:sz w:val="24"/>
-          <w:szCs w:val="24"/>
-        </w:rPr>
-      </w:pPr>
-    </w:p>
-    <w:p>
-      <w:pPr>
-        <w:rPr>
-          <w:rFonts w:ascii="Times New Roman" w:hAnsi="Times New Roman" w:cs="Times New Roman"/>
-          <w:sz w:val="24"/>
-          <w:szCs w:val="24"/>
-        </w:rPr>
-      </w:pPr>
-    </w:p>
-    <w:p>
-      <w:pPr>
-        <w:rPr>
-          <w:rFonts w:ascii="Times New Roman" w:hAnsi="Times New Roman" w:cs="Times New Roman"/>
-          <w:sz w:val="24"/>
-          <w:szCs w:val="24"/>
-        </w:rPr>
-      </w:pPr>
-    </w:p>
-    <w:p>
-      <w:pPr>
-        <w:rPr>
-          <w:rFonts w:ascii="Times New Roman" w:hAnsi="Times New Roman" w:cs="Times New Roman"/>
-          <w:sz w:val="24"/>
-          <w:szCs w:val="24"/>
-        </w:rPr>
-      </w:pPr>
-    </w:p>
-    <w:p>
-      <w:pPr>
-        <w:rPr>
-          <w:rFonts w:ascii="Times New Roman" w:hAnsi="Times New Roman" w:cs="Times New Roman"/>
-          <w:sz w:val="24"/>
-          <w:szCs w:val="24"/>
-        </w:rPr>
-      </w:pPr>
-    </w:p>
-    <w:p>
-      <w:pPr>
-        <w:rPr>
-          <w:rFonts w:ascii="Times New Roman" w:hAnsi="Times New Roman" w:cs="Times New Roman"/>
-          <w:sz w:val="24"/>
-          <w:szCs w:val="24"/>
-        </w:rPr>
-      </w:pPr>
-    </w:p>
-    <w:p>
-      <w:pPr>
-        <w:rPr>
-          <w:rFonts w:ascii="Times New Roman" w:hAnsi="Times New Roman" w:cs="Times New Roman"/>
-          <w:sz w:val="24"/>
-          <w:szCs w:val="24"/>
-        </w:rPr>
-      </w:pPr>
-    </w:p>
-    <w:p>
-      <w:pPr>
-        <w:rPr>
-          <w:rFonts w:ascii="Times New Roman" w:hAnsi="Times New Roman" w:cs="Times New Roman"/>
-          <w:sz w:val="24"/>
-          <w:szCs w:val="24"/>
-        </w:rPr>
-      </w:pPr>
-    </w:p>
-    <w:p>
-      <w:pPr>
-        <w:rPr>
-          <w:rFonts w:ascii="Times New Roman" w:hAnsi="Times New Roman" w:cs="Times New Roman"/>
-          <w:sz w:val="24"/>
-          <w:szCs w:val="24"/>
-        </w:rPr>
-      </w:pPr>
-    </w:p>
-    <w:p>
-      <w:pPr>
-        <w:rPr>
-          <w:rFonts w:ascii="Times New Roman" w:hAnsi="Times New Roman" w:cs="Times New Roman"/>
-          <w:sz w:val="24"/>
-          <w:szCs w:val="24"/>
-        </w:rPr>
-      </w:pPr>
-    </w:p>
-    <w:p>
-      <w:pPr>
-        <w:pStyle w:val="a5"/>
-        <w:numPr>
-          <w:ilvl w:val="0"/>
-          <w:numId w:val="14"/>
-        </w:numPr>
-        <w:rPr>
-          <w:rFonts w:ascii="Times New Roman" w:hAnsi="Times New Roman" w:cs="Times New Roman"/>
-          <w:b/>
-          <w:bCs/>
-          <w:sz w:val="28"/>
-          <w:szCs w:val="28"/>
-        </w:rPr>
-      </w:pPr>
-      <w:r>
-        <w:rPr>
-          <w:rFonts w:ascii="Times New Roman" w:hAnsi="Times New Roman" w:cs="Times New Roman"/>
-          <w:b/>
-          <w:bCs/>
-          <w:sz w:val="28"/>
-          <w:szCs w:val="28"/>
-        </w:rPr>
-        <w:t>Introduction</w:t>
-      </w:r>
-    </w:p>
-    <w:p>
-      <w:pPr>
-        <w:pStyle w:val="a5"/>
-        <w:ind w:left="360"/>
-        <w:rPr>
-          <w:rFonts w:ascii="Times New Roman" w:hAnsi="Times New Roman" w:cs="Times New Roman"/>
-          <w:b/>
-          <w:bCs/>
-          <w:sz w:val="24"/>
-          <w:szCs w:val="24"/>
-        </w:rPr>
-      </w:pPr>
-    </w:p>
-    <w:p>
-      <w:pPr>
-        <w:pStyle w:val="a5"/>
-        <w:numPr>
-          <w:ilvl w:val="1"/>
-          <w:numId w:val="14"/>
-        </w:numPr>
-        <w:rPr>
-          <w:rFonts w:ascii="Times New Roman" w:hAnsi="Times New Roman" w:cs="Times New Roman"/>
-          <w:b/>
-          <w:bCs/>
-          <w:sz w:val="24"/>
-          <w:szCs w:val="24"/>
-        </w:rPr>
-      </w:pPr>
-      <w:r>
-        <w:rPr>
-          <w:rFonts w:ascii="Times New Roman" w:hAnsi="Times New Roman" w:cs="Times New Roman"/>
-          <w:b/>
-          <w:bCs/>
-          <w:sz w:val="24"/>
-          <w:szCs w:val="24"/>
+      </w:pPr>
+    </w:p>
+    <w:p>
+      <w:pPr>
+        <w:pStyle w:val="Heading2"/>
+        <w:ind w:left="0"/>
+        <w:rPr>
+          <w:rFonts w:ascii="Times New Roman" w:hAnsi="Times New Roman" w:cs="Times New Roman"/>
+          <w:b w:val="1"/>
+          <w:bCs w:val="1"/>
+          <w:sz w:val="24"/>
+          <w:szCs w:val="24"/>
+        </w:rPr>
+      </w:pPr>
+      <w:r>
+        <w:rPr>
           <w:lang w:val="en-US"/>
         </w:rPr>
-        <w:t>Overview</w:t>
-      </w:r>
-    </w:p>
-    <w:p>
-      <w:pPr>
-        <w:pStyle w:val="a5"/>
-        <w:numPr>
-          <w:ilvl w:val="2"/>
-          <w:numId w:val="14"/>
-        </w:numPr>
-        <w:rPr>
-          <w:rFonts w:ascii="Times New Roman" w:hAnsi="Times New Roman" w:cs="Times New Roman"/>
-          <w:b/>
-          <w:bCs/>
-          <w:sz w:val="24"/>
-          <w:szCs w:val="24"/>
-        </w:rPr>
-      </w:pPr>
-      <w:r>
-        <w:rPr>
-          <w:rFonts w:ascii="Times New Roman" w:hAnsi="Times New Roman" w:cs="Times New Roman"/>
-          <w:kern w:val="0"/>
-          <w:sz w:val="24"/>
-          <w:szCs w:val="24"/>
-        </w:rPr>
+        <w:t>1. Overview</w:t>
+      </w:r>
+    </w:p>
+    <w:p>
+      <w:pPr>
+        <w:pStyle w:val="Heading3"/>
+        <w:ind w:left="0"/>
+        <w:rPr>
+          <w:rFonts w:ascii="Times New Roman" w:hAnsi="Times New Roman" w:cs="Times New Roman"/>
+          <w:b w:val="1"/>
+          <w:bCs w:val="1"/>
+          <w:sz w:val="24"/>
+          <w:szCs w:val="24"/>
+        </w:rPr>
+      </w:pPr>
+      <w:r>
+        <w:rPr/>
         <w:t>Purpose of this document</w:t>
       </w:r>
     </w:p>
@@ -1675,26 +1734,18 @@
     </w:p>
     <w:p>
       <w:pPr>
-        <w:pStyle w:val="a5"/>
-        <w:numPr>
-          <w:ilvl w:val="2"/>
-          <w:numId w:val="14"/>
-        </w:numPr>
-        <w:rPr>
-          <w:rFonts w:ascii="Times New Roman" w:hAnsi="Times New Roman" w:cs="Times New Roman"/>
-          <w:b/>
-          <w:bCs/>
-          <w:sz w:val="24"/>
-          <w:szCs w:val="24"/>
-        </w:rPr>
-      </w:pPr>
-      <w:r>
-        <w:rPr>
-          <w:rFonts w:ascii="Times New Roman" w:hAnsi="Times New Roman" w:cs="Times New Roman"/>
-          <w:kern w:val="0"/>
-          <w:sz w:val="24"/>
-          <w:szCs w:val="24"/>
-        </w:rPr>
+        <w:pStyle w:val="Heading3"/>
+        <w:ind w:left="0"/>
+        <w:rPr>
+          <w:rFonts w:ascii="Times New Roman" w:hAnsi="Times New Roman" w:cs="Times New Roman"/>
+          <w:b w:val="1"/>
+          <w:bCs w:val="1"/>
+          <w:sz w:val="24"/>
+          <w:szCs w:val="24"/>
+        </w:rPr>
+      </w:pPr>
+      <w:r>
+        <w:rPr/>
         <w:t>Objective of testing</w:t>
       </w:r>
     </w:p>
@@ -1798,26 +1849,18 @@
     </w:p>
     <w:p>
       <w:pPr>
-        <w:pStyle w:val="a5"/>
-        <w:numPr>
-          <w:ilvl w:val="2"/>
-          <w:numId w:val="14"/>
-        </w:numPr>
-        <w:rPr>
-          <w:rFonts w:ascii="Times New Roman" w:hAnsi="Times New Roman" w:cs="Times New Roman"/>
-          <w:b/>
-          <w:bCs/>
-          <w:sz w:val="24"/>
-          <w:szCs w:val="24"/>
-        </w:rPr>
-      </w:pPr>
-      <w:r>
-        <w:rPr>
-          <w:rFonts w:ascii="Times New Roman" w:hAnsi="Times New Roman" w:cs="Times New Roman"/>
-          <w:kern w:val="0"/>
-          <w:sz w:val="24"/>
-          <w:szCs w:val="24"/>
-        </w:rPr>
+        <w:pStyle w:val="Heading3"/>
+        <w:ind w:left="0"/>
+        <w:rPr>
+          <w:rFonts w:ascii="Times New Roman" w:hAnsi="Times New Roman" w:cs="Times New Roman"/>
+          <w:b w:val="1"/>
+          <w:bCs w:val="1"/>
+          <w:sz w:val="24"/>
+          <w:szCs w:val="24"/>
+        </w:rPr>
+      </w:pPr>
+      <w:r>
+        <w:rPr/>
         <w:t>Test base</w:t>
       </w:r>
     </w:p>
@@ -1911,26 +1954,17 @@
     </w:p>
     <w:p>
       <w:pPr>
-        <w:pStyle w:val="a5"/>
-        <w:numPr>
-          <w:ilvl w:val="2"/>
-          <w:numId w:val="14"/>
-        </w:numPr>
-        <w:rPr>
-          <w:rFonts w:ascii="Times New Roman" w:hAnsi="Times New Roman" w:cs="Times New Roman"/>
-          <w:kern w:val="0"/>
+        <w:pStyle w:val="Heading3"/>
+        <w:ind w:left="0"/>
+        <w:rPr>
+          <w:rFonts w:ascii="Times New Roman" w:hAnsi="Times New Roman" w:cs="Times New Roman"/>
           <w:sz w:val="24"/>
           <w:szCs w:val="24"/>
           <w:lang w:val="en-US"/>
         </w:rPr>
       </w:pPr>
       <w:r>
-        <w:rPr>
-          <w:rFonts w:ascii="Times New Roman" w:hAnsi="Times New Roman" w:cs="Times New Roman"/>
-          <w:kern w:val="0"/>
-          <w:sz w:val="24"/>
-          <w:szCs w:val="24"/>
-        </w:rPr>
+        <w:rPr/>
         <w:t>Pre-conditions before starting system test</w:t>
       </w:r>
     </w:p>
@@ -1993,29 +2027,21 @@
     </w:p>
     <w:p>
       <w:pPr>
-        <w:pStyle w:val="a5"/>
-        <w:numPr>
-          <w:ilvl w:val="1"/>
-          <w:numId w:val="14"/>
-        </w:numPr>
-        <w:rPr>
-          <w:rFonts w:ascii="Times New Roman" w:hAnsi="Times New Roman" w:cs="Times New Roman"/>
-          <w:b/>
-          <w:bCs/>
-          <w:sz w:val="24"/>
-          <w:szCs w:val="24"/>
-        </w:rPr>
-      </w:pPr>
-      <w:r>
-        <w:rPr>
-          <w:rFonts w:ascii="Times New Roman" w:hAnsi="Times New Roman" w:cs="Times New Roman"/>
-          <w:b/>
-          <w:bCs/>
-          <w:sz w:val="24"/>
-          <w:szCs w:val="24"/>
+        <w:pStyle w:val="Heading2"/>
+        <w:ind w:left="0"/>
+        <w:rPr>
+          <w:rFonts w:ascii="Times New Roman" w:hAnsi="Times New Roman" w:cs="Times New Roman"/>
+          <w:b w:val="1"/>
+          <w:bCs w:val="1"/>
+          <w:sz w:val="24"/>
+          <w:szCs w:val="24"/>
+        </w:rPr>
+      </w:pPr>
+      <w:r>
+        <w:rPr>
           <w:lang w:val="en-US"/>
         </w:rPr>
-        <w:t>Purpose of the application</w:t>
+        <w:t>2. Purpose of the application</w:t>
       </w:r>
     </w:p>
     <w:p>
@@ -2046,67 +2072,38 @@
     </w:p>
     <w:p>
       <w:pPr>
-        <w:pStyle w:val="a5"/>
-        <w:numPr>
-          <w:ilvl w:val="0"/>
-          <w:numId w:val="14"/>
-        </w:numPr>
-        <w:rPr>
-          <w:rFonts w:ascii="Times New Roman" w:hAnsi="Times New Roman" w:cs="Times New Roman"/>
-          <w:b/>
-          <w:bCs/>
-          <w:sz w:val="24"/>
-          <w:szCs w:val="24"/>
-        </w:rPr>
-      </w:pPr>
-      <w:r>
-        <w:rPr>
-          <w:rFonts w:ascii="Times New Roman" w:hAnsi="Times New Roman" w:cs="Times New Roman"/>
-          <w:b/>
-          <w:bCs/>
-          <w:sz w:val="24"/>
-          <w:szCs w:val="24"/>
+        <w:pStyle w:val="Heading1"/>
+        <w:ind w:left="0"/>
+        <w:rPr>
+          <w:rFonts w:ascii="Times New Roman" w:hAnsi="Times New Roman" w:cs="Times New Roman"/>
+          <w:b w:val="1"/>
+          <w:bCs w:val="1"/>
+          <w:sz w:val="24"/>
+          <w:szCs w:val="24"/>
+        </w:rPr>
+      </w:pPr>
+      <w:r>
+        <w:rPr>
           <w:lang w:val="en-US"/>
         </w:rPr>
-        <w:t>System</w:t>
-      </w:r>
-      <w:r>
-        <w:rPr>
-          <w:rFonts w:ascii="Times New Roman" w:hAnsi="Times New Roman" w:cs="Times New Roman"/>
-          <w:b/>
-          <w:bCs/>
-          <w:sz w:val="24"/>
-          <w:szCs w:val="24"/>
-          <w:lang w:val="en-US"/>
-        </w:rPr>
-        <w:t xml:space="preserve"> Test</w:t>
-      </w:r>
-    </w:p>
-    <w:p>
-      <w:pPr>
-        <w:pStyle w:val="a5"/>
-        <w:numPr>
-          <w:ilvl w:val="1"/>
-          <w:numId w:val="14"/>
-        </w:numPr>
-        <w:rPr>
-          <w:rFonts w:ascii="Times New Roman" w:hAnsi="Times New Roman" w:cs="Times New Roman"/>
-          <w:b/>
-          <w:bCs/>
-          <w:sz w:val="24"/>
-          <w:szCs w:val="24"/>
-        </w:rPr>
-      </w:pPr>
-      <w:r>
-        <w:rPr>
-          <w:rFonts w:ascii="Times New Roman" w:hAnsi="Times New Roman" w:cs="Times New Roman"/>
-          <w:b/>
-          <w:bCs/>
-          <w:kern w:val="0"/>
-          <w:sz w:val="24"/>
-          <w:szCs w:val="24"/>
-        </w:rPr>
-        <w:t>Test cases</w:t>
+        <w:t>2. System Test</w:t>
+      </w:r>
+    </w:p>
+    <w:p>
+      <w:pPr>
+        <w:pStyle w:val="Heading2"/>
+        <w:ind w:left="0"/>
+        <w:rPr>
+          <w:rFonts w:ascii="Times New Roman" w:hAnsi="Times New Roman" w:cs="Times New Roman"/>
+          <w:b w:val="1"/>
+          <w:bCs w:val="1"/>
+          <w:sz w:val="24"/>
+          <w:szCs w:val="24"/>
+        </w:rPr>
+      </w:pPr>
+      <w:r>
+        <w:rPr/>
+        <w:t>1. Test cases</w:t>
       </w:r>
     </w:p>
     <w:p>
@@ -2357,34 +2354,19 @@
     </w:p>
     <w:p>
       <w:pPr>
-        <w:pStyle w:val="a5"/>
-        <w:numPr>
-          <w:ilvl w:val="1"/>
-          <w:numId w:val="14"/>
-        </w:numPr>
-        <w:autoSpaceDE w:val="0"/>
-        <w:autoSpaceDN w:val="0"/>
-        <w:adjustRightInd w:val="0"/>
-        <w:spacing w:after="0" w:line="240" w:lineRule="auto"/>
-        <w:rPr>
-          <w:rFonts w:ascii="Times New Roman" w:hAnsi="Times New Roman" w:cs="Times New Roman"/>
-          <w:b/>
-          <w:bCs/>
-          <w:kern w:val="0"/>
-          <w:sz w:val="24"/>
-          <w:szCs w:val="24"/>
-        </w:rPr>
-      </w:pPr>
-      <w:r>
-        <w:rPr>
-          <w:rFonts w:ascii="Times New Roman" w:hAnsi="Times New Roman" w:cs="Times New Roman"/>
-          <w:b/>
-          <w:bCs/>
-          <w:kern w:val="0"/>
-          <w:sz w:val="24"/>
-          <w:szCs w:val="24"/>
-        </w:rPr>
-        <w:t>Test data</w:t>
+        <w:pStyle w:val="Heading2"/>
+        <w:ind w:left="0"/>
+        <w:rPr>
+          <w:rFonts w:ascii="Times New Roman" w:hAnsi="Times New Roman" w:cs="Times New Roman"/>
+          <w:b w:val="1"/>
+          <w:bCs w:val="1"/>
+          <w:sz w:val="24"/>
+          <w:szCs w:val="24"/>
+        </w:rPr>
+      </w:pPr>
+      <w:r>
+        <w:rPr/>
+        <w:t>2. Test data</w:t>
       </w:r>
     </w:p>
     <w:p>
@@ -2573,64 +2555,41 @@
     </w:p>
     <w:p>
       <w:pPr>
-        <w:pStyle w:val="a5"/>
-        <w:numPr>
-          <w:ilvl w:val="1"/>
-          <w:numId w:val="14"/>
-        </w:numPr>
-        <w:rPr>
-          <w:rFonts w:ascii="Times New Roman" w:hAnsi="Times New Roman" w:cs="Times New Roman"/>
-          <w:b/>
-          <w:bCs/>
-          <w:sz w:val="24"/>
-          <w:szCs w:val="24"/>
-        </w:rPr>
-      </w:pPr>
-      <w:r>
-        <w:rPr>
-          <w:rFonts w:ascii="Times New Roman" w:hAnsi="Times New Roman" w:cs="Times New Roman"/>
-          <w:b/>
-          <w:bCs/>
-          <w:sz w:val="24"/>
-          <w:szCs w:val="24"/>
+        <w:pStyle w:val="Heading2"/>
+        <w:ind w:left="0"/>
+        <w:rPr>
+          <w:rFonts w:ascii="Times New Roman" w:hAnsi="Times New Roman" w:cs="Times New Roman"/>
+          <w:b w:val="1"/>
+          <w:bCs w:val="1"/>
+          <w:sz w:val="24"/>
+          <w:szCs w:val="24"/>
+        </w:rPr>
+      </w:pPr>
+      <w:r>
+        <w:rPr>
           <w:lang w:val="en-US"/>
         </w:rPr>
-        <w:t>S</w:t>
-      </w:r>
-      <w:r>
-        <w:rPr>
-          <w:rFonts w:ascii="Times New Roman" w:hAnsi="Times New Roman" w:cs="Times New Roman"/>
-          <w:b/>
-          <w:bCs/>
-          <w:sz w:val="24"/>
-          <w:szCs w:val="24"/>
-        </w:rPr>
+        <w:t>3. S</w:t>
+      </w:r>
+      <w:r>
+        <w:rPr/>
         <w:t>cope</w:t>
       </w:r>
     </w:p>
     <w:p>
       <w:pPr>
-        <w:pStyle w:val="a5"/>
-        <w:numPr>
-          <w:ilvl w:val="2"/>
-          <w:numId w:val="14"/>
-        </w:numPr>
-        <w:rPr>
-          <w:rFonts w:ascii="Times New Roman" w:hAnsi="Times New Roman" w:cs="Times New Roman"/>
-          <w:b/>
-          <w:bCs/>
-          <w:sz w:val="24"/>
-          <w:szCs w:val="24"/>
-        </w:rPr>
-      </w:pPr>
-      <w:r>
-        <w:rPr>
-          <w:rFonts w:ascii="Times New Roman" w:hAnsi="Times New Roman" w:cs="Times New Roman"/>
-          <w:b/>
-          <w:bCs/>
-          <w:sz w:val="24"/>
-          <w:szCs w:val="24"/>
-        </w:rPr>
+        <w:pStyle w:val="Heading3"/>
+        <w:ind w:left="0"/>
+        <w:rPr>
+          <w:rFonts w:ascii="Times New Roman" w:hAnsi="Times New Roman" w:cs="Times New Roman"/>
+          <w:b w:val="1"/>
+          <w:bCs w:val="1"/>
+          <w:sz w:val="24"/>
+          <w:szCs w:val="24"/>
+        </w:rPr>
+      </w:pPr>
+      <w:r>
+        <w:rPr/>
         <w:t>In Scope:</w:t>
       </w:r>
     </w:p>
@@ -3078,6 +3037,7 @@
           <w:ilvl w:val="1"/>
           <w:numId w:val="2"/>
         </w:numPr>
+        <w:ind/>
         <w:rPr>
           <w:rFonts w:ascii="Times New Roman" w:hAnsi="Times New Roman" w:cs="Times New Roman"/>
           <w:sz w:val="24"/>
@@ -3095,32 +3055,6 @@
     </w:p>
     <w:p>
       <w:pPr>
-        <w:pStyle w:val="a5"/>
-        <w:numPr>
-          <w:ilvl w:val="1"/>
-          <w:numId w:val="14"/>
-        </w:numPr>
-        <w:rPr>
-          <w:rFonts w:ascii="Times New Roman" w:hAnsi="Times New Roman" w:cs="Times New Roman"/>
-          <w:b/>
-          <w:bCs/>
-          <w:sz w:val="24"/>
-          <w:szCs w:val="24"/>
-        </w:rPr>
-      </w:pPr>
-      <w:r>
-        <w:rPr>
-          <w:rFonts w:ascii="Times New Roman" w:hAnsi="Times New Roman" w:cs="Times New Roman"/>
-          <w:b/>
-          <w:bCs/>
-          <w:sz w:val="24"/>
-          <w:szCs w:val="24"/>
-        </w:rPr>
-        <w:t>Out of Scope:</w:t>
-      </w:r>
-    </w:p>
-    <w:p>
-      <w:pPr>
         <w:ind w:left="720"/>
         <w:rPr>
           <w:rFonts w:ascii="Times New Roman" w:hAnsi="Times New Roman" w:cs="Times New Roman"/>
@@ -3128,49 +3062,21 @@
           <w:szCs w:val="24"/>
         </w:rPr>
       </w:pPr>
-      <w:r>
-        <w:rPr>
-          <w:rFonts w:ascii="Times New Roman" w:hAnsi="Times New Roman" w:cs="Times New Roman"/>
-          <w:sz w:val="24"/>
-          <w:szCs w:val="24"/>
-        </w:rPr>
-        <w:t>External third-party service integration.</w:t>
-      </w:r>
-    </w:p>
-    <w:p>
-      <w:pPr>
-        <w:ind w:left="720"/>
-        <w:rPr>
-          <w:rFonts w:ascii="Times New Roman" w:hAnsi="Times New Roman" w:cs="Times New Roman"/>
-          <w:sz w:val="24"/>
-          <w:szCs w:val="24"/>
-        </w:rPr>
-      </w:pPr>
-    </w:p>
-    <w:p>
-      <w:pPr>
-        <w:pStyle w:val="a5"/>
-        <w:numPr>
-          <w:ilvl w:val="0"/>
-          <w:numId w:val="14"/>
-        </w:numPr>
-        <w:rPr>
-          <w:rFonts w:ascii="Times New Roman" w:hAnsi="Times New Roman" w:cs="Times New Roman"/>
-          <w:b/>
-          <w:bCs/>
-          <w:sz w:val="24"/>
-          <w:szCs w:val="24"/>
-        </w:rPr>
-      </w:pPr>
-      <w:r>
-        <w:rPr>
-          <w:rFonts w:ascii="Times New Roman" w:hAnsi="Times New Roman" w:cs="Times New Roman"/>
-          <w:b/>
-          <w:bCs/>
-          <w:sz w:val="24"/>
-          <w:szCs w:val="24"/>
-        </w:rPr>
-        <w:t>Approach</w:t>
+    </w:p>
+    <w:p>
+      <w:pPr>
+        <w:pStyle w:val="Heading1"/>
+        <w:rPr>
+          <w:rFonts w:ascii="Times New Roman" w:hAnsi="Times New Roman" w:cs="Times New Roman"/>
+          <w:b w:val="1"/>
+          <w:bCs w:val="1"/>
+          <w:sz w:val="24"/>
+          <w:szCs w:val="24"/>
+        </w:rPr>
+      </w:pPr>
+      <w:r>
+        <w:rPr/>
+        <w:t>3. Approach</w:t>
       </w:r>
     </w:p>
     <w:p>
@@ -3309,15 +3215,12 @@
     </w:p>
     <w:p>
       <w:pPr>
-        <w:pStyle w:val="a5"/>
-        <w:numPr>
-          <w:ilvl w:val="0"/>
-          <w:numId w:val="14"/>
-        </w:numPr>
-        <w:rPr>
-          <w:rFonts w:ascii="Times New Roman" w:hAnsi="Times New Roman" w:cs="Times New Roman"/>
-          <w:b/>
-          <w:bCs/>
+        <w:pStyle w:val="Heading1"/>
+        <w:ind w:left="0"/>
+        <w:rPr>
+          <w:rFonts w:ascii="Times New Roman" w:hAnsi="Times New Roman" w:cs="Times New Roman"/>
+          <w:b w:val="1"/>
+          <w:bCs w:val="1"/>
           <w:sz w:val="24"/>
           <w:szCs w:val="24"/>
           <w:lang w:val="en-GB"/>
@@ -3325,89 +3228,29 @@
       </w:pPr>
       <w:r>
         <w:rPr>
-          <w:rFonts w:ascii="Times New Roman" w:hAnsi="Times New Roman" w:cs="Times New Roman"/>
-          <w:b/>
-          <w:bCs/>
-          <w:sz w:val="24"/>
-          <w:szCs w:val="24"/>
           <w:lang w:val="en-GB"/>
         </w:rPr>
-        <w:t>R</w:t>
-      </w:r>
-      <w:r>
-        <w:rPr>
-          <w:rFonts w:ascii="Times New Roman" w:hAnsi="Times New Roman" w:cs="Times New Roman"/>
-          <w:b/>
-          <w:bCs/>
+        <w:t>4. Reporting</w:t>
+      </w:r>
+    </w:p>
+    <w:p>
+      <w:pPr>
+        <w:pStyle w:val="Heading2"/>
+        <w:ind w:left="0"/>
+        <w:rPr>
+          <w:rFonts w:ascii="Times New Roman" w:hAnsi="Times New Roman" w:cs="Times New Roman"/>
+          <w:b w:val="1"/>
+          <w:bCs w:val="1"/>
           <w:sz w:val="24"/>
           <w:szCs w:val="24"/>
           <w:lang w:val="en-GB"/>
         </w:rPr>
-        <w:t>eporting</w:t>
-      </w:r>
-    </w:p>
-    <w:p>
-      <w:pPr>
-        <w:pStyle w:val="a5"/>
-        <w:ind w:left="360"/>
-        <w:rPr>
-          <w:rFonts w:ascii="Times New Roman" w:hAnsi="Times New Roman" w:cs="Times New Roman"/>
-          <w:b/>
-          <w:bCs/>
-          <w:sz w:val="24"/>
-          <w:szCs w:val="24"/>
+      </w:pPr>
+      <w:r>
+        <w:rPr>
           <w:lang w:val="en-GB"/>
         </w:rPr>
-      </w:pPr>
-    </w:p>
-    <w:p>
-      <w:pPr>
-        <w:pStyle w:val="a5"/>
-        <w:numPr>
-          <w:ilvl w:val="1"/>
-          <w:numId w:val="14"/>
-        </w:numPr>
-        <w:rPr>
-          <w:rFonts w:ascii="Times New Roman" w:hAnsi="Times New Roman" w:cs="Times New Roman"/>
-          <w:b/>
-          <w:bCs/>
-          <w:sz w:val="24"/>
-          <w:szCs w:val="24"/>
-          <w:lang w:val="en-GB"/>
-        </w:rPr>
-      </w:pPr>
-      <w:r>
-        <w:rPr>
-          <w:rFonts w:ascii="Times New Roman" w:hAnsi="Times New Roman" w:cs="Times New Roman"/>
-          <w:b/>
-          <w:bCs/>
-          <w:sz w:val="24"/>
-          <w:szCs w:val="24"/>
-          <w:lang w:val="en-GB"/>
-        </w:rPr>
-        <w:t xml:space="preserve">Reporting </w:t>
-      </w:r>
-      <w:r>
-        <w:rPr>
-          <w:rFonts w:ascii="Times New Roman" w:hAnsi="Times New Roman" w:cs="Times New Roman"/>
-          <w:b/>
-          <w:bCs/>
-          <w:sz w:val="24"/>
-          <w:szCs w:val="24"/>
-          <w:lang w:val="en-GB"/>
-        </w:rPr>
-        <w:t>d</w:t>
-      </w:r>
-      <w:r>
-        <w:rPr>
-          <w:rFonts w:ascii="Times New Roman" w:hAnsi="Times New Roman" w:cs="Times New Roman"/>
-          <w:b/>
-          <w:bCs/>
-          <w:sz w:val="24"/>
-          <w:szCs w:val="24"/>
-          <w:lang w:val="en-GB"/>
-        </w:rPr>
-        <w:t>efects</w:t>
+        <w:t>1. Reporting defects</w:t>
       </w:r>
     </w:p>
     <w:p>
@@ -3816,15 +3659,12 @@
     </w:p>
     <w:p>
       <w:pPr>
-        <w:pStyle w:val="a5"/>
-        <w:numPr>
-          <w:ilvl w:val="1"/>
-          <w:numId w:val="14"/>
-        </w:numPr>
-        <w:rPr>
-          <w:rFonts w:ascii="Times New Roman" w:hAnsi="Times New Roman" w:cs="Times New Roman"/>
-          <w:b/>
-          <w:bCs/>
+        <w:pStyle w:val="Heading2"/>
+        <w:ind w:left="0"/>
+        <w:rPr>
+          <w:rFonts w:ascii="Times New Roman" w:hAnsi="Times New Roman" w:cs="Times New Roman"/>
+          <w:b w:val="1"/>
+          <w:bCs w:val="1"/>
           <w:sz w:val="24"/>
           <w:szCs w:val="24"/>
           <w:lang w:val="en-GB"/>
@@ -3832,14 +3672,9 @@
       </w:pPr>
       <w:r>
         <w:rPr>
-          <w:rFonts w:ascii="Times New Roman" w:hAnsi="Times New Roman" w:cs="Times New Roman"/>
-          <w:b/>
-          <w:bCs/>
-          <w:sz w:val="24"/>
-          <w:szCs w:val="24"/>
           <w:lang w:val="en-GB"/>
         </w:rPr>
-        <w:t>Test report</w:t>
+        <w:t>2. Test report</w:t>
       </w:r>
     </w:p>
     <w:p>
@@ -3868,22 +3703,17 @@
     </w:p>
     <w:p>
       <w:pPr>
-        <w:rPr>
-          <w:rFonts w:ascii="Times New Roman" w:hAnsi="Times New Roman" w:cs="Times New Roman"/>
-          <w:b/>
-          <w:bCs/>
-          <w:sz w:val="24"/>
-          <w:szCs w:val="24"/>
-        </w:rPr>
-      </w:pPr>
-      <w:r>
-        <w:rPr>
-          <w:rFonts w:ascii="Times New Roman" w:hAnsi="Times New Roman" w:cs="Times New Roman"/>
-          <w:b/>
-          <w:bCs/>
-          <w:sz w:val="24"/>
-          <w:szCs w:val="24"/>
-        </w:rPr>
+        <w:pStyle w:val="Heading1"/>
+        <w:rPr>
+          <w:rFonts w:ascii="Times New Roman" w:hAnsi="Times New Roman" w:cs="Times New Roman"/>
+          <w:b w:val="1"/>
+          <w:bCs w:val="1"/>
+          <w:sz w:val="24"/>
+          <w:szCs w:val="24"/>
+        </w:rPr>
+      </w:pPr>
+      <w:r>
+        <w:rPr/>
         <w:t>5. Exit Criteria</w:t>
       </w:r>
     </w:p>
@@ -3931,6 +3761,7 @@
     </w:p>
     <w:p>
       <w:pPr>
+        <w:pStyle w:val="a"/>
         <w:numPr>
           <w:ilvl w:val="0"/>
           <w:numId w:val="9"/>
@@ -3947,7 +3778,7 @@
           <w:sz w:val="24"/>
           <w:szCs w:val="24"/>
         </w:rPr>
-        <w:t>Identified critical and major defects must be documented in Jira</w:t>
+        <w:t>API tests in Postman and REST-Assured are 100% complete and executable</w:t>
       </w:r>
     </w:p>
     <w:p>
@@ -3968,7 +3799,7 @@
           <w:sz w:val="24"/>
           <w:szCs w:val="24"/>
         </w:rPr>
-        <w:t>All the test deliverables must be completed and submitted</w:t>
+        <w:t>Identified critical and major defects must be documented in Jira</w:t>
       </w:r>
     </w:p>
     <w:p>
@@ -3989,6 +3820,27 @@
           <w:sz w:val="24"/>
           <w:szCs w:val="24"/>
         </w:rPr>
+        <w:t>All the test deliverables must be completed and submitted</w:t>
+      </w:r>
+    </w:p>
+    <w:p>
+      <w:pPr>
+        <w:numPr>
+          <w:ilvl w:val="0"/>
+          <w:numId w:val="9"/>
+        </w:numPr>
+        <w:rPr>
+          <w:rFonts w:ascii="Times New Roman" w:hAnsi="Times New Roman" w:cs="Times New Roman"/>
+          <w:sz w:val="24"/>
+          <w:szCs w:val="24"/>
+        </w:rPr>
+      </w:pPr>
+      <w:r>
+        <w:rPr>
+          <w:rFonts w:ascii="Times New Roman" w:hAnsi="Times New Roman" w:cs="Times New Roman"/>
+          <w:sz w:val="24"/>
+          <w:szCs w:val="24"/>
+        </w:rPr>
         <w:t>Planned time has run out</w:t>
       </w:r>
     </w:p>
@@ -4003,20 +3855,15 @@
     </w:p>
     <w:p>
       <w:pPr>
-        <w:rPr>
-          <w:rFonts w:ascii="Times New Roman" w:hAnsi="Times New Roman" w:cs="Times New Roman"/>
-          <w:sz w:val="24"/>
-          <w:szCs w:val="24"/>
-        </w:rPr>
-      </w:pPr>
-      <w:r>
-        <w:rPr>
-          <w:rFonts w:ascii="Times New Roman" w:hAnsi="Times New Roman" w:cs="Times New Roman"/>
-          <w:b/>
-          <w:bCs/>
-          <w:sz w:val="24"/>
-          <w:szCs w:val="24"/>
-        </w:rPr>
+        <w:pStyle w:val="Heading1"/>
+        <w:rPr>
+          <w:rFonts w:ascii="Times New Roman" w:hAnsi="Times New Roman" w:cs="Times New Roman"/>
+          <w:sz w:val="24"/>
+          <w:szCs w:val="24"/>
+        </w:rPr>
+      </w:pPr>
+      <w:r>
+        <w:rPr/>
         <w:t>6. Schedule</w:t>
       </w:r>
     </w:p>
@@ -4100,8 +3947,8 @@
       <w:r>
         <w:rPr>
           <w:rFonts w:ascii="Times New Roman" w:hAnsi="Times New Roman" w:cs="Times New Roman"/>
-          <w:b/>
-          <w:bCs/>
+          <w:b w:val="1"/>
+          <w:bCs w:val="1"/>
           <w:sz w:val="24"/>
           <w:szCs w:val="24"/>
         </w:rPr>
@@ -4130,7 +3977,7 @@
           <w:sz w:val="24"/>
           <w:szCs w:val="24"/>
         </w:rPr>
-        <w:t>.09.2023-15.10.2023</w:t>
+        <w:t>.09.2023-19.10.2023</w:t>
       </w:r>
     </w:p>
     <w:p>
@@ -4148,8 +3995,8 @@
       <w:r>
         <w:rPr>
           <w:rFonts w:ascii="Times New Roman" w:hAnsi="Times New Roman" w:cs="Times New Roman"/>
-          <w:b/>
-          <w:bCs/>
+          <w:b w:val="1"/>
+          <w:bCs w:val="1"/>
           <w:sz w:val="24"/>
           <w:szCs w:val="24"/>
         </w:rPr>
@@ -4161,7 +4008,7 @@
           <w:sz w:val="24"/>
           <w:szCs w:val="24"/>
         </w:rPr>
-        <w:t xml:space="preserve"> 02.10.2023-08.10.2023</w:t>
+        <w:t xml:space="preserve"> 02.10.2023-19.10.2023</w:t>
       </w:r>
     </w:p>
     <w:p>
@@ -4208,23 +4055,17 @@
     </w:p>
     <w:p>
       <w:pPr>
-        <w:rPr>
-          <w:rFonts w:ascii="Times New Roman" w:hAnsi="Times New Roman" w:cs="Times New Roman"/>
-          <w:b/>
-          <w:bCs/>
-          <w:sz w:val="24"/>
-          <w:szCs w:val="24"/>
-        </w:rPr>
-      </w:pPr>
-      <w:r>
-        <w:rPr>
-          <w:rFonts w:ascii="Times New Roman" w:hAnsi="Times New Roman" w:cs="Times New Roman"/>
-          <w:b/>
-          <w:bCs/>
-          <w:sz w:val="24"/>
-          <w:szCs w:val="24"/>
-        </w:rPr>
-        <w:lastRenderedPageBreak/>
+        <w:pStyle w:val="Heading1"/>
+        <w:rPr>
+          <w:rFonts w:ascii="Times New Roman" w:hAnsi="Times New Roman" w:cs="Times New Roman"/>
+          <w:b w:val="1"/>
+          <w:bCs w:val="1"/>
+          <w:sz w:val="24"/>
+          <w:szCs w:val="24"/>
+        </w:rPr>
+      </w:pPr>
+      <w:r>
+        <w:rPr/>
         <w:t>7. Resources</w:t>
       </w:r>
     </w:p>
@@ -4243,8 +4084,8 @@
       <w:r>
         <w:rPr>
           <w:rFonts w:ascii="Times New Roman" w:hAnsi="Times New Roman" w:cs="Times New Roman"/>
-          <w:b/>
-          <w:bCs/>
+          <w:b w:val="1"/>
+          <w:bCs w:val="1"/>
           <w:sz w:val="24"/>
           <w:szCs w:val="24"/>
         </w:rPr>
@@ -4256,7 +4097,50 @@
           <w:sz w:val="24"/>
           <w:szCs w:val="24"/>
         </w:rPr>
-        <w:t xml:space="preserve"> Clone of the production environment.</w:t>
+        <w:t xml:space="preserve"> </w:t>
+      </w:r>
+    </w:p>
+    <w:p>
+      <w:pPr>
+        <w:numPr>
+          <w:ilvl w:val="1"/>
+          <w:numId w:val="11"/>
+        </w:numPr>
+        <w:rPr>
+          <w:rFonts w:ascii="Times New Roman" w:hAnsi="Times New Roman" w:cs="Times New Roman"/>
+          <w:sz w:val="24"/>
+          <w:szCs w:val="24"/>
+        </w:rPr>
+      </w:pPr>
+      <w:r>
+        <w:rPr>
+          <w:rFonts w:ascii="Times New Roman" w:hAnsi="Times New Roman" w:cs="Times New Roman"/>
+          <w:sz w:val="24"/>
+          <w:szCs w:val="24"/>
+        </w:rPr>
+        <w:t>Clone of the production environment.</w:t>
+      </w:r>
+    </w:p>
+    <w:p>
+      <w:pPr>
+        <w:pStyle w:val="a"/>
+        <w:numPr>
+          <w:ilvl w:val="1"/>
+          <w:numId w:val="11"/>
+        </w:numPr>
+        <w:rPr>
+          <w:rFonts w:ascii="Times New Roman" w:hAnsi="Times New Roman" w:cs="Times New Roman"/>
+          <w:sz w:val="24"/>
+          <w:szCs w:val="24"/>
+        </w:rPr>
+      </w:pPr>
+      <w:r>
+        <w:rPr>
+          <w:rFonts w:ascii="Times New Roman" w:hAnsi="Times New Roman" w:cs="Times New Roman"/>
+          <w:sz w:val="24"/>
+          <w:szCs w:val="24"/>
+        </w:rPr>
+        <w:t>Chromium based browsers. (Chrome)</w:t>
       </w:r>
     </w:p>
     <w:p>
@@ -4274,8 +4158,8 @@
       <w:r>
         <w:rPr>
           <w:rFonts w:ascii="Times New Roman" w:hAnsi="Times New Roman" w:cs="Times New Roman"/>
-          <w:b/>
-          <w:bCs/>
+          <w:b w:val="1"/>
+          <w:bCs w:val="1"/>
           <w:sz w:val="24"/>
           <w:szCs w:val="24"/>
         </w:rPr>
@@ -4287,24 +4171,7 @@
           <w:sz w:val="24"/>
           <w:szCs w:val="24"/>
         </w:rPr>
-        <w:t xml:space="preserve"> Selenium</w:t>
-      </w:r>
-      <w:r>
-        <w:rPr>
-          <w:rFonts w:ascii="Times New Roman" w:hAnsi="Times New Roman" w:cs="Times New Roman"/>
-          <w:sz w:val="24"/>
-          <w:szCs w:val="24"/>
-          <w:lang w:val="en-GB"/>
-        </w:rPr>
-        <w:t xml:space="preserve"> IDE</w:t>
-      </w:r>
-      <w:r>
-        <w:rPr>
-          <w:rFonts w:ascii="Times New Roman" w:hAnsi="Times New Roman" w:cs="Times New Roman"/>
-          <w:sz w:val="24"/>
-          <w:szCs w:val="24"/>
-        </w:rPr>
-        <w:t>, JUnit, REST-Assured, and Postman.</w:t>
+        <w:t xml:space="preserve"> Selenium, JUnit, REST-Assured, and Postman.</w:t>
       </w:r>
     </w:p>
     <w:p>
@@ -4322,8 +4189,8 @@
       <w:r>
         <w:rPr>
           <w:rFonts w:ascii="Times New Roman" w:hAnsi="Times New Roman" w:cs="Times New Roman"/>
-          <w:b/>
-          <w:bCs/>
+          <w:b w:val="1"/>
+          <w:bCs w:val="1"/>
           <w:sz w:val="24"/>
           <w:szCs w:val="24"/>
         </w:rPr>
@@ -4858,14 +4725,11 @@
     </w:tbl>
     <w:p>
       <w:pPr>
-        <w:autoSpaceDE w:val="0"/>
-        <w:autoSpaceDN w:val="0"/>
-        <w:adjustRightInd w:val="0"/>
+        <w:pStyle w:val="a"/>
         <w:spacing w:after="0" w:line="240" w:lineRule="auto"/>
         <w:rPr>
           <w:rFonts w:ascii="CIDFont+F2" w:hAnsi="CIDFont+F2" w:cs="CIDFont+F2"/>
-          <w:color w:val="FFFFFF"/>
-          <w:kern w:val="0"/>
+          <w:color w:val="FFFFFF" w:themeColor="background1" w:themeTint="FF" w:themeShade="FF"/>
           <w:sz w:val="20"/>
           <w:szCs w:val="20"/>
         </w:rPr>
@@ -4873,33 +4737,17 @@
     </w:p>
     <w:p>
       <w:pPr>
-        <w:rPr>
-          <w:rFonts w:ascii="Times New Roman" w:hAnsi="Times New Roman" w:cs="Times New Roman"/>
-          <w:b/>
-          <w:bCs/>
-          <w:sz w:val="24"/>
-          <w:szCs w:val="24"/>
-        </w:rPr>
-      </w:pPr>
-    </w:p>
-    <w:p>
-      <w:pPr>
-        <w:rPr>
-          <w:rFonts w:ascii="Times New Roman" w:hAnsi="Times New Roman" w:cs="Times New Roman"/>
-          <w:b/>
-          <w:bCs/>
-          <w:sz w:val="24"/>
-          <w:szCs w:val="24"/>
-        </w:rPr>
-      </w:pPr>
-      <w:r>
-        <w:rPr>
-          <w:rFonts w:ascii="Times New Roman" w:hAnsi="Times New Roman" w:cs="Times New Roman"/>
-          <w:b/>
-          <w:bCs/>
-          <w:sz w:val="24"/>
-          <w:szCs w:val="24"/>
-        </w:rPr>
+        <w:pStyle w:val="Heading1"/>
+        <w:rPr>
+          <w:rFonts w:ascii="Times New Roman" w:hAnsi="Times New Roman" w:cs="Times New Roman"/>
+          <w:b w:val="1"/>
+          <w:bCs w:val="1"/>
+          <w:sz w:val="24"/>
+          <w:szCs w:val="24"/>
+        </w:rPr>
+      </w:pPr>
+      <w:r>
+        <w:rPr/>
         <w:t>8. Risks</w:t>
       </w:r>
     </w:p>
@@ -4979,22 +4827,17 @@
     </w:p>
     <w:p>
       <w:pPr>
-        <w:rPr>
-          <w:rFonts w:ascii="Times New Roman" w:hAnsi="Times New Roman" w:cs="Times New Roman"/>
-          <w:b/>
-          <w:bCs/>
-          <w:sz w:val="24"/>
-          <w:szCs w:val="24"/>
-        </w:rPr>
-      </w:pPr>
-      <w:r>
-        <w:rPr>
-          <w:rFonts w:ascii="Times New Roman" w:hAnsi="Times New Roman" w:cs="Times New Roman"/>
-          <w:b/>
-          <w:bCs/>
-          <w:sz w:val="24"/>
-          <w:szCs w:val="24"/>
-        </w:rPr>
+        <w:pStyle w:val="Heading1"/>
+        <w:rPr>
+          <w:rFonts w:ascii="Times New Roman" w:hAnsi="Times New Roman" w:cs="Times New Roman"/>
+          <w:b w:val="1"/>
+          <w:bCs w:val="1"/>
+          <w:sz w:val="24"/>
+          <w:szCs w:val="24"/>
+        </w:rPr>
+      </w:pPr>
+      <w:r>
+        <w:rPr/>
         <w:t>9. Assumptions</w:t>
       </w:r>
     </w:p>
@@ -5063,34 +4906,413 @@
     </w:p>
     <w:p>
       <w:pPr>
-        <w:rPr>
-          <w:rFonts w:ascii="Times New Roman" w:hAnsi="Times New Roman" w:cs="Times New Roman"/>
-          <w:sz w:val="24"/>
-          <w:szCs w:val="24"/>
-        </w:rPr>
-      </w:pPr>
-      <w:r>
-        <w:rPr>
-          <w:rFonts w:ascii="Times New Roman" w:hAnsi="Times New Roman" w:cs="Times New Roman"/>
-          <w:sz w:val="24"/>
-          <w:szCs w:val="24"/>
-        </w:rPr>
-        <w:pict w14:anchorId="4DC66051">
-          <v:rect id="_x0000_i1025" style="width:0;height:0" o:hralign="center" o:hrstd="t" o:hrnoshade="t" o:hr="t" fillcolor="#374151" stroked="f"/>
-        </w:pict>
-      </w:r>
-    </w:p>
-    <w:p>
-      <w:pPr>
-        <w:rPr>
-          <w:rFonts w:ascii="Times New Roman" w:hAnsi="Times New Roman" w:cs="Times New Roman"/>
-          <w:sz w:val="24"/>
-          <w:szCs w:val="24"/>
-        </w:rPr>
-      </w:pPr>
+        <w:pStyle w:val="a"/>
+        <w:ind w:left="0"/>
+        <w:rPr>
+          <w:rFonts w:ascii="Times New Roman" w:hAnsi="Times New Roman" w:cs="Times New Roman"/>
+          <w:sz w:val="24"/>
+          <w:szCs w:val="24"/>
+        </w:rPr>
+      </w:pPr>
+    </w:p>
+    <w:p>
+      <w:pPr>
+        <w:pStyle w:val="Heading1"/>
+        <w:ind w:left="0"/>
+        <w:rPr>
+          <w:rFonts w:ascii="Times New Roman" w:hAnsi="Times New Roman" w:cs="Times New Roman"/>
+          <w:b w:val="1"/>
+          <w:bCs w:val="1"/>
+          <w:sz w:val="24"/>
+          <w:szCs w:val="24"/>
+        </w:rPr>
+      </w:pPr>
+      <w:r>
+        <w:rPr/>
+        <w:t>10. Test Case Template</w:t>
+      </w:r>
+    </w:p>
+    <w:p>
+      <w:pPr>
+        <w:pStyle w:val="a5"/>
+        <w:numPr>
+          <w:ilvl w:val="0"/>
+          <w:numId w:val="33"/>
+        </w:numPr>
+        <w:rPr>
+          <w:sz w:val="24"/>
+          <w:szCs w:val="24"/>
+        </w:rPr>
+      </w:pPr>
+      <w:r>
+        <w:rPr>
+          <w:sz w:val="24"/>
+          <w:szCs w:val="24"/>
+        </w:rPr>
+        <w:t>Description/Narrative:</w:t>
+      </w:r>
+    </w:p>
+    <w:p>
+      <w:pPr>
+        <w:pStyle w:val="a5"/>
+        <w:numPr>
+          <w:ilvl w:val="1"/>
+          <w:numId w:val="33"/>
+        </w:numPr>
+        <w:rPr>
+          <w:sz w:val="24"/>
+          <w:szCs w:val="24"/>
+        </w:rPr>
+      </w:pPr>
+      <w:r>
+        <w:rPr>
+          <w:sz w:val="24"/>
+          <w:szCs w:val="24"/>
+        </w:rPr>
+        <w:t>Brief explanation what functionality is being tested (Whenever applicable)</w:t>
+      </w:r>
+    </w:p>
+    <w:p>
+      <w:pPr>
+        <w:pStyle w:val="a5"/>
+        <w:numPr>
+          <w:ilvl w:val="0"/>
+          <w:numId w:val="33"/>
+        </w:numPr>
+        <w:rPr>
+          <w:sz w:val="24"/>
+          <w:szCs w:val="24"/>
+        </w:rPr>
+      </w:pPr>
+      <w:r>
+        <w:rPr>
+          <w:sz w:val="24"/>
+          <w:szCs w:val="24"/>
+        </w:rPr>
+        <w:t>Preconditions:</w:t>
+      </w:r>
+    </w:p>
+    <w:p>
+      <w:pPr>
+        <w:pStyle w:val="a5"/>
+        <w:numPr>
+          <w:ilvl w:val="1"/>
+          <w:numId w:val="33"/>
+        </w:numPr>
+        <w:rPr>
+          <w:sz w:val="24"/>
+          <w:szCs w:val="24"/>
+        </w:rPr>
+      </w:pPr>
+      <w:r>
+        <w:rPr>
+          <w:sz w:val="24"/>
+          <w:szCs w:val="24"/>
+        </w:rPr>
+        <w:t>Noted every precondition for the successful execution of the test case</w:t>
+      </w:r>
+    </w:p>
+    <w:p>
+      <w:pPr>
+        <w:pStyle w:val="a5"/>
+        <w:numPr>
+          <w:ilvl w:val="0"/>
+          <w:numId w:val="33"/>
+        </w:numPr>
+        <w:rPr>
+          <w:sz w:val="24"/>
+          <w:szCs w:val="24"/>
+        </w:rPr>
+      </w:pPr>
+      <w:r>
+        <w:rPr>
+          <w:sz w:val="24"/>
+          <w:szCs w:val="24"/>
+        </w:rPr>
+        <w:t>Test Steps:</w:t>
+      </w:r>
+    </w:p>
+    <w:p>
+      <w:pPr>
+        <w:pStyle w:val="a5"/>
+        <w:numPr>
+          <w:ilvl w:val="1"/>
+          <w:numId w:val="33"/>
+        </w:numPr>
+        <w:rPr>
+          <w:sz w:val="24"/>
+          <w:szCs w:val="24"/>
+        </w:rPr>
+      </w:pPr>
+      <w:r>
+        <w:rPr>
+          <w:sz w:val="24"/>
+          <w:szCs w:val="24"/>
+        </w:rPr>
+        <w:t>Detailed steps to execute the test case</w:t>
+      </w:r>
+    </w:p>
+    <w:p>
+      <w:pPr>
+        <w:pStyle w:val="a5"/>
+        <w:numPr>
+          <w:ilvl w:val="0"/>
+          <w:numId w:val="33"/>
+        </w:numPr>
+        <w:rPr>
+          <w:sz w:val="24"/>
+          <w:szCs w:val="24"/>
+        </w:rPr>
+      </w:pPr>
+      <w:r>
+        <w:rPr>
+          <w:sz w:val="24"/>
+          <w:szCs w:val="24"/>
+        </w:rPr>
+        <w:t>Expected Result</w:t>
+      </w:r>
+    </w:p>
+    <w:p>
+      <w:pPr>
+        <w:pStyle w:val="a"/>
+        <w:ind w:left="0"/>
+        <w:rPr>
+          <w:sz w:val="24"/>
+          <w:szCs w:val="24"/>
+        </w:rPr>
+      </w:pPr>
+      <w:r>
+        <w:rPr>
+          <w:sz w:val="24"/>
+          <w:szCs w:val="24"/>
+        </w:rPr>
+        <w:t xml:space="preserve">The issue type that will be used in Jira is: </w:t>
+      </w:r>
+      <w:r>
+        <w:rPr>
+          <w:sz w:val="24"/>
+          <w:szCs w:val="24"/>
+        </w:rPr>
+        <w:t>XRay</w:t>
+      </w:r>
+      <w:r>
+        <w:rPr>
+          <w:sz w:val="24"/>
+          <w:szCs w:val="24"/>
+        </w:rPr>
+        <w:t xml:space="preserve"> – Test. The preconditions are a different issue type that will be linked to the test case. </w:t>
+      </w:r>
+    </w:p>
+    <w:p>
+      <w:pPr>
+        <w:pStyle w:val="a"/>
+        <w:ind w:left="0"/>
+        <w:rPr>
+          <w:sz w:val="24"/>
+          <w:szCs w:val="24"/>
+        </w:rPr>
+      </w:pPr>
+      <w:r>
+        <w:rPr>
+          <w:sz w:val="24"/>
+          <w:szCs w:val="24"/>
+        </w:rPr>
+        <w:t>Every test case will be linked to a Test Set, grouped by functionality being tested.</w:t>
+      </w:r>
+    </w:p>
+    <w:p>
+      <w:pPr>
+        <w:pStyle w:val="a"/>
+        <w:ind w:left="0"/>
+        <w:rPr>
+          <w:sz w:val="24"/>
+          <w:szCs w:val="24"/>
+        </w:rPr>
+      </w:pPr>
+      <w:r>
+        <w:rPr>
+          <w:sz w:val="24"/>
+          <w:szCs w:val="24"/>
+        </w:rPr>
+        <w:t>Every test set will be linked to a Test Plan.</w:t>
+      </w:r>
+    </w:p>
+    <w:p>
+      <w:pPr>
+        <w:pStyle w:val="a"/>
+        <w:ind w:left="0"/>
+        <w:rPr>
+          <w:sz w:val="24"/>
+          <w:szCs w:val="24"/>
+        </w:rPr>
+      </w:pPr>
+    </w:p>
+    <w:p>
+      <w:pPr>
+        <w:pStyle w:val="Heading1"/>
+      </w:pPr>
+      <w:r>
+        <w:rPr/>
+        <w:t>11. Bug Template</w:t>
+      </w:r>
+    </w:p>
+    <w:p>
+      <w:pPr>
+        <w:pStyle w:val="a5"/>
+        <w:numPr>
+          <w:ilvl w:val="0"/>
+          <w:numId w:val="34"/>
+        </w:numPr>
+        <w:rPr>
+          <w:sz w:val="24"/>
+          <w:szCs w:val="24"/>
+        </w:rPr>
+      </w:pPr>
+      <w:r>
+        <w:rPr>
+          <w:sz w:val="24"/>
+          <w:szCs w:val="24"/>
+        </w:rPr>
+        <w:t>Description/Narrative (Whenever applicable)</w:t>
+      </w:r>
+    </w:p>
+    <w:p>
+      <w:pPr>
+        <w:pStyle w:val="a5"/>
+        <w:numPr>
+          <w:ilvl w:val="0"/>
+          <w:numId w:val="34"/>
+        </w:numPr>
+        <w:rPr>
+          <w:sz w:val="24"/>
+          <w:szCs w:val="24"/>
+        </w:rPr>
+      </w:pPr>
+      <w:r>
+        <w:rPr>
+          <w:sz w:val="24"/>
+          <w:szCs w:val="24"/>
+        </w:rPr>
+        <w:t>Preconditions</w:t>
+      </w:r>
+    </w:p>
+    <w:p>
+      <w:pPr>
+        <w:pStyle w:val="a5"/>
+        <w:numPr>
+          <w:ilvl w:val="0"/>
+          <w:numId w:val="34"/>
+        </w:numPr>
+        <w:rPr>
+          <w:sz w:val="24"/>
+          <w:szCs w:val="24"/>
+        </w:rPr>
+      </w:pPr>
+      <w:r>
+        <w:rPr>
+          <w:sz w:val="24"/>
+          <w:szCs w:val="24"/>
+        </w:rPr>
+        <w:t>Steps to Reproduce</w:t>
+      </w:r>
+    </w:p>
+    <w:p>
+      <w:pPr>
+        <w:pStyle w:val="a5"/>
+        <w:numPr>
+          <w:ilvl w:val="0"/>
+          <w:numId w:val="34"/>
+        </w:numPr>
+        <w:rPr>
+          <w:sz w:val="24"/>
+          <w:szCs w:val="24"/>
+        </w:rPr>
+      </w:pPr>
+      <w:r>
+        <w:rPr>
+          <w:sz w:val="24"/>
+          <w:szCs w:val="24"/>
+        </w:rPr>
+        <w:t>Expected Result</w:t>
+      </w:r>
+    </w:p>
+    <w:p>
+      <w:pPr>
+        <w:pStyle w:val="a5"/>
+        <w:numPr>
+          <w:ilvl w:val="0"/>
+          <w:numId w:val="34"/>
+        </w:numPr>
+        <w:rPr>
+          <w:sz w:val="24"/>
+          <w:szCs w:val="24"/>
+        </w:rPr>
+      </w:pPr>
+      <w:r>
+        <w:rPr>
+          <w:sz w:val="24"/>
+          <w:szCs w:val="24"/>
+        </w:rPr>
+        <w:t>Actual Result</w:t>
+      </w:r>
+    </w:p>
+    <w:p>
+      <w:pPr>
+        <w:pStyle w:val="a5"/>
+        <w:numPr>
+          <w:ilvl w:val="0"/>
+          <w:numId w:val="34"/>
+        </w:numPr>
+        <w:rPr>
+          <w:sz w:val="24"/>
+          <w:szCs w:val="24"/>
+        </w:rPr>
+      </w:pPr>
+      <w:r>
+        <w:rPr>
+          <w:sz w:val="24"/>
+          <w:szCs w:val="24"/>
+        </w:rPr>
+        <w:t>Screenshot/Screen recording (Whenever applicable)</w:t>
+      </w:r>
+    </w:p>
+    <w:p>
+      <w:pPr>
+        <w:pStyle w:val="a"/>
+        <w:ind w:left="0"/>
+        <w:rPr>
+          <w:sz w:val="24"/>
+          <w:szCs w:val="24"/>
+        </w:rPr>
+      </w:pPr>
+      <w:r>
+        <w:rPr>
+          <w:sz w:val="24"/>
+          <w:szCs w:val="24"/>
+        </w:rPr>
+        <w:t>Bugs detected by an existing test case will be linked to the test case.</w:t>
+      </w:r>
+    </w:p>
+    <w:p>
+      <w:pPr>
+        <w:pStyle w:val="Heading1"/>
+      </w:pPr>
+      <w:r>
+        <w:rPr/>
+        <w:t>12. Priority Definitions</w:t>
+      </w:r>
+    </w:p>
+    <w:p>
+      <w:pPr>
+        <w:pStyle w:val="Heading1"/>
+      </w:pPr>
+      <w:r>
+        <w:rPr/>
+        <w:t>13. Severity Definitions</w:t>
+      </w:r>
     </w:p>
     <w:sectPr>
-      <w:pgSz w:w="11906" w:h="16838"/>
+      <w:pgSz w:w="11906" w:h="16838" w:orient="portrait"/>
       <w:pgMar w:top="1440" w:right="1440" w:bottom="1440" w:left="1440" w:header="708" w:footer="708" w:gutter="0"/>
       <w:cols w:space="708"/>
       <w:docGrid w:linePitch="360"/>
@@ -5113,6 +5335,570 @@
 
 <file path=word/numbering.xml><?xml version="1.0" encoding="utf-8"?>
 <w:numbering xmlns:wpc="http://schemas.microsoft.com/office/word/2010/wordprocessingCanvas" xmlns:cx="http://schemas.microsoft.com/office/drawing/2014/chartex" xmlns:cx1="http://schemas.microsoft.com/office/drawing/2015/9/8/chartex" xmlns:cx2="http://schemas.microsoft.com/office/drawing/2015/10/21/chartex" xmlns:cx3="http://schemas.microsoft.com/office/drawing/2016/5/9/chartex" xmlns:cx4="http://schemas.microsoft.com/office/drawing/2016/5/10/chartex" xmlns:cx5="http://schemas.microsoft.com/office/drawing/2016/5/11/chartex" xmlns:cx6="http://schemas.microsoft.com/office/drawing/2016/5/12/chartex" xmlns:cx7="http://schemas.microsoft.com/office/drawing/2016/5/13/chartex" xmlns:cx8="http://schemas.microsoft.com/office/drawing/2016/5/14/chartex" xmlns:mc="http://schemas.openxmlformats.org/markup-compatibility/2006" xmlns:aink="http://schemas.microsoft.com/office/drawing/2016/ink" xmlns:am3d="http://schemas.microsoft.com/office/drawing/2017/model3d" xmlns:o="urn:schemas-microsoft-com:office:office" xmlns:oel="http://schemas.microsoft.com/office/2019/extlst" xmlns:r="http://schemas.openxmlformats.org/officeDocument/2006/relationships" xmlns:m="http://schemas.openxmlformats.org/officeDocument/2006/math" xmlns:v="urn:schemas-microsoft-com:vml" xmlns:wp14="http://schemas.microsoft.com/office/word/2010/wordprocessingDrawing" xmlns:wp="http://schemas.openxmlformats.org/drawingml/2006/wordprocessingDrawing" xmlns:w10="urn:schemas-microsoft-com:office:word" xmlns:w="http://schemas.openxmlformats.org/wordprocessingml/2006/main" xmlns:w14="http://schemas.microsoft.com/office/word/2010/wordml" xmlns:w15="http://schemas.microsoft.com/office/word/2012/wordml" xmlns:w16cex="http://schemas.microsoft.com/office/word/2018/wordml/cex" xmlns:w16cid="http://schemas.microsoft.com/office/word/2016/wordml/cid" xmlns:w16="http://schemas.microsoft.com/office/word/2018/wordml" xmlns:w16sdtdh="http://schemas.microsoft.com/office/word/2020/wordml/sdtdatahash" xmlns:w16se="http://schemas.microsoft.com/office/word/2015/wordml/symex" xmlns:wpg="http://schemas.microsoft.com/office/word/2010/wordprocessingGroup" xmlns:wpi="http://schemas.microsoft.com/office/word/2010/wordprocessingInk" xmlns:wne="http://schemas.microsoft.com/office/word/2006/wordml" xmlns:wps="http://schemas.microsoft.com/office/word/2010/wordprocessingShape" mc:Ignorable="w14 w15 w16se w16cid w16 w16cex w16sdtdh wp14">
+  <w:abstractNum xmlns:w="http://schemas.openxmlformats.org/wordprocessingml/2006/main" w:abstractNumId="33">
+    <w:nsid w:val="2148c2ee"/>
+    <w:multiLevelType xmlns:w="http://schemas.openxmlformats.org/wordprocessingml/2006/main" w:val="hybridMultilevel"/>
+    <w:lvl xmlns:w="http://schemas.openxmlformats.org/wordprocessingml/2006/main" w:ilvl="0">
+      <w:start w:val="1"/>
+      <w:numFmt w:val="bullet"/>
+      <w:lvlText w:val=""/>
+      <w:lvlJc w:val="left"/>
+      <w:pPr>
+        <w:ind w:left="720" w:hanging="360"/>
+      </w:pPr>
+      <w:rPr>
+        <w:rFonts w:hint="default" w:ascii="Symbol" w:hAnsi="Symbol"/>
+      </w:rPr>
+    </w:lvl>
+    <w:lvl xmlns:w="http://schemas.openxmlformats.org/wordprocessingml/2006/main" w:ilvl="1">
+      <w:start w:val="1"/>
+      <w:numFmt w:val="bullet"/>
+      <w:lvlText w:val="o"/>
+      <w:lvlJc w:val="left"/>
+      <w:pPr>
+        <w:ind w:left="1440" w:hanging="360"/>
+      </w:pPr>
+      <w:rPr>
+        <w:rFonts w:hint="default" w:ascii="Courier New" w:hAnsi="Courier New"/>
+      </w:rPr>
+    </w:lvl>
+    <w:lvl xmlns:w="http://schemas.openxmlformats.org/wordprocessingml/2006/main" w:ilvl="2">
+      <w:start w:val="1"/>
+      <w:numFmt w:val="bullet"/>
+      <w:lvlText w:val=""/>
+      <w:lvlJc w:val="left"/>
+      <w:pPr>
+        <w:ind w:left="2160" w:hanging="360"/>
+      </w:pPr>
+      <w:rPr>
+        <w:rFonts w:hint="default" w:ascii="Wingdings" w:hAnsi="Wingdings"/>
+      </w:rPr>
+    </w:lvl>
+    <w:lvl xmlns:w="http://schemas.openxmlformats.org/wordprocessingml/2006/main" w:ilvl="3">
+      <w:start w:val="1"/>
+      <w:numFmt w:val="bullet"/>
+      <w:lvlText w:val=""/>
+      <w:lvlJc w:val="left"/>
+      <w:pPr>
+        <w:ind w:left="2880" w:hanging="360"/>
+      </w:pPr>
+      <w:rPr>
+        <w:rFonts w:hint="default" w:ascii="Symbol" w:hAnsi="Symbol"/>
+      </w:rPr>
+    </w:lvl>
+    <w:lvl xmlns:w="http://schemas.openxmlformats.org/wordprocessingml/2006/main" w:ilvl="4">
+      <w:start w:val="1"/>
+      <w:numFmt w:val="bullet"/>
+      <w:lvlText w:val="o"/>
+      <w:lvlJc w:val="left"/>
+      <w:pPr>
+        <w:ind w:left="3600" w:hanging="360"/>
+      </w:pPr>
+      <w:rPr>
+        <w:rFonts w:hint="default" w:ascii="Courier New" w:hAnsi="Courier New"/>
+      </w:rPr>
+    </w:lvl>
+    <w:lvl xmlns:w="http://schemas.openxmlformats.org/wordprocessingml/2006/main" w:ilvl="5">
+      <w:start w:val="1"/>
+      <w:numFmt w:val="bullet"/>
+      <w:lvlText w:val=""/>
+      <w:lvlJc w:val="left"/>
+      <w:pPr>
+        <w:ind w:left="4320" w:hanging="360"/>
+      </w:pPr>
+      <w:rPr>
+        <w:rFonts w:hint="default" w:ascii="Wingdings" w:hAnsi="Wingdings"/>
+      </w:rPr>
+    </w:lvl>
+    <w:lvl xmlns:w="http://schemas.openxmlformats.org/wordprocessingml/2006/main" w:ilvl="6">
+      <w:start w:val="1"/>
+      <w:numFmt w:val="bullet"/>
+      <w:lvlText w:val=""/>
+      <w:lvlJc w:val="left"/>
+      <w:pPr>
+        <w:ind w:left="5040" w:hanging="360"/>
+      </w:pPr>
+      <w:rPr>
+        <w:rFonts w:hint="default" w:ascii="Symbol" w:hAnsi="Symbol"/>
+      </w:rPr>
+    </w:lvl>
+    <w:lvl xmlns:w="http://schemas.openxmlformats.org/wordprocessingml/2006/main" w:ilvl="7">
+      <w:start w:val="1"/>
+      <w:numFmt w:val="bullet"/>
+      <w:lvlText w:val="o"/>
+      <w:lvlJc w:val="left"/>
+      <w:pPr>
+        <w:ind w:left="5760" w:hanging="360"/>
+      </w:pPr>
+      <w:rPr>
+        <w:rFonts w:hint="default" w:ascii="Courier New" w:hAnsi="Courier New"/>
+      </w:rPr>
+    </w:lvl>
+    <w:lvl xmlns:w="http://schemas.openxmlformats.org/wordprocessingml/2006/main" w:ilvl="8">
+      <w:start w:val="1"/>
+      <w:numFmt w:val="bullet"/>
+      <w:lvlText w:val=""/>
+      <w:lvlJc w:val="left"/>
+      <w:pPr>
+        <w:ind w:left="6480" w:hanging="360"/>
+      </w:pPr>
+      <w:rPr>
+        <w:rFonts w:hint="default" w:ascii="Wingdings" w:hAnsi="Wingdings"/>
+      </w:rPr>
+    </w:lvl>
+  </w:abstractNum>
+  <w:abstractNum xmlns:w="http://schemas.openxmlformats.org/wordprocessingml/2006/main" w:abstractNumId="32">
+    <w:nsid w:val="2a72a749"/>
+    <w:multiLevelType xmlns:w="http://schemas.openxmlformats.org/wordprocessingml/2006/main" w:val="hybridMultilevel"/>
+    <w:lvl xmlns:w="http://schemas.openxmlformats.org/wordprocessingml/2006/main" w:ilvl="0">
+      <w:start w:val="1"/>
+      <w:numFmt w:val="bullet"/>
+      <w:lvlText w:val=""/>
+      <w:lvlJc w:val="left"/>
+      <w:pPr>
+        <w:ind w:left="720" w:hanging="360"/>
+      </w:pPr>
+      <w:rPr>
+        <w:rFonts w:hint="default" w:ascii="Symbol" w:hAnsi="Symbol"/>
+      </w:rPr>
+    </w:lvl>
+    <w:lvl xmlns:w="http://schemas.openxmlformats.org/wordprocessingml/2006/main" w:ilvl="1">
+      <w:start w:val="1"/>
+      <w:numFmt w:val="bullet"/>
+      <w:lvlText w:val="o"/>
+      <w:lvlJc w:val="left"/>
+      <w:pPr>
+        <w:ind w:left="1440" w:hanging="360"/>
+      </w:pPr>
+      <w:rPr>
+        <w:rFonts w:hint="default" w:ascii="Courier New" w:hAnsi="Courier New"/>
+      </w:rPr>
+    </w:lvl>
+    <w:lvl xmlns:w="http://schemas.openxmlformats.org/wordprocessingml/2006/main" w:ilvl="2">
+      <w:start w:val="1"/>
+      <w:numFmt w:val="bullet"/>
+      <w:lvlText w:val=""/>
+      <w:lvlJc w:val="left"/>
+      <w:pPr>
+        <w:ind w:left="2160" w:hanging="360"/>
+      </w:pPr>
+      <w:rPr>
+        <w:rFonts w:hint="default" w:ascii="Wingdings" w:hAnsi="Wingdings"/>
+      </w:rPr>
+    </w:lvl>
+    <w:lvl xmlns:w="http://schemas.openxmlformats.org/wordprocessingml/2006/main" w:ilvl="3">
+      <w:start w:val="1"/>
+      <w:numFmt w:val="bullet"/>
+      <w:lvlText w:val=""/>
+      <w:lvlJc w:val="left"/>
+      <w:pPr>
+        <w:ind w:left="2880" w:hanging="360"/>
+      </w:pPr>
+      <w:rPr>
+        <w:rFonts w:hint="default" w:ascii="Symbol" w:hAnsi="Symbol"/>
+      </w:rPr>
+    </w:lvl>
+    <w:lvl xmlns:w="http://schemas.openxmlformats.org/wordprocessingml/2006/main" w:ilvl="4">
+      <w:start w:val="1"/>
+      <w:numFmt w:val="bullet"/>
+      <w:lvlText w:val="o"/>
+      <w:lvlJc w:val="left"/>
+      <w:pPr>
+        <w:ind w:left="3600" w:hanging="360"/>
+      </w:pPr>
+      <w:rPr>
+        <w:rFonts w:hint="default" w:ascii="Courier New" w:hAnsi="Courier New"/>
+      </w:rPr>
+    </w:lvl>
+    <w:lvl xmlns:w="http://schemas.openxmlformats.org/wordprocessingml/2006/main" w:ilvl="5">
+      <w:start w:val="1"/>
+      <w:numFmt w:val="bullet"/>
+      <w:lvlText w:val=""/>
+      <w:lvlJc w:val="left"/>
+      <w:pPr>
+        <w:ind w:left="4320" w:hanging="360"/>
+      </w:pPr>
+      <w:rPr>
+        <w:rFonts w:hint="default" w:ascii="Wingdings" w:hAnsi="Wingdings"/>
+      </w:rPr>
+    </w:lvl>
+    <w:lvl xmlns:w="http://schemas.openxmlformats.org/wordprocessingml/2006/main" w:ilvl="6">
+      <w:start w:val="1"/>
+      <w:numFmt w:val="bullet"/>
+      <w:lvlText w:val=""/>
+      <w:lvlJc w:val="left"/>
+      <w:pPr>
+        <w:ind w:left="5040" w:hanging="360"/>
+      </w:pPr>
+      <w:rPr>
+        <w:rFonts w:hint="default" w:ascii="Symbol" w:hAnsi="Symbol"/>
+      </w:rPr>
+    </w:lvl>
+    <w:lvl xmlns:w="http://schemas.openxmlformats.org/wordprocessingml/2006/main" w:ilvl="7">
+      <w:start w:val="1"/>
+      <w:numFmt w:val="bullet"/>
+      <w:lvlText w:val="o"/>
+      <w:lvlJc w:val="left"/>
+      <w:pPr>
+        <w:ind w:left="5760" w:hanging="360"/>
+      </w:pPr>
+      <w:rPr>
+        <w:rFonts w:hint="default" w:ascii="Courier New" w:hAnsi="Courier New"/>
+      </w:rPr>
+    </w:lvl>
+    <w:lvl xmlns:w="http://schemas.openxmlformats.org/wordprocessingml/2006/main" w:ilvl="8">
+      <w:start w:val="1"/>
+      <w:numFmt w:val="bullet"/>
+      <w:lvlText w:val=""/>
+      <w:lvlJc w:val="left"/>
+      <w:pPr>
+        <w:ind w:left="6480" w:hanging="360"/>
+      </w:pPr>
+      <w:rPr>
+        <w:rFonts w:hint="default" w:ascii="Wingdings" w:hAnsi="Wingdings"/>
+      </w:rPr>
+    </w:lvl>
+  </w:abstractNum>
+  <w:abstractNum xmlns:w="http://schemas.openxmlformats.org/wordprocessingml/2006/main" w:abstractNumId="31">
+    <w:nsid w:val="1e5fbf59"/>
+    <w:multiLevelType xmlns:w="http://schemas.openxmlformats.org/wordprocessingml/2006/main" w:val="hybridMultilevel"/>
+    <w:lvl xmlns:w="http://schemas.openxmlformats.org/wordprocessingml/2006/main" w:ilvl="0">
+      <w:start w:val="1"/>
+      <w:numFmt w:val="decimal"/>
+      <w:lvlText w:val="%1."/>
+      <w:lvlJc w:val="left"/>
+      <w:pPr>
+        <w:ind w:left="720" w:hanging="360"/>
+      </w:pPr>
+    </w:lvl>
+    <w:lvl xmlns:w="http://schemas.openxmlformats.org/wordprocessingml/2006/main" w:ilvl="1">
+      <w:start w:val="1"/>
+      <w:numFmt w:val="lowerLetter"/>
+      <w:lvlText w:val="%2."/>
+      <w:lvlJc w:val="left"/>
+      <w:pPr>
+        <w:ind w:left="1440" w:hanging="360"/>
+      </w:pPr>
+    </w:lvl>
+    <w:lvl xmlns:w="http://schemas.openxmlformats.org/wordprocessingml/2006/main" w:ilvl="2">
+      <w:start w:val="1"/>
+      <w:numFmt w:val="lowerRoman"/>
+      <w:lvlText w:val="%3."/>
+      <w:lvlJc w:val="right"/>
+      <w:pPr>
+        <w:ind w:left="2160" w:hanging="180"/>
+      </w:pPr>
+    </w:lvl>
+    <w:lvl xmlns:w="http://schemas.openxmlformats.org/wordprocessingml/2006/main" w:ilvl="3">
+      <w:start w:val="1"/>
+      <w:numFmt w:val="decimal"/>
+      <w:lvlText w:val="%4."/>
+      <w:lvlJc w:val="left"/>
+      <w:pPr>
+        <w:ind w:left="2880" w:hanging="360"/>
+      </w:pPr>
+    </w:lvl>
+    <w:lvl xmlns:w="http://schemas.openxmlformats.org/wordprocessingml/2006/main" w:ilvl="4">
+      <w:start w:val="1"/>
+      <w:numFmt w:val="lowerLetter"/>
+      <w:lvlText w:val="%5."/>
+      <w:lvlJc w:val="left"/>
+      <w:pPr>
+        <w:ind w:left="3600" w:hanging="360"/>
+      </w:pPr>
+    </w:lvl>
+    <w:lvl xmlns:w="http://schemas.openxmlformats.org/wordprocessingml/2006/main" w:ilvl="5">
+      <w:start w:val="1"/>
+      <w:numFmt w:val="lowerRoman"/>
+      <w:lvlText w:val="%6."/>
+      <w:lvlJc w:val="right"/>
+      <w:pPr>
+        <w:ind w:left="4320" w:hanging="180"/>
+      </w:pPr>
+    </w:lvl>
+    <w:lvl xmlns:w="http://schemas.openxmlformats.org/wordprocessingml/2006/main" w:ilvl="6">
+      <w:start w:val="1"/>
+      <w:numFmt w:val="decimal"/>
+      <w:lvlText w:val="%7."/>
+      <w:lvlJc w:val="left"/>
+      <w:pPr>
+        <w:ind w:left="5040" w:hanging="360"/>
+      </w:pPr>
+    </w:lvl>
+    <w:lvl xmlns:w="http://schemas.openxmlformats.org/wordprocessingml/2006/main" w:ilvl="7">
+      <w:start w:val="1"/>
+      <w:numFmt w:val="lowerLetter"/>
+      <w:lvlText w:val="%8."/>
+      <w:lvlJc w:val="left"/>
+      <w:pPr>
+        <w:ind w:left="5760" w:hanging="360"/>
+      </w:pPr>
+    </w:lvl>
+    <w:lvl xmlns:w="http://schemas.openxmlformats.org/wordprocessingml/2006/main" w:ilvl="8">
+      <w:start w:val="1"/>
+      <w:numFmt w:val="lowerRoman"/>
+      <w:lvlText w:val="%9."/>
+      <w:lvlJc w:val="right"/>
+      <w:pPr>
+        <w:ind w:left="6480" w:hanging="180"/>
+      </w:pPr>
+    </w:lvl>
+  </w:abstractNum>
+  <w:abstractNum xmlns:w="http://schemas.openxmlformats.org/wordprocessingml/2006/main" w:abstractNumId="30">
+    <w:nsid w:val="7fa66e7f"/>
+    <w:multiLevelType xmlns:w="http://schemas.openxmlformats.org/wordprocessingml/2006/main" w:val="hybridMultilevel"/>
+    <w:lvl xmlns:w="http://schemas.openxmlformats.org/wordprocessingml/2006/main" w:ilvl="0">
+      <w:start w:val="1"/>
+      <w:numFmt w:val="decimal"/>
+      <w:lvlText w:val="%1."/>
+      <w:lvlJc w:val="left"/>
+      <w:pPr>
+        <w:ind w:left="720" w:hanging="360"/>
+      </w:pPr>
+    </w:lvl>
+    <w:lvl xmlns:w="http://schemas.openxmlformats.org/wordprocessingml/2006/main" w:ilvl="1">
+      <w:start w:val="1"/>
+      <w:numFmt w:val="lowerLetter"/>
+      <w:lvlText w:val="%2."/>
+      <w:lvlJc w:val="left"/>
+      <w:pPr>
+        <w:ind w:left="1440" w:hanging="360"/>
+      </w:pPr>
+    </w:lvl>
+    <w:lvl xmlns:w="http://schemas.openxmlformats.org/wordprocessingml/2006/main" w:ilvl="2">
+      <w:start w:val="1"/>
+      <w:numFmt w:val="lowerRoman"/>
+      <w:lvlText w:val="%3."/>
+      <w:lvlJc w:val="right"/>
+      <w:pPr>
+        <w:ind w:left="2160" w:hanging="180"/>
+      </w:pPr>
+    </w:lvl>
+    <w:lvl xmlns:w="http://schemas.openxmlformats.org/wordprocessingml/2006/main" w:ilvl="3">
+      <w:start w:val="1"/>
+      <w:numFmt w:val="decimal"/>
+      <w:lvlText w:val="%4."/>
+      <w:lvlJc w:val="left"/>
+      <w:pPr>
+        <w:ind w:left="2880" w:hanging="360"/>
+      </w:pPr>
+    </w:lvl>
+    <w:lvl xmlns:w="http://schemas.openxmlformats.org/wordprocessingml/2006/main" w:ilvl="4">
+      <w:start w:val="1"/>
+      <w:numFmt w:val="lowerLetter"/>
+      <w:lvlText w:val="%5."/>
+      <w:lvlJc w:val="left"/>
+      <w:pPr>
+        <w:ind w:left="3600" w:hanging="360"/>
+      </w:pPr>
+    </w:lvl>
+    <w:lvl xmlns:w="http://schemas.openxmlformats.org/wordprocessingml/2006/main" w:ilvl="5">
+      <w:start w:val="1"/>
+      <w:numFmt w:val="lowerRoman"/>
+      <w:lvlText w:val="%6."/>
+      <w:lvlJc w:val="right"/>
+      <w:pPr>
+        <w:ind w:left="4320" w:hanging="180"/>
+      </w:pPr>
+    </w:lvl>
+    <w:lvl xmlns:w="http://schemas.openxmlformats.org/wordprocessingml/2006/main" w:ilvl="6">
+      <w:start w:val="1"/>
+      <w:numFmt w:val="decimal"/>
+      <w:lvlText w:val="%7."/>
+      <w:lvlJc w:val="left"/>
+      <w:pPr>
+        <w:ind w:left="5040" w:hanging="360"/>
+      </w:pPr>
+    </w:lvl>
+    <w:lvl xmlns:w="http://schemas.openxmlformats.org/wordprocessingml/2006/main" w:ilvl="7">
+      <w:start w:val="1"/>
+      <w:numFmt w:val="lowerLetter"/>
+      <w:lvlText w:val="%8."/>
+      <w:lvlJc w:val="left"/>
+      <w:pPr>
+        <w:ind w:left="5760" w:hanging="360"/>
+      </w:pPr>
+    </w:lvl>
+    <w:lvl xmlns:w="http://schemas.openxmlformats.org/wordprocessingml/2006/main" w:ilvl="8">
+      <w:start w:val="1"/>
+      <w:numFmt w:val="lowerRoman"/>
+      <w:lvlText w:val="%9."/>
+      <w:lvlJc w:val="right"/>
+      <w:pPr>
+        <w:ind w:left="6480" w:hanging="180"/>
+      </w:pPr>
+    </w:lvl>
+  </w:abstractNum>
+  <w:abstractNum xmlns:w="http://schemas.openxmlformats.org/wordprocessingml/2006/main" w:abstractNumId="29">
+    <w:nsid w:val="3a0ab643"/>
+    <w:multiLevelType xmlns:w="http://schemas.openxmlformats.org/wordprocessingml/2006/main" w:val="hybridMultilevel"/>
+    <w:lvl xmlns:w="http://schemas.openxmlformats.org/wordprocessingml/2006/main" w:ilvl="0">
+      <w:start w:val="1"/>
+      <w:numFmt w:val="decimal"/>
+      <w:lvlText w:val="%1."/>
+      <w:lvlJc w:val="left"/>
+      <w:pPr>
+        <w:ind w:left="720" w:hanging="360"/>
+      </w:pPr>
+    </w:lvl>
+    <w:lvl xmlns:w="http://schemas.openxmlformats.org/wordprocessingml/2006/main" w:ilvl="1">
+      <w:start w:val="1"/>
+      <w:numFmt w:val="lowerLetter"/>
+      <w:lvlText w:val="%2."/>
+      <w:lvlJc w:val="left"/>
+      <w:pPr>
+        <w:ind w:left="1440" w:hanging="360"/>
+      </w:pPr>
+    </w:lvl>
+    <w:lvl xmlns:w="http://schemas.openxmlformats.org/wordprocessingml/2006/main" w:ilvl="2">
+      <w:start w:val="1"/>
+      <w:numFmt w:val="lowerRoman"/>
+      <w:lvlText w:val="%3."/>
+      <w:lvlJc w:val="right"/>
+      <w:pPr>
+        <w:ind w:left="2160" w:hanging="180"/>
+      </w:pPr>
+    </w:lvl>
+    <w:lvl xmlns:w="http://schemas.openxmlformats.org/wordprocessingml/2006/main" w:ilvl="3">
+      <w:start w:val="1"/>
+      <w:numFmt w:val="decimal"/>
+      <w:lvlText w:val="%4."/>
+      <w:lvlJc w:val="left"/>
+      <w:pPr>
+        <w:ind w:left="2880" w:hanging="360"/>
+      </w:pPr>
+    </w:lvl>
+    <w:lvl xmlns:w="http://schemas.openxmlformats.org/wordprocessingml/2006/main" w:ilvl="4">
+      <w:start w:val="1"/>
+      <w:numFmt w:val="lowerLetter"/>
+      <w:lvlText w:val="%5."/>
+      <w:lvlJc w:val="left"/>
+      <w:pPr>
+        <w:ind w:left="3600" w:hanging="360"/>
+      </w:pPr>
+    </w:lvl>
+    <w:lvl xmlns:w="http://schemas.openxmlformats.org/wordprocessingml/2006/main" w:ilvl="5">
+      <w:start w:val="1"/>
+      <w:numFmt w:val="lowerRoman"/>
+      <w:lvlText w:val="%6."/>
+      <w:lvlJc w:val="right"/>
+      <w:pPr>
+        <w:ind w:left="4320" w:hanging="180"/>
+      </w:pPr>
+    </w:lvl>
+    <w:lvl xmlns:w="http://schemas.openxmlformats.org/wordprocessingml/2006/main" w:ilvl="6">
+      <w:start w:val="1"/>
+      <w:numFmt w:val="decimal"/>
+      <w:lvlText w:val="%7."/>
+      <w:lvlJc w:val="left"/>
+      <w:pPr>
+        <w:ind w:left="5040" w:hanging="360"/>
+      </w:pPr>
+    </w:lvl>
+    <w:lvl xmlns:w="http://schemas.openxmlformats.org/wordprocessingml/2006/main" w:ilvl="7">
+      <w:start w:val="1"/>
+      <w:numFmt w:val="lowerLetter"/>
+      <w:lvlText w:val="%8."/>
+      <w:lvlJc w:val="left"/>
+      <w:pPr>
+        <w:ind w:left="5760" w:hanging="360"/>
+      </w:pPr>
+    </w:lvl>
+    <w:lvl xmlns:w="http://schemas.openxmlformats.org/wordprocessingml/2006/main" w:ilvl="8">
+      <w:start w:val="1"/>
+      <w:numFmt w:val="lowerRoman"/>
+      <w:lvlText w:val="%9."/>
+      <w:lvlJc w:val="right"/>
+      <w:pPr>
+        <w:ind w:left="6480" w:hanging="180"/>
+      </w:pPr>
+    </w:lvl>
+  </w:abstractNum>
+  <w:abstractNum xmlns:w="http://schemas.openxmlformats.org/wordprocessingml/2006/main" w:abstractNumId="28">
+    <w:nsid w:val="5094d70f"/>
+    <w:multiLevelType xmlns:w="http://schemas.openxmlformats.org/wordprocessingml/2006/main" w:val="hybridMultilevel"/>
+    <w:lvl xmlns:w="http://schemas.openxmlformats.org/wordprocessingml/2006/main" w:ilvl="0">
+      <w:start w:val="1"/>
+      <w:numFmt w:val="decimal"/>
+      <w:lvlText w:val="%1."/>
+      <w:lvlJc w:val="left"/>
+      <w:pPr>
+        <w:ind w:left="720" w:hanging="360"/>
+      </w:pPr>
+    </w:lvl>
+    <w:lvl xmlns:w="http://schemas.openxmlformats.org/wordprocessingml/2006/main" w:ilvl="1">
+      <w:start w:val="1"/>
+      <w:numFmt w:val="lowerLetter"/>
+      <w:lvlText w:val="%2."/>
+      <w:lvlJc w:val="left"/>
+      <w:pPr>
+        <w:ind w:left="1440" w:hanging="360"/>
+      </w:pPr>
+    </w:lvl>
+    <w:lvl xmlns:w="http://schemas.openxmlformats.org/wordprocessingml/2006/main" w:ilvl="2">
+      <w:start w:val="1"/>
+      <w:numFmt w:val="lowerRoman"/>
+      <w:lvlText w:val="%3."/>
+      <w:lvlJc w:val="right"/>
+      <w:pPr>
+        <w:ind w:left="2160" w:hanging="180"/>
+      </w:pPr>
+    </w:lvl>
+    <w:lvl xmlns:w="http://schemas.openxmlformats.org/wordprocessingml/2006/main" w:ilvl="3">
+      <w:start w:val="1"/>
+      <w:numFmt w:val="decimal"/>
+      <w:lvlText w:val="%4."/>
+      <w:lvlJc w:val="left"/>
+      <w:pPr>
+        <w:ind w:left="2880" w:hanging="360"/>
+      </w:pPr>
+    </w:lvl>
+    <w:lvl xmlns:w="http://schemas.openxmlformats.org/wordprocessingml/2006/main" w:ilvl="4">
+      <w:start w:val="1"/>
+      <w:numFmt w:val="lowerLetter"/>
+      <w:lvlText w:val="%5."/>
+      <w:lvlJc w:val="left"/>
+      <w:pPr>
+        <w:ind w:left="3600" w:hanging="360"/>
+      </w:pPr>
+    </w:lvl>
+    <w:lvl xmlns:w="http://schemas.openxmlformats.org/wordprocessingml/2006/main" w:ilvl="5">
+      <w:start w:val="1"/>
+      <w:numFmt w:val="lowerRoman"/>
+      <w:lvlText w:val="%6."/>
+      <w:lvlJc w:val="right"/>
+      <w:pPr>
+        <w:ind w:left="4320" w:hanging="180"/>
+      </w:pPr>
+    </w:lvl>
+    <w:lvl xmlns:w="http://schemas.openxmlformats.org/wordprocessingml/2006/main" w:ilvl="6">
+      <w:start w:val="1"/>
+      <w:numFmt w:val="decimal"/>
+      <w:lvlText w:val="%7."/>
+      <w:lvlJc w:val="left"/>
+      <w:pPr>
+        <w:ind w:left="5040" w:hanging="360"/>
+      </w:pPr>
+    </w:lvl>
+    <w:lvl xmlns:w="http://schemas.openxmlformats.org/wordprocessingml/2006/main" w:ilvl="7">
+      <w:start w:val="1"/>
+      <w:numFmt w:val="lowerLetter"/>
+      <w:lvlText w:val="%8."/>
+      <w:lvlJc w:val="left"/>
+      <w:pPr>
+        <w:ind w:left="5760" w:hanging="360"/>
+      </w:pPr>
+    </w:lvl>
+    <w:lvl xmlns:w="http://schemas.openxmlformats.org/wordprocessingml/2006/main" w:ilvl="8">
+      <w:start w:val="1"/>
+      <w:numFmt w:val="lowerRoman"/>
+      <w:lvlText w:val="%9."/>
+      <w:lvlJc w:val="right"/>
+      <w:pPr>
+        <w:ind w:left="6480" w:hanging="180"/>
+      </w:pPr>
+    </w:lvl>
+  </w:abstractNum>
   <w:abstractNum w:abstractNumId="0" w15:restartNumberingAfterBreak="0">
     <w:nsid w:val="00777D30"/>
     <w:multiLevelType w:val="multilevel"/>
@@ -5305,7 +6091,7 @@
         <w:ind w:left="1512" w:hanging="360"/>
       </w:pPr>
       <w:rPr>
-        <w:rFonts w:ascii="Symbol" w:hAnsi="Symbol" w:hint="default"/>
+        <w:rFonts w:hint="default" w:ascii="Symbol" w:hAnsi="Symbol"/>
       </w:rPr>
     </w:lvl>
     <w:lvl w:ilvl="1" w:tplc="0C000003" w:tentative="1">
@@ -5317,7 +6103,7 @@
         <w:ind w:left="2232" w:hanging="360"/>
       </w:pPr>
       <w:rPr>
-        <w:rFonts w:ascii="Courier New" w:hAnsi="Courier New" w:cs="Courier New" w:hint="default"/>
+        <w:rFonts w:hint="default" w:ascii="Courier New" w:hAnsi="Courier New" w:cs="Courier New"/>
       </w:rPr>
     </w:lvl>
     <w:lvl w:ilvl="2" w:tplc="0C000005" w:tentative="1">
@@ -5329,7 +6115,7 @@
         <w:ind w:left="2952" w:hanging="360"/>
       </w:pPr>
       <w:rPr>
-        <w:rFonts w:ascii="Wingdings" w:hAnsi="Wingdings" w:hint="default"/>
+        <w:rFonts w:hint="default" w:ascii="Wingdings" w:hAnsi="Wingdings"/>
       </w:rPr>
     </w:lvl>
     <w:lvl w:ilvl="3" w:tplc="0C000001" w:tentative="1">
@@ -5341,7 +6127,7 @@
         <w:ind w:left="3672" w:hanging="360"/>
       </w:pPr>
       <w:rPr>
-        <w:rFonts w:ascii="Symbol" w:hAnsi="Symbol" w:hint="default"/>
+        <w:rFonts w:hint="default" w:ascii="Symbol" w:hAnsi="Symbol"/>
       </w:rPr>
     </w:lvl>
     <w:lvl w:ilvl="4" w:tplc="0C000003" w:tentative="1">
@@ -5353,7 +6139,7 @@
         <w:ind w:left="4392" w:hanging="360"/>
       </w:pPr>
       <w:rPr>
-        <w:rFonts w:ascii="Courier New" w:hAnsi="Courier New" w:cs="Courier New" w:hint="default"/>
+        <w:rFonts w:hint="default" w:ascii="Courier New" w:hAnsi="Courier New" w:cs="Courier New"/>
       </w:rPr>
     </w:lvl>
     <w:lvl w:ilvl="5" w:tplc="0C000005" w:tentative="1">
@@ -5365,7 +6151,7 @@
         <w:ind w:left="5112" w:hanging="360"/>
       </w:pPr>
       <w:rPr>
-        <w:rFonts w:ascii="Wingdings" w:hAnsi="Wingdings" w:hint="default"/>
+        <w:rFonts w:hint="default" w:ascii="Wingdings" w:hAnsi="Wingdings"/>
       </w:rPr>
     </w:lvl>
     <w:lvl w:ilvl="6" w:tplc="0C000001" w:tentative="1">
@@ -5377,7 +6163,7 @@
         <w:ind w:left="5832" w:hanging="360"/>
       </w:pPr>
       <w:rPr>
-        <w:rFonts w:ascii="Symbol" w:hAnsi="Symbol" w:hint="default"/>
+        <w:rFonts w:hint="default" w:ascii="Symbol" w:hAnsi="Symbol"/>
       </w:rPr>
     </w:lvl>
     <w:lvl w:ilvl="7" w:tplc="0C000003" w:tentative="1">
@@ -5389,7 +6175,7 @@
         <w:ind w:left="6552" w:hanging="360"/>
       </w:pPr>
       <w:rPr>
-        <w:rFonts w:ascii="Courier New" w:hAnsi="Courier New" w:cs="Courier New" w:hint="default"/>
+        <w:rFonts w:hint="default" w:ascii="Courier New" w:hAnsi="Courier New" w:cs="Courier New"/>
       </w:rPr>
     </w:lvl>
     <w:lvl w:ilvl="8" w:tplc="0C000005" w:tentative="1">
@@ -5401,7 +6187,7 @@
         <w:ind w:left="7272" w:hanging="360"/>
       </w:pPr>
       <w:rPr>
-        <w:rFonts w:ascii="Wingdings" w:hAnsi="Wingdings" w:hint="default"/>
+        <w:rFonts w:hint="default" w:ascii="Wingdings" w:hAnsi="Wingdings"/>
       </w:rPr>
     </w:lvl>
   </w:abstractNum>
@@ -5534,7 +6320,7 @@
         <w:ind w:left="720" w:hanging="360"/>
       </w:pPr>
       <w:rPr>
-        <w:rFonts w:ascii="Symbol" w:hAnsi="Symbol" w:hint="default"/>
+        <w:rFonts w:hint="default" w:ascii="Symbol" w:hAnsi="Symbol"/>
         <w:sz w:val="20"/>
       </w:rPr>
     </w:lvl>
@@ -5550,7 +6336,7 @@
         <w:ind w:left="1440" w:hanging="360"/>
       </w:pPr>
       <w:rPr>
-        <w:rFonts w:ascii="Symbol" w:hAnsi="Symbol" w:hint="default"/>
+        <w:rFonts w:hint="default" w:ascii="Symbol" w:hAnsi="Symbol"/>
         <w:sz w:val="20"/>
       </w:rPr>
     </w:lvl>
@@ -5566,7 +6352,7 @@
         <w:ind w:left="2160" w:hanging="360"/>
       </w:pPr>
       <w:rPr>
-        <w:rFonts w:ascii="Symbol" w:hAnsi="Symbol" w:hint="default"/>
+        <w:rFonts w:hint="default" w:ascii="Symbol" w:hAnsi="Symbol"/>
         <w:sz w:val="20"/>
       </w:rPr>
     </w:lvl>
@@ -5582,7 +6368,7 @@
         <w:ind w:left="2880" w:hanging="360"/>
       </w:pPr>
       <w:rPr>
-        <w:rFonts w:ascii="Symbol" w:hAnsi="Symbol" w:hint="default"/>
+        <w:rFonts w:hint="default" w:ascii="Symbol" w:hAnsi="Symbol"/>
         <w:sz w:val="20"/>
       </w:rPr>
     </w:lvl>
@@ -5598,7 +6384,7 @@
         <w:ind w:left="3600" w:hanging="360"/>
       </w:pPr>
       <w:rPr>
-        <w:rFonts w:ascii="Symbol" w:hAnsi="Symbol" w:hint="default"/>
+        <w:rFonts w:hint="default" w:ascii="Symbol" w:hAnsi="Symbol"/>
         <w:sz w:val="20"/>
       </w:rPr>
     </w:lvl>
@@ -5614,7 +6400,7 @@
         <w:ind w:left="4320" w:hanging="360"/>
       </w:pPr>
       <w:rPr>
-        <w:rFonts w:ascii="Symbol" w:hAnsi="Symbol" w:hint="default"/>
+        <w:rFonts w:hint="default" w:ascii="Symbol" w:hAnsi="Symbol"/>
         <w:sz w:val="20"/>
       </w:rPr>
     </w:lvl>
@@ -5630,7 +6416,7 @@
         <w:ind w:left="5040" w:hanging="360"/>
       </w:pPr>
       <w:rPr>
-        <w:rFonts w:ascii="Symbol" w:hAnsi="Symbol" w:hint="default"/>
+        <w:rFonts w:hint="default" w:ascii="Symbol" w:hAnsi="Symbol"/>
         <w:sz w:val="20"/>
       </w:rPr>
     </w:lvl>
@@ -5646,7 +6432,7 @@
         <w:ind w:left="5760" w:hanging="360"/>
       </w:pPr>
       <w:rPr>
-        <w:rFonts w:ascii="Symbol" w:hAnsi="Symbol" w:hint="default"/>
+        <w:rFonts w:hint="default" w:ascii="Symbol" w:hAnsi="Symbol"/>
         <w:sz w:val="20"/>
       </w:rPr>
     </w:lvl>
@@ -5662,7 +6448,7 @@
         <w:ind w:left="6480" w:hanging="360"/>
       </w:pPr>
       <w:rPr>
-        <w:rFonts w:ascii="Symbol" w:hAnsi="Symbol" w:hint="default"/>
+        <w:rFonts w:hint="default" w:ascii="Symbol" w:hAnsi="Symbol"/>
         <w:sz w:val="20"/>
       </w:rPr>
     </w:lvl>
@@ -6353,7 +7139,7 @@
         <w:ind w:left="1800" w:hanging="360"/>
       </w:pPr>
       <w:rPr>
-        <w:rFonts w:ascii="Symbol" w:hAnsi="Symbol" w:hint="default"/>
+        <w:rFonts w:hint="default" w:ascii="Symbol" w:hAnsi="Symbol"/>
         <w:sz w:val="20"/>
       </w:rPr>
     </w:lvl>
@@ -6654,7 +7440,7 @@
         <w:ind w:left="1080" w:hanging="360"/>
       </w:pPr>
       <w:rPr>
-        <w:rFonts w:ascii="Symbol" w:hAnsi="Symbol" w:hint="default"/>
+        <w:rFonts w:hint="default" w:ascii="Symbol" w:hAnsi="Symbol"/>
       </w:rPr>
     </w:lvl>
     <w:lvl w:ilvl="1" w:tplc="0C000003" w:tentative="1">
@@ -6666,7 +7452,7 @@
         <w:ind w:left="1800" w:hanging="360"/>
       </w:pPr>
       <w:rPr>
-        <w:rFonts w:ascii="Courier New" w:hAnsi="Courier New" w:cs="Courier New" w:hint="default"/>
+        <w:rFonts w:hint="default" w:ascii="Courier New" w:hAnsi="Courier New" w:cs="Courier New"/>
       </w:rPr>
     </w:lvl>
     <w:lvl w:ilvl="2" w:tplc="0C000005" w:tentative="1">
@@ -6678,7 +7464,7 @@
         <w:ind w:left="2520" w:hanging="360"/>
       </w:pPr>
       <w:rPr>
-        <w:rFonts w:ascii="Wingdings" w:hAnsi="Wingdings" w:hint="default"/>
+        <w:rFonts w:hint="default" w:ascii="Wingdings" w:hAnsi="Wingdings"/>
       </w:rPr>
     </w:lvl>
     <w:lvl w:ilvl="3" w:tplc="0C000001" w:tentative="1">
@@ -6690,7 +7476,7 @@
         <w:ind w:left="3240" w:hanging="360"/>
       </w:pPr>
       <w:rPr>
-        <w:rFonts w:ascii="Symbol" w:hAnsi="Symbol" w:hint="default"/>
+        <w:rFonts w:hint="default" w:ascii="Symbol" w:hAnsi="Symbol"/>
       </w:rPr>
     </w:lvl>
     <w:lvl w:ilvl="4" w:tplc="0C000003" w:tentative="1">
@@ -6702,7 +7488,7 @@
         <w:ind w:left="3960" w:hanging="360"/>
       </w:pPr>
       <w:rPr>
-        <w:rFonts w:ascii="Courier New" w:hAnsi="Courier New" w:cs="Courier New" w:hint="default"/>
+        <w:rFonts w:hint="default" w:ascii="Courier New" w:hAnsi="Courier New" w:cs="Courier New"/>
       </w:rPr>
     </w:lvl>
     <w:lvl w:ilvl="5" w:tplc="0C000005" w:tentative="1">
@@ -6714,7 +7500,7 @@
         <w:ind w:left="4680" w:hanging="360"/>
       </w:pPr>
       <w:rPr>
-        <w:rFonts w:ascii="Wingdings" w:hAnsi="Wingdings" w:hint="default"/>
+        <w:rFonts w:hint="default" w:ascii="Wingdings" w:hAnsi="Wingdings"/>
       </w:rPr>
     </w:lvl>
     <w:lvl w:ilvl="6" w:tplc="0C000001" w:tentative="1">
@@ -6726,7 +7512,7 @@
         <w:ind w:left="5400" w:hanging="360"/>
       </w:pPr>
       <w:rPr>
-        <w:rFonts w:ascii="Symbol" w:hAnsi="Symbol" w:hint="default"/>
+        <w:rFonts w:hint="default" w:ascii="Symbol" w:hAnsi="Symbol"/>
       </w:rPr>
     </w:lvl>
     <w:lvl w:ilvl="7" w:tplc="0C000003" w:tentative="1">
@@ -6738,7 +7524,7 @@
         <w:ind w:left="6120" w:hanging="360"/>
       </w:pPr>
       <w:rPr>
-        <w:rFonts w:ascii="Courier New" w:hAnsi="Courier New" w:cs="Courier New" w:hint="default"/>
+        <w:rFonts w:hint="default" w:ascii="Courier New" w:hAnsi="Courier New" w:cs="Courier New"/>
       </w:rPr>
     </w:lvl>
     <w:lvl w:ilvl="8" w:tplc="0C000005" w:tentative="1">
@@ -6750,7 +7536,7 @@
         <w:ind w:left="6840" w:hanging="360"/>
       </w:pPr>
       <w:rPr>
-        <w:rFonts w:ascii="Wingdings" w:hAnsi="Wingdings" w:hint="default"/>
+        <w:rFonts w:hint="default" w:ascii="Wingdings" w:hAnsi="Wingdings"/>
       </w:rPr>
     </w:lvl>
   </w:abstractNum>
@@ -6782,7 +7568,7 @@
         <w:ind w:left="1800" w:hanging="360"/>
       </w:pPr>
       <w:rPr>
-        <w:rFonts w:ascii="Symbol" w:hAnsi="Symbol" w:hint="default"/>
+        <w:rFonts w:hint="default" w:ascii="Symbol" w:hAnsi="Symbol"/>
         <w:sz w:val="20"/>
       </w:rPr>
     </w:lvl>
@@ -7183,7 +7969,7 @@
         <w:ind w:left="1080" w:hanging="360"/>
       </w:pPr>
       <w:rPr>
-        <w:rFonts w:ascii="Symbol" w:hAnsi="Symbol" w:hint="default"/>
+        <w:rFonts w:hint="default" w:ascii="Symbol" w:hAnsi="Symbol"/>
       </w:rPr>
     </w:lvl>
     <w:lvl w:ilvl="1" w:tplc="0C000003" w:tentative="1">
@@ -7195,7 +7981,7 @@
         <w:ind w:left="1800" w:hanging="360"/>
       </w:pPr>
       <w:rPr>
-        <w:rFonts w:ascii="Courier New" w:hAnsi="Courier New" w:cs="Courier New" w:hint="default"/>
+        <w:rFonts w:hint="default" w:ascii="Courier New" w:hAnsi="Courier New" w:cs="Courier New"/>
       </w:rPr>
     </w:lvl>
     <w:lvl w:ilvl="2" w:tplc="0C000005" w:tentative="1">
@@ -7207,7 +7993,7 @@
         <w:ind w:left="2520" w:hanging="360"/>
       </w:pPr>
       <w:rPr>
-        <w:rFonts w:ascii="Wingdings" w:hAnsi="Wingdings" w:hint="default"/>
+        <w:rFonts w:hint="default" w:ascii="Wingdings" w:hAnsi="Wingdings"/>
       </w:rPr>
     </w:lvl>
     <w:lvl w:ilvl="3" w:tplc="0C000001" w:tentative="1">
@@ -7219,7 +8005,7 @@
         <w:ind w:left="3240" w:hanging="360"/>
       </w:pPr>
       <w:rPr>
-        <w:rFonts w:ascii="Symbol" w:hAnsi="Symbol" w:hint="default"/>
+        <w:rFonts w:hint="default" w:ascii="Symbol" w:hAnsi="Symbol"/>
       </w:rPr>
     </w:lvl>
     <w:lvl w:ilvl="4" w:tplc="0C000003" w:tentative="1">
@@ -7231,7 +8017,7 @@
         <w:ind w:left="3960" w:hanging="360"/>
       </w:pPr>
       <w:rPr>
-        <w:rFonts w:ascii="Courier New" w:hAnsi="Courier New" w:cs="Courier New" w:hint="default"/>
+        <w:rFonts w:hint="default" w:ascii="Courier New" w:hAnsi="Courier New" w:cs="Courier New"/>
       </w:rPr>
     </w:lvl>
     <w:lvl w:ilvl="5" w:tplc="0C000005" w:tentative="1">
@@ -7243,7 +8029,7 @@
         <w:ind w:left="4680" w:hanging="360"/>
       </w:pPr>
       <w:rPr>
-        <w:rFonts w:ascii="Wingdings" w:hAnsi="Wingdings" w:hint="default"/>
+        <w:rFonts w:hint="default" w:ascii="Wingdings" w:hAnsi="Wingdings"/>
       </w:rPr>
     </w:lvl>
     <w:lvl w:ilvl="6" w:tplc="0C000001" w:tentative="1">
@@ -7255,7 +8041,7 @@
         <w:ind w:left="5400" w:hanging="360"/>
       </w:pPr>
       <w:rPr>
-        <w:rFonts w:ascii="Symbol" w:hAnsi="Symbol" w:hint="default"/>
+        <w:rFonts w:hint="default" w:ascii="Symbol" w:hAnsi="Symbol"/>
       </w:rPr>
     </w:lvl>
     <w:lvl w:ilvl="7" w:tplc="0C000003" w:tentative="1">
@@ -7267,7 +8053,7 @@
         <w:ind w:left="6120" w:hanging="360"/>
       </w:pPr>
       <w:rPr>
-        <w:rFonts w:ascii="Courier New" w:hAnsi="Courier New" w:cs="Courier New" w:hint="default"/>
+        <w:rFonts w:hint="default" w:ascii="Courier New" w:hAnsi="Courier New" w:cs="Courier New"/>
       </w:rPr>
     </w:lvl>
     <w:lvl w:ilvl="8" w:tplc="0C000005" w:tentative="1">
@@ -7279,7 +8065,7 @@
         <w:ind w:left="6840" w:hanging="360"/>
       </w:pPr>
       <w:rPr>
-        <w:rFonts w:ascii="Wingdings" w:hAnsi="Wingdings" w:hint="default"/>
+        <w:rFonts w:hint="default" w:ascii="Wingdings" w:hAnsi="Wingdings"/>
       </w:rPr>
     </w:lvl>
   </w:abstractNum>
@@ -8061,6 +8847,24 @@
       </w:pPr>
     </w:lvl>
   </w:abstractNum>
+  <w:num w:numId="34">
+    <w:abstractNumId w:val="33"/>
+  </w:num>
+  <w:num w:numId="33">
+    <w:abstractNumId w:val="32"/>
+  </w:num>
+  <w:num w:numId="32">
+    <w:abstractNumId w:val="31"/>
+  </w:num>
+  <w:num w:numId="31">
+    <w:abstractNumId w:val="30"/>
+  </w:num>
+  <w:num w:numId="30">
+    <w:abstractNumId w:val="29"/>
+  </w:num>
+  <w:num w:numId="29">
+    <w:abstractNumId w:val="28"/>
+  </w:num>
   <w:num w:numId="1" w16cid:durableId="589393547">
     <w:abstractNumId w:val="23"/>
   </w:num>
@@ -8153,7 +8957,7 @@
   <w:docDefaults>
     <w:rPrDefault>
       <w:rPr>
-        <w:rFonts w:asciiTheme="minorHAnsi" w:eastAsiaTheme="minorHAnsi" w:hAnsiTheme="minorHAnsi" w:cstheme="minorBidi"/>
+        <w:rFonts w:asciiTheme="minorHAnsi" w:hAnsiTheme="minorHAnsi" w:eastAsiaTheme="minorHAnsi" w:cstheme="minorBidi"/>
         <w:kern w:val="2"/>
         <w:sz w:val="22"/>
         <w:szCs w:val="22"/>
@@ -8170,14 +8974,14 @@
   <w:latentStyles w:defLockedState="0" w:defUIPriority="99" w:defSemiHidden="0" w:defUnhideWhenUsed="0" w:defQFormat="0" w:count="376">
     <w:lsdException w:name="Normal" w:uiPriority="0" w:qFormat="1"/>
     <w:lsdException w:name="heading 1" w:uiPriority="9" w:qFormat="1"/>
-    <w:lsdException w:name="heading 2" w:semiHidden="1" w:uiPriority="9" w:unhideWhenUsed="1" w:qFormat="1"/>
-    <w:lsdException w:name="heading 3" w:semiHidden="1" w:uiPriority="9" w:unhideWhenUsed="1" w:qFormat="1"/>
-    <w:lsdException w:name="heading 4" w:semiHidden="1" w:uiPriority="9" w:unhideWhenUsed="1" w:qFormat="1"/>
-    <w:lsdException w:name="heading 5" w:semiHidden="1" w:uiPriority="9" w:unhideWhenUsed="1" w:qFormat="1"/>
-    <w:lsdException w:name="heading 6" w:semiHidden="1" w:uiPriority="9" w:unhideWhenUsed="1" w:qFormat="1"/>
-    <w:lsdException w:name="heading 7" w:semiHidden="1" w:uiPriority="9" w:unhideWhenUsed="1" w:qFormat="1"/>
-    <w:lsdException w:name="heading 8" w:semiHidden="1" w:uiPriority="9" w:unhideWhenUsed="1" w:qFormat="1"/>
-    <w:lsdException w:name="heading 9" w:semiHidden="1" w:uiPriority="9" w:unhideWhenUsed="1" w:qFormat="1"/>
+    <w:lsdException w:name="heading 2" w:uiPriority="9" w:semiHidden="1" w:unhideWhenUsed="1" w:qFormat="1"/>
+    <w:lsdException w:name="heading 3" w:uiPriority="9" w:semiHidden="1" w:unhideWhenUsed="1" w:qFormat="1"/>
+    <w:lsdException w:name="heading 4" w:uiPriority="9" w:semiHidden="1" w:unhideWhenUsed="1" w:qFormat="1"/>
+    <w:lsdException w:name="heading 5" w:uiPriority="9" w:semiHidden="1" w:unhideWhenUsed="1" w:qFormat="1"/>
+    <w:lsdException w:name="heading 6" w:uiPriority="9" w:semiHidden="1" w:unhideWhenUsed="1" w:qFormat="1"/>
+    <w:lsdException w:name="heading 7" w:uiPriority="9" w:semiHidden="1" w:unhideWhenUsed="1" w:qFormat="1"/>
+    <w:lsdException w:name="heading 8" w:uiPriority="9" w:semiHidden="1" w:unhideWhenUsed="1" w:qFormat="1"/>
+    <w:lsdException w:name="heading 9" w:uiPriority="9" w:semiHidden="1" w:unhideWhenUsed="1" w:qFormat="1"/>
     <w:lsdException w:name="index 1" w:semiHidden="1" w:unhideWhenUsed="1"/>
     <w:lsdException w:name="index 2" w:semiHidden="1" w:unhideWhenUsed="1"/>
     <w:lsdException w:name="index 3" w:semiHidden="1" w:unhideWhenUsed="1"/>
@@ -8187,22 +8991,22 @@
     <w:lsdException w:name="index 7" w:semiHidden="1" w:unhideWhenUsed="1"/>
     <w:lsdException w:name="index 8" w:semiHidden="1" w:unhideWhenUsed="1"/>
     <w:lsdException w:name="index 9" w:semiHidden="1" w:unhideWhenUsed="1"/>
-    <w:lsdException w:name="toc 1" w:semiHidden="1" w:uiPriority="39" w:unhideWhenUsed="1"/>
-    <w:lsdException w:name="toc 2" w:semiHidden="1" w:uiPriority="39" w:unhideWhenUsed="1"/>
-    <w:lsdException w:name="toc 3" w:semiHidden="1" w:uiPriority="39" w:unhideWhenUsed="1"/>
-    <w:lsdException w:name="toc 4" w:semiHidden="1" w:uiPriority="39" w:unhideWhenUsed="1"/>
-    <w:lsdException w:name="toc 5" w:semiHidden="1" w:uiPriority="39" w:unhideWhenUsed="1"/>
-    <w:lsdException w:name="toc 6" w:semiHidden="1" w:uiPriority="39" w:unhideWhenUsed="1"/>
-    <w:lsdException w:name="toc 7" w:semiHidden="1" w:uiPriority="39" w:unhideWhenUsed="1"/>
-    <w:lsdException w:name="toc 8" w:semiHidden="1" w:uiPriority="39" w:unhideWhenUsed="1"/>
-    <w:lsdException w:name="toc 9" w:semiHidden="1" w:uiPriority="39" w:unhideWhenUsed="1"/>
+    <w:lsdException w:name="toc 1" w:uiPriority="39" w:semiHidden="1" w:unhideWhenUsed="1"/>
+    <w:lsdException w:name="toc 2" w:uiPriority="39" w:semiHidden="1" w:unhideWhenUsed="1"/>
+    <w:lsdException w:name="toc 3" w:uiPriority="39" w:semiHidden="1" w:unhideWhenUsed="1"/>
+    <w:lsdException w:name="toc 4" w:uiPriority="39" w:semiHidden="1" w:unhideWhenUsed="1"/>
+    <w:lsdException w:name="toc 5" w:uiPriority="39" w:semiHidden="1" w:unhideWhenUsed="1"/>
+    <w:lsdException w:name="toc 6" w:uiPriority="39" w:semiHidden="1" w:unhideWhenUsed="1"/>
+    <w:lsdException w:name="toc 7" w:uiPriority="39" w:semiHidden="1" w:unhideWhenUsed="1"/>
+    <w:lsdException w:name="toc 8" w:uiPriority="39" w:semiHidden="1" w:unhideWhenUsed="1"/>
+    <w:lsdException w:name="toc 9" w:uiPriority="39" w:semiHidden="1" w:unhideWhenUsed="1"/>
     <w:lsdException w:name="Normal Indent" w:semiHidden="1" w:unhideWhenUsed="1"/>
     <w:lsdException w:name="footnote text" w:semiHidden="1" w:unhideWhenUsed="1"/>
     <w:lsdException w:name="annotation text" w:semiHidden="1" w:unhideWhenUsed="1"/>
     <w:lsdException w:name="header" w:semiHidden="1" w:unhideWhenUsed="1"/>
     <w:lsdException w:name="footer" w:semiHidden="1" w:unhideWhenUsed="1"/>
     <w:lsdException w:name="index heading" w:semiHidden="1" w:unhideWhenUsed="1"/>
-    <w:lsdException w:name="caption" w:semiHidden="1" w:uiPriority="35" w:unhideWhenUsed="1" w:qFormat="1"/>
+    <w:lsdException w:name="caption" w:uiPriority="35" w:semiHidden="1" w:unhideWhenUsed="1" w:qFormat="1"/>
     <w:lsdException w:name="table of figures" w:semiHidden="1" w:unhideWhenUsed="1"/>
     <w:lsdException w:name="envelope address" w:semiHidden="1" w:unhideWhenUsed="1"/>
     <w:lsdException w:name="envelope return" w:semiHidden="1" w:unhideWhenUsed="1"/>
@@ -8233,7 +9037,7 @@
     <w:lsdException w:name="Title" w:uiPriority="10" w:qFormat="1"/>
     <w:lsdException w:name="Closing" w:semiHidden="1" w:unhideWhenUsed="1"/>
     <w:lsdException w:name="Signature" w:semiHidden="1" w:unhideWhenUsed="1"/>
-    <w:lsdException w:name="Default Paragraph Font" w:semiHidden="1" w:uiPriority="1" w:unhideWhenUsed="1"/>
+    <w:lsdException w:name="Default Paragraph Font" w:uiPriority="1" w:semiHidden="1" w:unhideWhenUsed="1"/>
     <w:lsdException w:name="Body Text" w:semiHidden="1" w:unhideWhenUsed="1"/>
     <w:lsdException w:name="Body Text Indent" w:semiHidden="1" w:unhideWhenUsed="1"/>
     <w:lsdException w:name="List Continue" w:semiHidden="1" w:unhideWhenUsed="1"/>
@@ -8433,8 +9237,8 @@
     <w:lsdException w:name="Subtle Reference" w:uiPriority="31" w:qFormat="1"/>
     <w:lsdException w:name="Intense Reference" w:uiPriority="32" w:qFormat="1"/>
     <w:lsdException w:name="Book Title" w:uiPriority="33" w:qFormat="1"/>
-    <w:lsdException w:name="Bibliography" w:semiHidden="1" w:uiPriority="37" w:unhideWhenUsed="1"/>
-    <w:lsdException w:name="TOC Heading" w:semiHidden="1" w:uiPriority="39" w:unhideWhenUsed="1" w:qFormat="1"/>
+    <w:lsdException w:name="Bibliography" w:uiPriority="37" w:semiHidden="1" w:unhideWhenUsed="1"/>
+    <w:lsdException w:name="TOC Heading" w:uiPriority="39" w:semiHidden="1" w:unhideWhenUsed="1" w:qFormat="1"/>
     <w:lsdException w:name="Plain Table 1" w:uiPriority="41"/>
     <w:lsdException w:name="Plain Table 2" w:uiPriority="42"/>
     <w:lsdException w:name="Plain Table 3" w:uiPriority="43"/>
@@ -8545,17 +9349,17 @@
     <w:lsdException w:name="Unresolved Mention" w:semiHidden="1" w:unhideWhenUsed="1"/>
     <w:lsdException w:name="Smart Link" w:semiHidden="1" w:unhideWhenUsed="1"/>
   </w:latentStyles>
-  <w:style w:type="paragraph" w:default="1" w:styleId="a">
+  <w:style w:type="paragraph" w:styleId="a" w:default="1">
     <w:name w:val="Normal"/>
     <w:qFormat/>
     <w:rsid w:val="007B136B"/>
   </w:style>
-  <w:style w:type="character" w:default="1" w:styleId="a0">
+  <w:style w:type="character" w:styleId="a0" w:default="1">
     <w:name w:val="Default Paragraph Font"/>
     <w:uiPriority w:val="1"/>
     <w:unhideWhenUsed/>
   </w:style>
-  <w:style w:type="table" w:default="1" w:styleId="a1">
+  <w:style w:type="table" w:styleId="a1" w:default="1">
     <w:name w:val="Normal Table"/>
     <w:uiPriority w:val="99"/>
     <w:semiHidden/>
@@ -8570,7 +9374,7 @@
       </w:tblCellMar>
     </w:tblPr>
   </w:style>
-  <w:style w:type="numbering" w:default="1" w:styleId="a2">
+  <w:style w:type="numbering" w:styleId="a2" w:default="1">
     <w:name w:val="No List"/>
     <w:uiPriority w:val="99"/>
     <w:semiHidden/>
@@ -8589,21 +9393,21 @@
       <w:contextualSpacing/>
     </w:pPr>
     <w:rPr>
-      <w:rFonts w:asciiTheme="majorHAnsi" w:eastAsiaTheme="majorEastAsia" w:hAnsiTheme="majorHAnsi" w:cstheme="majorBidi"/>
+      <w:rFonts w:asciiTheme="majorHAnsi" w:hAnsiTheme="majorHAnsi" w:eastAsiaTheme="majorEastAsia" w:cstheme="majorBidi"/>
       <w:spacing w:val="-10"/>
       <w:kern w:val="28"/>
       <w:sz w:val="56"/>
       <w:szCs w:val="56"/>
     </w:rPr>
   </w:style>
-  <w:style w:type="character" w:customStyle="1" w:styleId="a4">
+  <w:style w:type="character" w:styleId="a4" w:customStyle="1">
     <w:name w:val="Заглавие Знак"/>
     <w:basedOn w:val="a0"/>
     <w:link w:val="a3"/>
     <w:uiPriority w:val="10"/>
     <w:rsid w:val="003F44A5"/>
     <w:rPr>
-      <w:rFonts w:asciiTheme="majorHAnsi" w:eastAsiaTheme="majorEastAsia" w:hAnsiTheme="majorHAnsi" w:cstheme="majorBidi"/>
+      <w:rFonts w:asciiTheme="majorHAnsi" w:hAnsiTheme="majorHAnsi" w:eastAsiaTheme="majorEastAsia" w:cstheme="majorBidi"/>
       <w:spacing w:val="-10"/>
       <w:kern w:val="28"/>
       <w:sz w:val="56"/>
@@ -8631,14 +9435,112 @@
     </w:pPr>
     <w:tblPr>
       <w:tblBorders>
-        <w:top w:val="single" w:sz="4" w:space="0" w:color="auto"/>
-        <w:left w:val="single" w:sz="4" w:space="0" w:color="auto"/>
-        <w:bottom w:val="single" w:sz="4" w:space="0" w:color="auto"/>
-        <w:right w:val="single" w:sz="4" w:space="0" w:color="auto"/>
-        <w:insideH w:val="single" w:sz="4" w:space="0" w:color="auto"/>
-        <w:insideV w:val="single" w:sz="4" w:space="0" w:color="auto"/>
+        <w:top w:val="single" w:color="auto" w:sz="4" w:space="0"/>
+        <w:left w:val="single" w:color="auto" w:sz="4" w:space="0"/>
+        <w:bottom w:val="single" w:color="auto" w:sz="4" w:space="0"/>
+        <w:right w:val="single" w:color="auto" w:sz="4" w:space="0"/>
+        <w:insideH w:val="single" w:color="auto" w:sz="4" w:space="0"/>
+        <w:insideV w:val="single" w:color="auto" w:sz="4" w:space="0"/>
       </w:tblBorders>
     </w:tblPr>
+  </w:style>
+  <w:style xmlns:w14="http://schemas.microsoft.com/office/word/2010/wordml" xmlns:mc="http://schemas.openxmlformats.org/markup-compatibility/2006" xmlns:w="http://schemas.openxmlformats.org/wordprocessingml/2006/main" w:type="character" w:styleId="Heading1Char" w:customStyle="1" mc:Ignorable="w14">
+    <w:name xmlns:w="http://schemas.openxmlformats.org/wordprocessingml/2006/main" w:val="Heading 1 Char"/>
+    <w:basedOn xmlns:w="http://schemas.openxmlformats.org/wordprocessingml/2006/main" w:val="a0"/>
+    <w:link xmlns:w="http://schemas.openxmlformats.org/wordprocessingml/2006/main" w:val="Heading1"/>
+    <w:uiPriority xmlns:w="http://schemas.openxmlformats.org/wordprocessingml/2006/main" w:val="9"/>
+    <w:rPr xmlns:w="http://schemas.openxmlformats.org/wordprocessingml/2006/main">
+      <w:rFonts w:asciiTheme="majorHAnsi" w:hAnsiTheme="majorHAnsi" w:eastAsiaTheme="majorEastAsia" w:cstheme="majorBidi"/>
+      <w:color w:val="2E74B5" w:themeColor="accent1" w:themeShade="BF"/>
+      <w:sz w:val="32"/>
+      <w:szCs w:val="32"/>
+    </w:rPr>
+  </w:style>
+  <w:style xmlns:w14="http://schemas.microsoft.com/office/word/2010/wordml" xmlns:mc="http://schemas.openxmlformats.org/markup-compatibility/2006" xmlns:w="http://schemas.openxmlformats.org/wordprocessingml/2006/main" w:type="paragraph" w:styleId="Heading1" mc:Ignorable="w14">
+    <w:name xmlns:w="http://schemas.openxmlformats.org/wordprocessingml/2006/main" w:val="heading 1"/>
+    <w:basedOn xmlns:w="http://schemas.openxmlformats.org/wordprocessingml/2006/main" w:val="a"/>
+    <w:next xmlns:w="http://schemas.openxmlformats.org/wordprocessingml/2006/main" w:val="a"/>
+    <w:link xmlns:w="http://schemas.openxmlformats.org/wordprocessingml/2006/main" w:val="Heading1Char"/>
+    <w:uiPriority xmlns:w="http://schemas.openxmlformats.org/wordprocessingml/2006/main" w:val="9"/>
+    <w:qFormat xmlns:w="http://schemas.openxmlformats.org/wordprocessingml/2006/main"/>
+    <w:pPr xmlns:w="http://schemas.openxmlformats.org/wordprocessingml/2006/main">
+      <w:keepNext xmlns:w="http://schemas.openxmlformats.org/wordprocessingml/2006/main"/>
+      <w:keepLines xmlns:w="http://schemas.openxmlformats.org/wordprocessingml/2006/main"/>
+      <w:spacing xmlns:w="http://schemas.openxmlformats.org/wordprocessingml/2006/main" w:before="240" w:after="0"/>
+      <w:outlineLvl xmlns:w="http://schemas.openxmlformats.org/wordprocessingml/2006/main" w:val="0"/>
+    </w:pPr>
+    <w:rPr xmlns:w="http://schemas.openxmlformats.org/wordprocessingml/2006/main">
+      <w:rFonts w:asciiTheme="majorHAnsi" w:hAnsiTheme="majorHAnsi" w:eastAsiaTheme="majorEastAsia" w:cstheme="majorBidi"/>
+      <w:color w:val="2E74B5" w:themeColor="accent1" w:themeShade="BF"/>
+      <w:sz w:val="32"/>
+      <w:szCs w:val="32"/>
+    </w:rPr>
+  </w:style>
+  <w:style xmlns:w14="http://schemas.microsoft.com/office/word/2010/wordml" xmlns:mc="http://schemas.openxmlformats.org/markup-compatibility/2006" xmlns:w="http://schemas.openxmlformats.org/wordprocessingml/2006/main" w:type="character" w:styleId="Heading2Char" w:customStyle="1" mc:Ignorable="w14">
+    <w:name xmlns:w="http://schemas.openxmlformats.org/wordprocessingml/2006/main" w:val="Heading 2 Char"/>
+    <w:basedOn xmlns:w="http://schemas.openxmlformats.org/wordprocessingml/2006/main" w:val="a0"/>
+    <w:link xmlns:w="http://schemas.openxmlformats.org/wordprocessingml/2006/main" w:val="Heading2"/>
+    <w:uiPriority xmlns:w="http://schemas.openxmlformats.org/wordprocessingml/2006/main" w:val="9"/>
+    <w:rPr xmlns:w="http://schemas.openxmlformats.org/wordprocessingml/2006/main">
+      <w:rFonts w:asciiTheme="majorHAnsi" w:hAnsiTheme="majorHAnsi" w:eastAsiaTheme="majorEastAsia" w:cstheme="majorBidi"/>
+      <w:color w:val="2E74B5" w:themeColor="accent1" w:themeShade="BF"/>
+      <w:sz w:val="26"/>
+      <w:szCs w:val="26"/>
+    </w:rPr>
+  </w:style>
+  <w:style xmlns:w14="http://schemas.microsoft.com/office/word/2010/wordml" xmlns:mc="http://schemas.openxmlformats.org/markup-compatibility/2006" xmlns:w="http://schemas.openxmlformats.org/wordprocessingml/2006/main" w:type="paragraph" w:styleId="Heading2" mc:Ignorable="w14">
+    <w:name xmlns:w="http://schemas.openxmlformats.org/wordprocessingml/2006/main" w:val="heading 2"/>
+    <w:basedOn xmlns:w="http://schemas.openxmlformats.org/wordprocessingml/2006/main" w:val="a"/>
+    <w:next xmlns:w="http://schemas.openxmlformats.org/wordprocessingml/2006/main" w:val="a"/>
+    <w:link xmlns:w="http://schemas.openxmlformats.org/wordprocessingml/2006/main" w:val="Heading2Char"/>
+    <w:uiPriority xmlns:w="http://schemas.openxmlformats.org/wordprocessingml/2006/main" w:val="9"/>
+    <w:unhideWhenUsed xmlns:w="http://schemas.openxmlformats.org/wordprocessingml/2006/main"/>
+    <w:qFormat xmlns:w="http://schemas.openxmlformats.org/wordprocessingml/2006/main"/>
+    <w:pPr xmlns:w="http://schemas.openxmlformats.org/wordprocessingml/2006/main">
+      <w:keepNext xmlns:w="http://schemas.openxmlformats.org/wordprocessingml/2006/main"/>
+      <w:keepLines xmlns:w="http://schemas.openxmlformats.org/wordprocessingml/2006/main"/>
+      <w:spacing xmlns:w="http://schemas.openxmlformats.org/wordprocessingml/2006/main" w:before="40" w:after="0"/>
+      <w:outlineLvl xmlns:w="http://schemas.openxmlformats.org/wordprocessingml/2006/main" w:val="1"/>
+    </w:pPr>
+    <w:rPr xmlns:w="http://schemas.openxmlformats.org/wordprocessingml/2006/main">
+      <w:rFonts w:asciiTheme="majorHAnsi" w:hAnsiTheme="majorHAnsi" w:eastAsiaTheme="majorEastAsia" w:cstheme="majorBidi"/>
+      <w:color w:val="2E74B5" w:themeColor="accent1" w:themeShade="BF"/>
+      <w:sz w:val="26"/>
+      <w:szCs w:val="26"/>
+    </w:rPr>
+  </w:style>
+  <w:style xmlns:w14="http://schemas.microsoft.com/office/word/2010/wordml" xmlns:mc="http://schemas.openxmlformats.org/markup-compatibility/2006" xmlns:w="http://schemas.openxmlformats.org/wordprocessingml/2006/main" w:type="character" w:styleId="Heading3Char" w:customStyle="1" mc:Ignorable="w14">
+    <w:name xmlns:w="http://schemas.openxmlformats.org/wordprocessingml/2006/main" w:val="Heading 3 Char"/>
+    <w:basedOn xmlns:w="http://schemas.openxmlformats.org/wordprocessingml/2006/main" w:val="a0"/>
+    <w:link xmlns:w="http://schemas.openxmlformats.org/wordprocessingml/2006/main" w:val="Heading3"/>
+    <w:uiPriority xmlns:w="http://schemas.openxmlformats.org/wordprocessingml/2006/main" w:val="9"/>
+    <w:rPr xmlns:w="http://schemas.openxmlformats.org/wordprocessingml/2006/main">
+      <w:rFonts w:asciiTheme="majorHAnsi" w:hAnsiTheme="majorHAnsi" w:eastAsiaTheme="majorEastAsia" w:cstheme="majorBidi"/>
+      <w:color w:val="1F4D78" w:themeColor="accent1" w:themeShade="7F"/>
+      <w:sz w:val="24"/>
+      <w:szCs w:val="24"/>
+    </w:rPr>
+  </w:style>
+  <w:style xmlns:w14="http://schemas.microsoft.com/office/word/2010/wordml" xmlns:mc="http://schemas.openxmlformats.org/markup-compatibility/2006" xmlns:w="http://schemas.openxmlformats.org/wordprocessingml/2006/main" w:type="paragraph" w:styleId="Heading3" mc:Ignorable="w14">
+    <w:name xmlns:w="http://schemas.openxmlformats.org/wordprocessingml/2006/main" w:val="heading 3"/>
+    <w:basedOn xmlns:w="http://schemas.openxmlformats.org/wordprocessingml/2006/main" w:val="a"/>
+    <w:next xmlns:w="http://schemas.openxmlformats.org/wordprocessingml/2006/main" w:val="a"/>
+    <w:link xmlns:w="http://schemas.openxmlformats.org/wordprocessingml/2006/main" w:val="Heading3Char"/>
+    <w:uiPriority xmlns:w="http://schemas.openxmlformats.org/wordprocessingml/2006/main" w:val="9"/>
+    <w:unhideWhenUsed xmlns:w="http://schemas.openxmlformats.org/wordprocessingml/2006/main"/>
+    <w:qFormat xmlns:w="http://schemas.openxmlformats.org/wordprocessingml/2006/main"/>
+    <w:pPr xmlns:w="http://schemas.openxmlformats.org/wordprocessingml/2006/main">
+      <w:keepNext xmlns:w="http://schemas.openxmlformats.org/wordprocessingml/2006/main"/>
+      <w:keepLines xmlns:w="http://schemas.openxmlformats.org/wordprocessingml/2006/main"/>
+      <w:spacing xmlns:w="http://schemas.openxmlformats.org/wordprocessingml/2006/main" w:before="40" w:after="0"/>
+      <w:outlineLvl xmlns:w="http://schemas.openxmlformats.org/wordprocessingml/2006/main" w:val="2"/>
+    </w:pPr>
+    <w:rPr xmlns:w="http://schemas.openxmlformats.org/wordprocessingml/2006/main">
+      <w:rFonts w:asciiTheme="majorHAnsi" w:hAnsiTheme="majorHAnsi" w:eastAsiaTheme="majorEastAsia" w:cstheme="majorBidi"/>
+      <w:color w:val="1F4D78" w:themeColor="accent1" w:themeShade="7F"/>
+      <w:sz w:val="24"/>
+      <w:szCs w:val="24"/>
+    </w:rPr>
   </w:style>
 </w:styles>
 </file>

</xml_diff>

<commit_message>
Separated Templates for Test Case and Bug from the Test Plan
</commit_message>
<xml_diff>
--- a/Test Plan - Final Project .docx
+++ b/Test Plan - Final Project .docx
@@ -1,6 +1,6 @@
 
 <file path=word/document.xml><?xml version="1.0" encoding="utf-8"?>
-<w:document xmlns:wpc="http://schemas.microsoft.com/office/word/2010/wordprocessingCanvas" xmlns:cx="http://schemas.microsoft.com/office/drawing/2014/chartex" xmlns:cx1="http://schemas.microsoft.com/office/drawing/2015/9/8/chartex" xmlns:cx2="http://schemas.microsoft.com/office/drawing/2015/10/21/chartex" xmlns:cx3="http://schemas.microsoft.com/office/drawing/2016/5/9/chartex" xmlns:cx4="http://schemas.microsoft.com/office/drawing/2016/5/10/chartex" xmlns:cx5="http://schemas.microsoft.com/office/drawing/2016/5/11/chartex" xmlns:cx6="http://schemas.microsoft.com/office/drawing/2016/5/12/chartex" xmlns:cx7="http://schemas.microsoft.com/office/drawing/2016/5/13/chartex" xmlns:cx8="http://schemas.microsoft.com/office/drawing/2016/5/14/chartex" xmlns:mc="http://schemas.openxmlformats.org/markup-compatibility/2006" xmlns:aink="http://schemas.microsoft.com/office/drawing/2016/ink" xmlns:am3d="http://schemas.microsoft.com/office/drawing/2017/model3d" xmlns:o="urn:schemas-microsoft-com:office:office" xmlns:oel="http://schemas.microsoft.com/office/2019/extlst" xmlns:r="http://schemas.openxmlformats.org/officeDocument/2006/relationships" xmlns:m="http://schemas.openxmlformats.org/officeDocument/2006/math" xmlns:v="urn:schemas-microsoft-com:vml" xmlns:wp14="http://schemas.microsoft.com/office/word/2010/wordprocessingDrawing" xmlns:wp="http://schemas.openxmlformats.org/drawingml/2006/wordprocessingDrawing" xmlns:w10="urn:schemas-microsoft-com:office:word" xmlns:w="http://schemas.openxmlformats.org/wordprocessingml/2006/main" xmlns:w14="http://schemas.microsoft.com/office/word/2010/wordml" xmlns:w15="http://schemas.microsoft.com/office/word/2012/wordml" xmlns:w16cex="http://schemas.microsoft.com/office/word/2018/wordml/cex" xmlns:w16cid="http://schemas.microsoft.com/office/word/2016/wordml/cid" xmlns:w16="http://schemas.microsoft.com/office/word/2018/wordml" xmlns:w16sdtdh="http://schemas.microsoft.com/office/word/2020/wordml/sdtdatahash" xmlns:w16se="http://schemas.microsoft.com/office/word/2015/wordml/symex" xmlns:wpg="http://schemas.microsoft.com/office/word/2010/wordprocessingGroup" xmlns:wpi="http://schemas.microsoft.com/office/word/2010/wordprocessingInk" xmlns:wne="http://schemas.microsoft.com/office/word/2006/wordml" xmlns:wps="http://schemas.microsoft.com/office/word/2010/wordprocessingShape" mc:Ignorable="w14 w15 w16se w16cid w16 w16cex w16sdtdh wp14">
+<w:document xmlns:wpc="http://schemas.microsoft.com/office/word/2010/wordprocessingCanvas" xmlns:cx="http://schemas.microsoft.com/office/drawing/2014/chartex" xmlns:cx1="http://schemas.microsoft.com/office/drawing/2015/9/8/chartex" xmlns:cx2="http://schemas.microsoft.com/office/drawing/2015/10/21/chartex" xmlns:cx3="http://schemas.microsoft.com/office/drawing/2016/5/9/chartex" xmlns:cx4="http://schemas.microsoft.com/office/drawing/2016/5/10/chartex" xmlns:cx5="http://schemas.microsoft.com/office/drawing/2016/5/11/chartex" xmlns:cx6="http://schemas.microsoft.com/office/drawing/2016/5/12/chartex" xmlns:cx7="http://schemas.microsoft.com/office/drawing/2016/5/13/chartex" xmlns:cx8="http://schemas.microsoft.com/office/drawing/2016/5/14/chartex" xmlns:mc="http://schemas.openxmlformats.org/markup-compatibility/2006" xmlns:aink="http://schemas.microsoft.com/office/drawing/2016/ink" xmlns:am3d="http://schemas.microsoft.com/office/drawing/2017/model3d" xmlns:o="urn:schemas-microsoft-com:office:office" xmlns:r="http://schemas.openxmlformats.org/officeDocument/2006/relationships" xmlns:m="http://schemas.openxmlformats.org/officeDocument/2006/math" xmlns:v="urn:schemas-microsoft-com:vml" xmlns:wp14="http://schemas.microsoft.com/office/word/2010/wordprocessingDrawing" xmlns:wp="http://schemas.openxmlformats.org/drawingml/2006/wordprocessingDrawing" xmlns:w10="urn:schemas-microsoft-com:office:word" xmlns:w="http://schemas.openxmlformats.org/wordprocessingml/2006/main" xmlns:w14="http://schemas.microsoft.com/office/word/2010/wordml" xmlns:w15="http://schemas.microsoft.com/office/word/2012/wordml" xmlns:w16cex="http://schemas.microsoft.com/office/word/2018/wordml/cex" xmlns:w16cid="http://schemas.microsoft.com/office/word/2016/wordml/cid" xmlns:w16="http://schemas.microsoft.com/office/word/2018/wordml" xmlns:w16sdtdh="http://schemas.microsoft.com/office/word/2020/wordml/sdtdatahash" xmlns:w16se="http://schemas.microsoft.com/office/word/2015/wordml/symex" xmlns:wpg="http://schemas.microsoft.com/office/word/2010/wordprocessingGroup" xmlns:wpi="http://schemas.microsoft.com/office/word/2010/wordprocessingInk" xmlns:wne="http://schemas.microsoft.com/office/word/2006/wordml" xmlns:wps="http://schemas.microsoft.com/office/word/2010/wordprocessingShape" mc:Ignorable="w14 w15 w16se w16cid w16 w16cex w16sdtdh wp14">
   <w:body>
     <w:p>
       <w:pPr>
@@ -615,7 +615,7 @@
           <w:szCs w:val="40"/>
           <w:lang w:val="en-GB"/>
         </w:rPr>
-        <w:t xml:space="preserve">Katerina Nedyalkova, Miriam </w:t>
+        <w:t xml:space="preserve">Katerina </w:t>
       </w:r>
       <w:proofErr w:type="spellStart"/>
       <w:r>
@@ -626,7 +626,7 @@
           <w:szCs w:val="40"/>
           <w:lang w:val="en-GB"/>
         </w:rPr>
-        <w:t>Kyoseva</w:t>
+        <w:t>Nedyalkova</w:t>
       </w:r>
       <w:proofErr w:type="spellEnd"/>
       <w:r>
@@ -637,28 +637,39 @@
           <w:szCs w:val="40"/>
           <w:lang w:val="en-GB"/>
         </w:rPr>
-        <w:t xml:space="preserve"> and </w:t>
-      </w:r>
+        <w:t xml:space="preserve">, Miriam </w:t>
+      </w:r>
+      <w:proofErr w:type="spellStart"/>
       <w:r>
         <w:rPr>
           <w:rFonts w:ascii="Times New Roman" w:hAnsi="Times New Roman" w:cs="Times New Roman"/>
           <w:kern w:val="0"/>
           <w:sz w:val="40"/>
           <w:szCs w:val="40"/>
-        </w:rPr>
-        <w:t xml:space="preserve">Nikolay </w:t>
-      </w:r>
-      <w:proofErr w:type="spellStart"/>
+          <w:lang w:val="en-GB"/>
+        </w:rPr>
+        <w:t>Kyoseva</w:t>
+      </w:r>
+      <w:proofErr w:type="spellEnd"/>
       <w:r>
         <w:rPr>
           <w:rFonts w:ascii="Times New Roman" w:hAnsi="Times New Roman" w:cs="Times New Roman"/>
           <w:kern w:val="0"/>
           <w:sz w:val="40"/>
           <w:szCs w:val="40"/>
-        </w:rPr>
-        <w:t>Grozev</w:t>
-      </w:r>
-      <w:proofErr w:type="spellEnd"/>
+          <w:lang w:val="en-GB"/>
+        </w:rPr>
+        <w:t xml:space="preserve"> and </w:t>
+      </w:r>
+      <w:r>
+        <w:rPr>
+          <w:rFonts w:ascii="Times New Roman" w:hAnsi="Times New Roman" w:cs="Times New Roman"/>
+          <w:kern w:val="0"/>
+          <w:sz w:val="40"/>
+          <w:szCs w:val="40"/>
+        </w:rPr>
+        <w:t>Nikolay Grozev</w:t>
+      </w:r>
     </w:p>
     <w:p>
       <w:pPr>
@@ -724,7 +735,7 @@
     </w:p>
     <w:p>
       <w:pPr>
-        <w:pStyle w:val="Title"/>
+        <w:pStyle w:val="a3"/>
         <w:jc w:val="center"/>
         <w:rPr>
           <w:rFonts w:ascii="Times New Roman" w:hAnsi="Times New Roman" w:cs="Times New Roman"/>
@@ -735,7 +746,7 @@
     </w:p>
     <w:p>
       <w:pPr>
-        <w:pStyle w:val="Title"/>
+        <w:pStyle w:val="a3"/>
         <w:jc w:val="center"/>
         <w:rPr>
           <w:rFonts w:ascii="Times New Roman" w:hAnsi="Times New Roman" w:cs="Times New Roman"/>
@@ -744,7 +755,7 @@
     </w:p>
     <w:p>
       <w:pPr>
-        <w:pStyle w:val="Title"/>
+        <w:pStyle w:val="a3"/>
         <w:jc w:val="center"/>
         <w:rPr>
           <w:rFonts w:ascii="Times New Roman" w:hAnsi="Times New Roman" w:cs="Times New Roman"/>
@@ -753,7 +764,7 @@
     </w:p>
     <w:p>
       <w:pPr>
-        <w:pStyle w:val="Title"/>
+        <w:pStyle w:val="a3"/>
         <w:jc w:val="center"/>
         <w:rPr>
           <w:rFonts w:ascii="Times New Roman" w:hAnsi="Times New Roman" w:cs="Times New Roman"/>
@@ -762,7 +773,7 @@
     </w:p>
     <w:p>
       <w:pPr>
-        <w:pStyle w:val="Title"/>
+        <w:pStyle w:val="a3"/>
         <w:jc w:val="center"/>
         <w:rPr>
           <w:rFonts w:ascii="Times New Roman" w:hAnsi="Times New Roman" w:cs="Times New Roman"/>
@@ -1117,7 +1128,7 @@
     </w:p>
     <w:p>
       <w:pPr>
-        <w:pStyle w:val="ListParagraph"/>
+        <w:pStyle w:val="a5"/>
         <w:numPr>
           <w:ilvl w:val="0"/>
           <w:numId w:val="7"/>
@@ -1145,7 +1156,7 @@
     </w:p>
     <w:p>
       <w:pPr>
-        <w:pStyle w:val="ListParagraph"/>
+        <w:pStyle w:val="a5"/>
         <w:numPr>
           <w:ilvl w:val="1"/>
           <w:numId w:val="7"/>
@@ -1178,7 +1189,7 @@
     </w:p>
     <w:p>
       <w:pPr>
-        <w:pStyle w:val="ListParagraph"/>
+        <w:pStyle w:val="a5"/>
         <w:numPr>
           <w:ilvl w:val="1"/>
           <w:numId w:val="7"/>
@@ -1532,7 +1543,7 @@
     </w:p>
     <w:p>
       <w:pPr>
-        <w:pStyle w:val="Heading1"/>
+        <w:pStyle w:val="1"/>
         <w:rPr>
           <w:rFonts w:ascii="Times New Roman" w:hAnsi="Times New Roman" w:cs="Times New Roman"/>
           <w:b/>
@@ -1547,7 +1558,7 @@
     </w:p>
     <w:p>
       <w:pPr>
-        <w:pStyle w:val="ListParagraph"/>
+        <w:pStyle w:val="a5"/>
         <w:ind w:left="360"/>
         <w:rPr>
           <w:rFonts w:ascii="Times New Roman" w:hAnsi="Times New Roman" w:cs="Times New Roman"/>
@@ -1560,7 +1571,7 @@
     </w:p>
     <w:p>
       <w:pPr>
-        <w:pStyle w:val="Heading2"/>
+        <w:pStyle w:val="2"/>
         <w:rPr>
           <w:rFonts w:ascii="Times New Roman" w:hAnsi="Times New Roman" w:cs="Times New Roman"/>
           <w:b/>
@@ -1578,7 +1589,7 @@
     </w:p>
     <w:p>
       <w:pPr>
-        <w:pStyle w:val="Heading3"/>
+        <w:pStyle w:val="3"/>
         <w:rPr>
           <w:rFonts w:ascii="Times New Roman" w:hAnsi="Times New Roman" w:cs="Times New Roman"/>
           <w:b/>
@@ -1591,7 +1602,7 @@
     </w:p>
     <w:p>
       <w:pPr>
-        <w:pStyle w:val="ListParagraph"/>
+        <w:pStyle w:val="a5"/>
         <w:autoSpaceDE w:val="0"/>
         <w:autoSpaceDN w:val="0"/>
         <w:adjustRightInd w:val="0"/>
@@ -1649,27 +1660,7 @@
           <w:sz w:val="24"/>
           <w:szCs w:val="24"/>
         </w:rPr>
-        <w:t xml:space="preserve">define the strategy, approach, </w:t>
-      </w:r>
-      <w:proofErr w:type="gramStart"/>
-      <w:r>
-        <w:rPr>
-          <w:rFonts w:ascii="Times New Roman" w:hAnsi="Times New Roman" w:cs="Times New Roman"/>
-          <w:kern w:val="0"/>
-          <w:sz w:val="24"/>
-          <w:szCs w:val="24"/>
-        </w:rPr>
-        <w:t>roles</w:t>
-      </w:r>
-      <w:proofErr w:type="gramEnd"/>
-      <w:r>
-        <w:rPr>
-          <w:rFonts w:ascii="Times New Roman" w:hAnsi="Times New Roman" w:cs="Times New Roman"/>
-          <w:kern w:val="0"/>
-          <w:sz w:val="24"/>
-          <w:szCs w:val="24"/>
-        </w:rPr>
-        <w:t xml:space="preserve"> and responsibilities of the parties involved in the test process</w:t>
+        <w:t>define the strategy, approach, roles and responsibilities of the parties involved in the test process</w:t>
       </w:r>
       <w:r>
         <w:rPr>
@@ -1742,7 +1733,7 @@
     </w:p>
     <w:p>
       <w:pPr>
-        <w:pStyle w:val="Heading3"/>
+        <w:pStyle w:val="3"/>
         <w:rPr>
           <w:rFonts w:ascii="Times New Roman" w:hAnsi="Times New Roman" w:cs="Times New Roman"/>
           <w:b/>
@@ -1755,7 +1746,7 @@
     </w:p>
     <w:p>
       <w:pPr>
-        <w:pStyle w:val="ListParagraph"/>
+        <w:pStyle w:val="a5"/>
         <w:autoSpaceDE w:val="0"/>
         <w:autoSpaceDN w:val="0"/>
         <w:adjustRightInd w:val="0"/>
@@ -1837,7 +1828,7 @@
     </w:p>
     <w:p>
       <w:pPr>
-        <w:pStyle w:val="ListParagraph"/>
+        <w:pStyle w:val="a5"/>
         <w:autoSpaceDE w:val="0"/>
         <w:autoSpaceDN w:val="0"/>
         <w:adjustRightInd w:val="0"/>
@@ -1853,7 +1844,7 @@
     </w:p>
     <w:p>
       <w:pPr>
-        <w:pStyle w:val="Heading3"/>
+        <w:pStyle w:val="3"/>
         <w:rPr>
           <w:rFonts w:ascii="Times New Roman" w:hAnsi="Times New Roman" w:cs="Times New Roman"/>
           <w:b/>
@@ -1954,7 +1945,7 @@
     </w:p>
     <w:p>
       <w:pPr>
-        <w:pStyle w:val="Heading3"/>
+        <w:pStyle w:val="3"/>
         <w:rPr>
           <w:rFonts w:ascii="Times New Roman" w:hAnsi="Times New Roman" w:cs="Times New Roman"/>
           <w:lang w:val="en-US"/>
@@ -2023,7 +2014,7 @@
     </w:p>
     <w:p>
       <w:pPr>
-        <w:pStyle w:val="Heading2"/>
+        <w:pStyle w:val="2"/>
         <w:rPr>
           <w:rFonts w:ascii="Times New Roman" w:hAnsi="Times New Roman" w:cs="Times New Roman"/>
           <w:b/>
@@ -2067,7 +2058,7 @@
     </w:p>
     <w:p>
       <w:pPr>
-        <w:pStyle w:val="Heading1"/>
+        <w:pStyle w:val="1"/>
         <w:rPr>
           <w:rFonts w:ascii="Times New Roman" w:hAnsi="Times New Roman" w:cs="Times New Roman"/>
           <w:b/>
@@ -2085,7 +2076,7 @@
     </w:p>
     <w:p>
       <w:pPr>
-        <w:pStyle w:val="Heading2"/>
+        <w:pStyle w:val="2"/>
         <w:rPr>
           <w:rFonts w:ascii="Times New Roman" w:hAnsi="Times New Roman" w:cs="Times New Roman"/>
           <w:b/>
@@ -2205,6 +2196,7 @@
           <w:sz w:val="24"/>
           <w:szCs w:val="24"/>
         </w:rPr>
+        <w:lastRenderedPageBreak/>
         <w:t>Detailed test cases might not be written for non-functional tests, such as compatibility and security</w:t>
       </w:r>
       <w:r>
@@ -2267,28 +2259,7 @@
           <w:sz w:val="24"/>
           <w:szCs w:val="24"/>
         </w:rPr>
-        <w:lastRenderedPageBreak/>
-        <w:t xml:space="preserve">Xray for Jira will be used to store, </w:t>
-      </w:r>
-      <w:proofErr w:type="gramStart"/>
-      <w:r>
-        <w:rPr>
-          <w:rFonts w:ascii="Times New Roman" w:hAnsi="Times New Roman" w:cs="Times New Roman"/>
-          <w:kern w:val="0"/>
-          <w:sz w:val="24"/>
-          <w:szCs w:val="24"/>
-        </w:rPr>
-        <w:t>organize</w:t>
-      </w:r>
-      <w:proofErr w:type="gramEnd"/>
-      <w:r>
-        <w:rPr>
-          <w:rFonts w:ascii="Times New Roman" w:hAnsi="Times New Roman" w:cs="Times New Roman"/>
-          <w:kern w:val="0"/>
-          <w:sz w:val="24"/>
-          <w:szCs w:val="24"/>
-        </w:rPr>
-        <w:t xml:space="preserve"> and run manual tests / test cases. The test cases will</w:t>
+        <w:t>Xray for Jira will be used to store, organize and run manual tests / test cases. The test cases will</w:t>
       </w:r>
       <w:r>
         <w:rPr>
@@ -2367,7 +2338,7 @@
     </w:p>
     <w:p>
       <w:pPr>
-        <w:pStyle w:val="Heading2"/>
+        <w:pStyle w:val="2"/>
         <w:rPr>
           <w:rFonts w:ascii="Times New Roman" w:hAnsi="Times New Roman" w:cs="Times New Roman"/>
           <w:b/>
@@ -2566,7 +2537,7 @@
     </w:p>
     <w:p>
       <w:pPr>
-        <w:pStyle w:val="Heading2"/>
+        <w:pStyle w:val="2"/>
         <w:rPr>
           <w:rFonts w:ascii="Times New Roman" w:hAnsi="Times New Roman" w:cs="Times New Roman"/>
           <w:b/>
@@ -2587,7 +2558,7 @@
     </w:p>
     <w:p>
       <w:pPr>
-        <w:pStyle w:val="Heading3"/>
+        <w:pStyle w:val="3"/>
         <w:rPr>
           <w:rFonts w:ascii="Times New Roman" w:hAnsi="Times New Roman" w:cs="Times New Roman"/>
           <w:b/>
@@ -3012,6 +2983,7 @@
           <w:sz w:val="24"/>
           <w:szCs w:val="24"/>
         </w:rPr>
+        <w:lastRenderedPageBreak/>
         <w:t>CRUD operations for posts and comments.</w:t>
       </w:r>
     </w:p>
@@ -3069,7 +3041,7 @@
     </w:p>
     <w:p>
       <w:pPr>
-        <w:pStyle w:val="Heading1"/>
+        <w:pStyle w:val="1"/>
         <w:rPr>
           <w:rFonts w:ascii="Times New Roman" w:hAnsi="Times New Roman" w:cs="Times New Roman"/>
           <w:b/>
@@ -3208,17 +3180,17 @@
     </w:p>
     <w:p>
       <w:pPr>
-        <w:pStyle w:val="ListParagraph"/>
-        <w:rPr>
-          <w:rFonts w:ascii="Times New Roman" w:hAnsi="Times New Roman" w:cs="Times New Roman"/>
-          <w:sz w:val="24"/>
-          <w:szCs w:val="24"/>
-        </w:rPr>
-      </w:pPr>
-    </w:p>
-    <w:p>
-      <w:pPr>
-        <w:pStyle w:val="Heading1"/>
+        <w:pStyle w:val="a5"/>
+        <w:rPr>
+          <w:rFonts w:ascii="Times New Roman" w:hAnsi="Times New Roman" w:cs="Times New Roman"/>
+          <w:sz w:val="24"/>
+          <w:szCs w:val="24"/>
+        </w:rPr>
+      </w:pPr>
+    </w:p>
+    <w:p>
+      <w:pPr>
+        <w:pStyle w:val="1"/>
         <w:rPr>
           <w:rFonts w:ascii="Times New Roman" w:hAnsi="Times New Roman" w:cs="Times New Roman"/>
           <w:b/>
@@ -3237,7 +3209,7 @@
     </w:p>
     <w:p>
       <w:pPr>
-        <w:pStyle w:val="Heading2"/>
+        <w:pStyle w:val="2"/>
         <w:rPr>
           <w:rFonts w:ascii="Times New Roman" w:hAnsi="Times New Roman" w:cs="Times New Roman"/>
           <w:b/>
@@ -3256,7 +3228,7 @@
     </w:p>
     <w:p>
       <w:pPr>
-        <w:pStyle w:val="ListParagraph"/>
+        <w:pStyle w:val="a5"/>
         <w:ind w:left="792"/>
         <w:rPr>
           <w:rFonts w:ascii="Times New Roman" w:hAnsi="Times New Roman" w:cs="Times New Roman"/>
@@ -3270,7 +3242,7 @@
     </w:p>
     <w:p>
       <w:pPr>
-        <w:pStyle w:val="ListParagraph"/>
+        <w:pStyle w:val="a5"/>
         <w:ind w:left="360"/>
         <w:rPr>
           <w:rFonts w:ascii="Times New Roman" w:hAnsi="Times New Roman" w:cs="Times New Roman"/>
@@ -3444,7 +3416,7 @@
     </w:p>
     <w:p>
       <w:pPr>
-        <w:pStyle w:val="ListParagraph"/>
+        <w:pStyle w:val="a5"/>
         <w:ind w:left="360"/>
         <w:rPr>
           <w:rFonts w:ascii="Times New Roman" w:hAnsi="Times New Roman" w:cs="Times New Roman"/>
@@ -3528,7 +3500,7 @@
     </w:p>
     <w:p>
       <w:pPr>
-        <w:pStyle w:val="ListParagraph"/>
+        <w:pStyle w:val="a5"/>
         <w:numPr>
           <w:ilvl w:val="0"/>
           <w:numId w:val="30"/>
@@ -3547,23 +3519,12 @@
           <w:szCs w:val="24"/>
           <w:lang w:val="en-GB"/>
         </w:rPr>
-        <w:t xml:space="preserve">They are clearly described with steps to reproduce, expected result and actual </w:t>
-      </w:r>
-      <w:proofErr w:type="gramStart"/>
-      <w:r>
-        <w:rPr>
-          <w:rFonts w:ascii="Times New Roman" w:hAnsi="Times New Roman" w:cs="Times New Roman"/>
-          <w:sz w:val="24"/>
-          <w:szCs w:val="24"/>
-          <w:lang w:val="en-GB"/>
-        </w:rPr>
-        <w:t>result</w:t>
-      </w:r>
-      <w:proofErr w:type="gramEnd"/>
-    </w:p>
-    <w:p>
-      <w:pPr>
-        <w:pStyle w:val="ListParagraph"/>
+        <w:t>They are clearly described with steps to reproduce, expected result and actual result</w:t>
+      </w:r>
+    </w:p>
+    <w:p>
+      <w:pPr>
+        <w:pStyle w:val="a5"/>
         <w:numPr>
           <w:ilvl w:val="0"/>
           <w:numId w:val="30"/>
@@ -3582,23 +3543,12 @@
           <w:szCs w:val="24"/>
           <w:lang w:val="en-GB"/>
         </w:rPr>
-        <w:t xml:space="preserve">Have an impact/severity </w:t>
-      </w:r>
-      <w:proofErr w:type="gramStart"/>
-      <w:r>
-        <w:rPr>
-          <w:rFonts w:ascii="Times New Roman" w:hAnsi="Times New Roman" w:cs="Times New Roman"/>
-          <w:sz w:val="24"/>
-          <w:szCs w:val="24"/>
-          <w:lang w:val="en-GB"/>
-        </w:rPr>
-        <w:t>assigned</w:t>
-      </w:r>
-      <w:proofErr w:type="gramEnd"/>
-    </w:p>
-    <w:p>
-      <w:pPr>
-        <w:pStyle w:val="ListParagraph"/>
+        <w:t>Have an impact/severity assigned</w:t>
+      </w:r>
+    </w:p>
+    <w:p>
+      <w:pPr>
+        <w:pStyle w:val="a5"/>
         <w:numPr>
           <w:ilvl w:val="0"/>
           <w:numId w:val="30"/>
@@ -3617,23 +3567,12 @@
           <w:szCs w:val="24"/>
           <w:lang w:val="en-GB"/>
         </w:rPr>
-        <w:t xml:space="preserve">Issues related to graphical design should be provided with a </w:t>
-      </w:r>
-      <w:proofErr w:type="gramStart"/>
-      <w:r>
-        <w:rPr>
-          <w:rFonts w:ascii="Times New Roman" w:hAnsi="Times New Roman" w:cs="Times New Roman"/>
-          <w:sz w:val="24"/>
-          <w:szCs w:val="24"/>
-          <w:lang w:val="en-GB"/>
-        </w:rPr>
-        <w:t>screenshot</w:t>
-      </w:r>
-      <w:proofErr w:type="gramEnd"/>
-    </w:p>
-    <w:p>
-      <w:pPr>
-        <w:pStyle w:val="ListParagraph"/>
+        <w:t>Issues related to graphical design should be provided with a screenshot</w:t>
+      </w:r>
+    </w:p>
+    <w:p>
+      <w:pPr>
+        <w:pStyle w:val="a5"/>
         <w:numPr>
           <w:ilvl w:val="0"/>
           <w:numId w:val="30"/>
@@ -3652,23 +3591,12 @@
           <w:szCs w:val="24"/>
           <w:lang w:val="en-GB"/>
         </w:rPr>
-        <w:t xml:space="preserve">They can be </w:t>
-      </w:r>
-      <w:proofErr w:type="gramStart"/>
-      <w:r>
-        <w:rPr>
-          <w:rFonts w:ascii="Times New Roman" w:hAnsi="Times New Roman" w:cs="Times New Roman"/>
-          <w:sz w:val="24"/>
-          <w:szCs w:val="24"/>
-          <w:lang w:val="en-GB"/>
-        </w:rPr>
-        <w:t>reproduced</w:t>
-      </w:r>
-      <w:proofErr w:type="gramEnd"/>
-    </w:p>
-    <w:p>
-      <w:pPr>
-        <w:pStyle w:val="ListParagraph"/>
+        <w:t>They can be reproduced</w:t>
+      </w:r>
+    </w:p>
+    <w:p>
+      <w:pPr>
+        <w:pStyle w:val="a5"/>
         <w:numPr>
           <w:ilvl w:val="0"/>
           <w:numId w:val="30"/>
@@ -3687,35 +3615,24 @@
           <w:szCs w:val="24"/>
           <w:lang w:val="en-GB"/>
         </w:rPr>
-        <w:t xml:space="preserve">They are deviations from agreed specifications or concern overly clear </w:t>
-      </w:r>
-      <w:proofErr w:type="gramStart"/>
-      <w:r>
+        <w:t>They are deviations from agreed specifications or concern overly clear errors</w:t>
+      </w:r>
+    </w:p>
+    <w:p>
+      <w:pPr>
+        <w:pStyle w:val="a5"/>
+        <w:ind w:left="1080"/>
         <w:rPr>
           <w:rFonts w:ascii="Times New Roman" w:hAnsi="Times New Roman" w:cs="Times New Roman"/>
           <w:sz w:val="24"/>
           <w:szCs w:val="24"/>
           <w:lang w:val="en-GB"/>
         </w:rPr>
-        <w:t>errors</w:t>
-      </w:r>
-      <w:proofErr w:type="gramEnd"/>
-    </w:p>
-    <w:p>
-      <w:pPr>
-        <w:pStyle w:val="ListParagraph"/>
-        <w:ind w:left="1080"/>
-        <w:rPr>
-          <w:rFonts w:ascii="Times New Roman" w:hAnsi="Times New Roman" w:cs="Times New Roman"/>
-          <w:sz w:val="24"/>
-          <w:szCs w:val="24"/>
-          <w:lang w:val="en-GB"/>
-        </w:rPr>
-      </w:pPr>
-    </w:p>
-    <w:p>
-      <w:pPr>
-        <w:pStyle w:val="Heading2"/>
+      </w:pPr>
+    </w:p>
+    <w:p>
+      <w:pPr>
+        <w:pStyle w:val="2"/>
         <w:rPr>
           <w:rFonts w:ascii="Times New Roman" w:hAnsi="Times New Roman" w:cs="Times New Roman"/>
           <w:b/>
@@ -3734,7 +3651,7 @@
     </w:p>
     <w:p>
       <w:pPr>
-        <w:pStyle w:val="ListParagraph"/>
+        <w:pStyle w:val="a5"/>
         <w:numPr>
           <w:ilvl w:val="0"/>
           <w:numId w:val="30"/>
@@ -3758,7 +3675,7 @@
     </w:p>
     <w:p>
       <w:pPr>
-        <w:pStyle w:val="Heading1"/>
+        <w:pStyle w:val="1"/>
         <w:rPr>
           <w:rFonts w:ascii="Times New Roman" w:hAnsi="Times New Roman" w:cs="Times New Roman"/>
           <w:b/>
@@ -3908,7 +3825,7 @@
     </w:p>
     <w:p>
       <w:pPr>
-        <w:pStyle w:val="Heading1"/>
+        <w:pStyle w:val="1"/>
         <w:rPr>
           <w:rFonts w:ascii="Times New Roman" w:hAnsi="Times New Roman" w:cs="Times New Roman"/>
           <w:sz w:val="24"/>
@@ -4083,7 +4000,6 @@
           <w:sz w:val="24"/>
           <w:szCs w:val="24"/>
         </w:rPr>
-        <w:lastRenderedPageBreak/>
         <w:t>Closure:</w:t>
       </w:r>
       <w:r>
@@ -4108,7 +4024,7 @@
     </w:p>
     <w:p>
       <w:pPr>
-        <w:pStyle w:val="Heading1"/>
+        <w:pStyle w:val="1"/>
         <w:rPr>
           <w:rFonts w:ascii="Times New Roman" w:hAnsi="Times New Roman" w:cs="Times New Roman"/>
           <w:b/>
@@ -4267,7 +4183,7 @@
     </w:p>
     <w:p>
       <w:pPr>
-        <w:pStyle w:val="ListParagraph"/>
+        <w:pStyle w:val="a5"/>
         <w:autoSpaceDE w:val="0"/>
         <w:autoSpaceDN w:val="0"/>
         <w:adjustRightInd w:val="0"/>
@@ -4293,7 +4209,7 @@
     </w:p>
     <w:tbl>
       <w:tblPr>
-        <w:tblStyle w:val="TableGrid"/>
+        <w:tblStyle w:val="a6"/>
         <w:tblW w:w="10047" w:type="dxa"/>
         <w:tblLook w:val="04A0" w:firstRow="1" w:lastRow="0" w:firstColumn="1" w:lastColumn="0" w:noHBand="0" w:noVBand="1"/>
       </w:tblPr>
@@ -4815,7 +4731,7 @@
     </w:p>
     <w:p>
       <w:pPr>
-        <w:pStyle w:val="Heading1"/>
+        <w:pStyle w:val="1"/>
         <w:rPr>
           <w:rFonts w:ascii="Times New Roman" w:hAnsi="Times New Roman" w:cs="Times New Roman"/>
           <w:b/>
@@ -4904,7 +4820,7 @@
     </w:p>
     <w:p>
       <w:pPr>
-        <w:pStyle w:val="Heading1"/>
+        <w:pStyle w:val="1"/>
         <w:rPr>
           <w:rFonts w:ascii="Times New Roman" w:hAnsi="Times New Roman" w:cs="Times New Roman"/>
           <w:b/>
@@ -4982,395 +4898,20 @@
     </w:p>
     <w:p>
       <w:pPr>
-        <w:rPr>
-          <w:rFonts w:ascii="Times New Roman" w:hAnsi="Times New Roman" w:cs="Times New Roman"/>
-          <w:sz w:val="24"/>
-          <w:szCs w:val="24"/>
-        </w:rPr>
-      </w:pPr>
-    </w:p>
-    <w:p>
-      <w:pPr>
-        <w:pStyle w:val="Heading1"/>
-        <w:rPr>
-          <w:rFonts w:ascii="Times New Roman" w:hAnsi="Times New Roman" w:cs="Times New Roman"/>
-          <w:b/>
-          <w:bCs/>
-          <w:sz w:val="24"/>
-          <w:szCs w:val="24"/>
-        </w:rPr>
-      </w:pPr>
-      <w:r>
-        <w:t>10. Test Case Template</w:t>
-      </w:r>
-    </w:p>
-    <w:p>
-      <w:pPr>
-        <w:pStyle w:val="ListParagraph"/>
-        <w:numPr>
-          <w:ilvl w:val="0"/>
-          <w:numId w:val="2"/>
-        </w:numPr>
-        <w:rPr>
-          <w:sz w:val="24"/>
-          <w:szCs w:val="24"/>
-        </w:rPr>
-      </w:pPr>
-      <w:r>
-        <w:rPr>
-          <w:sz w:val="24"/>
-          <w:szCs w:val="24"/>
-        </w:rPr>
-        <w:t>Description/Narrative:</w:t>
-      </w:r>
-    </w:p>
-    <w:p>
-      <w:pPr>
-        <w:pStyle w:val="ListParagraph"/>
-        <w:numPr>
-          <w:ilvl w:val="1"/>
-          <w:numId w:val="2"/>
-        </w:numPr>
-        <w:rPr>
-          <w:sz w:val="24"/>
-          <w:szCs w:val="24"/>
-        </w:rPr>
-      </w:pPr>
-      <w:r>
-        <w:rPr>
-          <w:sz w:val="24"/>
-          <w:szCs w:val="24"/>
-        </w:rPr>
-        <w:t>Brief explanation what functionality is being tested (Whenever applicable)</w:t>
-      </w:r>
-    </w:p>
-    <w:p>
-      <w:pPr>
-        <w:pStyle w:val="ListParagraph"/>
-        <w:numPr>
-          <w:ilvl w:val="0"/>
-          <w:numId w:val="2"/>
-        </w:numPr>
-        <w:rPr>
-          <w:sz w:val="24"/>
-          <w:szCs w:val="24"/>
-        </w:rPr>
-      </w:pPr>
-      <w:r>
-        <w:rPr>
-          <w:sz w:val="24"/>
-          <w:szCs w:val="24"/>
-        </w:rPr>
-        <w:t>Preconditions:</w:t>
-      </w:r>
-    </w:p>
-    <w:p>
-      <w:pPr>
-        <w:pStyle w:val="ListParagraph"/>
-        <w:numPr>
-          <w:ilvl w:val="1"/>
-          <w:numId w:val="2"/>
-        </w:numPr>
-        <w:rPr>
-          <w:sz w:val="24"/>
-          <w:szCs w:val="24"/>
-        </w:rPr>
-      </w:pPr>
-      <w:r>
-        <w:rPr>
-          <w:sz w:val="24"/>
-          <w:szCs w:val="24"/>
-        </w:rPr>
-        <w:t>Noted every precondition for the successful execution of the test case</w:t>
-      </w:r>
-    </w:p>
-    <w:p>
-      <w:pPr>
-        <w:pStyle w:val="ListParagraph"/>
-        <w:numPr>
-          <w:ilvl w:val="0"/>
-          <w:numId w:val="2"/>
-        </w:numPr>
-        <w:rPr>
-          <w:sz w:val="24"/>
-          <w:szCs w:val="24"/>
-        </w:rPr>
-      </w:pPr>
-      <w:r>
-        <w:rPr>
-          <w:sz w:val="24"/>
-          <w:szCs w:val="24"/>
-        </w:rPr>
-        <w:t>Test Steps:</w:t>
-      </w:r>
-    </w:p>
-    <w:p>
-      <w:pPr>
-        <w:pStyle w:val="ListParagraph"/>
-        <w:numPr>
-          <w:ilvl w:val="1"/>
-          <w:numId w:val="2"/>
-        </w:numPr>
-        <w:rPr>
-          <w:sz w:val="24"/>
-          <w:szCs w:val="24"/>
-        </w:rPr>
-      </w:pPr>
-      <w:r>
-        <w:rPr>
-          <w:sz w:val="24"/>
-          <w:szCs w:val="24"/>
-        </w:rPr>
-        <w:t>Detailed steps to execute the test case</w:t>
-      </w:r>
-    </w:p>
-    <w:p>
-      <w:pPr>
-        <w:pStyle w:val="ListParagraph"/>
-        <w:numPr>
-          <w:ilvl w:val="0"/>
-          <w:numId w:val="2"/>
-        </w:numPr>
-        <w:rPr>
-          <w:sz w:val="24"/>
-          <w:szCs w:val="24"/>
-        </w:rPr>
-      </w:pPr>
-      <w:r>
-        <w:rPr>
-          <w:sz w:val="24"/>
-          <w:szCs w:val="24"/>
-        </w:rPr>
+        <w:pStyle w:val="1"/>
+      </w:pPr>
+      <w:r>
         <w:lastRenderedPageBreak/>
-        <w:t>Expected Result</w:t>
-      </w:r>
-    </w:p>
-    <w:p>
-      <w:pPr>
-        <w:rPr>
-          <w:sz w:val="24"/>
-          <w:szCs w:val="24"/>
-        </w:rPr>
-      </w:pPr>
-      <w:r>
-        <w:rPr>
-          <w:sz w:val="24"/>
-          <w:szCs w:val="24"/>
-        </w:rPr>
-        <w:t xml:space="preserve">The issue type that will be used in Jira is: </w:t>
-      </w:r>
-      <w:proofErr w:type="spellStart"/>
-      <w:r>
-        <w:rPr>
-          <w:sz w:val="24"/>
-          <w:szCs w:val="24"/>
-        </w:rPr>
-        <w:t>XRay</w:t>
-      </w:r>
-      <w:proofErr w:type="spellEnd"/>
-      <w:r>
-        <w:rPr>
-          <w:sz w:val="24"/>
-          <w:szCs w:val="24"/>
-        </w:rPr>
-        <w:t xml:space="preserve"> – Test. The preconditions are a different issue type that will be linked to the test case. </w:t>
-      </w:r>
-    </w:p>
-    <w:p>
-      <w:pPr>
-        <w:rPr>
-          <w:sz w:val="24"/>
-          <w:szCs w:val="24"/>
-        </w:rPr>
-      </w:pPr>
-      <w:r>
-        <w:rPr>
-          <w:sz w:val="24"/>
-          <w:szCs w:val="24"/>
-        </w:rPr>
-        <w:t>Every test case will be linked to a Test Set, grouped by functionality being tested.</w:t>
-      </w:r>
-    </w:p>
-    <w:p>
-      <w:pPr>
-        <w:rPr>
-          <w:sz w:val="24"/>
-          <w:szCs w:val="24"/>
-        </w:rPr>
-      </w:pPr>
-      <w:r>
-        <w:rPr>
-          <w:sz w:val="24"/>
-          <w:szCs w:val="24"/>
-        </w:rPr>
-        <w:t>Every test set will be linked to a Test Plan.</w:t>
-      </w:r>
-    </w:p>
-    <w:p>
-      <w:pPr>
-        <w:rPr>
-          <w:sz w:val="24"/>
-          <w:szCs w:val="24"/>
-        </w:rPr>
-      </w:pPr>
-    </w:p>
-    <w:p>
-      <w:pPr>
-        <w:pStyle w:val="Heading1"/>
-      </w:pPr>
-      <w:r>
-        <w:t>11. Bug Template</w:t>
-      </w:r>
-    </w:p>
-    <w:p>
-      <w:pPr>
-        <w:pStyle w:val="ListParagraph"/>
-        <w:numPr>
-          <w:ilvl w:val="0"/>
-          <w:numId w:val="1"/>
-        </w:numPr>
-        <w:rPr>
-          <w:sz w:val="24"/>
-          <w:szCs w:val="24"/>
-        </w:rPr>
-      </w:pPr>
-      <w:r>
-        <w:rPr>
-          <w:sz w:val="24"/>
-          <w:szCs w:val="24"/>
-        </w:rPr>
-        <w:t>Description/Narrative (Whenever applicable)</w:t>
-      </w:r>
-    </w:p>
-    <w:p>
-      <w:pPr>
-        <w:pStyle w:val="ListParagraph"/>
-        <w:numPr>
-          <w:ilvl w:val="0"/>
-          <w:numId w:val="1"/>
-        </w:numPr>
-        <w:rPr>
-          <w:sz w:val="24"/>
-          <w:szCs w:val="24"/>
-        </w:rPr>
-      </w:pPr>
-      <w:r>
-        <w:rPr>
-          <w:sz w:val="24"/>
-          <w:szCs w:val="24"/>
-        </w:rPr>
-        <w:t>Preconditions</w:t>
-      </w:r>
-    </w:p>
-    <w:p>
-      <w:pPr>
-        <w:pStyle w:val="ListParagraph"/>
-        <w:numPr>
-          <w:ilvl w:val="0"/>
-          <w:numId w:val="1"/>
-        </w:numPr>
-        <w:rPr>
-          <w:sz w:val="24"/>
-          <w:szCs w:val="24"/>
-        </w:rPr>
-      </w:pPr>
-      <w:r>
-        <w:rPr>
-          <w:sz w:val="24"/>
-          <w:szCs w:val="24"/>
-        </w:rPr>
-        <w:t>Steps to Reproduce</w:t>
-      </w:r>
-    </w:p>
-    <w:p>
-      <w:pPr>
-        <w:pStyle w:val="ListParagraph"/>
-        <w:numPr>
-          <w:ilvl w:val="0"/>
-          <w:numId w:val="1"/>
-        </w:numPr>
-        <w:rPr>
-          <w:sz w:val="24"/>
-          <w:szCs w:val="24"/>
-        </w:rPr>
-      </w:pPr>
-      <w:r>
-        <w:rPr>
-          <w:sz w:val="24"/>
-          <w:szCs w:val="24"/>
-        </w:rPr>
-        <w:t>Expected Result</w:t>
-      </w:r>
-    </w:p>
-    <w:p>
-      <w:pPr>
-        <w:pStyle w:val="ListParagraph"/>
-        <w:numPr>
-          <w:ilvl w:val="0"/>
-          <w:numId w:val="1"/>
-        </w:numPr>
-        <w:rPr>
-          <w:sz w:val="24"/>
-          <w:szCs w:val="24"/>
-        </w:rPr>
-      </w:pPr>
-      <w:r>
-        <w:rPr>
-          <w:sz w:val="24"/>
-          <w:szCs w:val="24"/>
-        </w:rPr>
-        <w:t>Actual Result</w:t>
-      </w:r>
-    </w:p>
-    <w:p>
-      <w:pPr>
-        <w:pStyle w:val="ListParagraph"/>
-        <w:numPr>
-          <w:ilvl w:val="0"/>
-          <w:numId w:val="1"/>
-        </w:numPr>
-        <w:rPr>
-          <w:sz w:val="24"/>
-          <w:szCs w:val="24"/>
-        </w:rPr>
-      </w:pPr>
-      <w:r>
-        <w:rPr>
-          <w:sz w:val="24"/>
-          <w:szCs w:val="24"/>
-        </w:rPr>
-        <w:t>Screenshot/Screen recording (Whenever applicable)</w:t>
-      </w:r>
-    </w:p>
-    <w:p>
-      <w:pPr>
-        <w:rPr>
-          <w:sz w:val="24"/>
-          <w:szCs w:val="24"/>
-        </w:rPr>
-      </w:pPr>
-      <w:r>
-        <w:rPr>
-          <w:sz w:val="24"/>
-          <w:szCs w:val="24"/>
-        </w:rPr>
-        <w:t>Bugs detected by an existing test case will be linked to the test case.</w:t>
-      </w:r>
-    </w:p>
-    <w:p>
-      <w:pPr>
-        <w:rPr>
-          <w:sz w:val="24"/>
-          <w:szCs w:val="24"/>
-        </w:rPr>
-      </w:pPr>
-    </w:p>
-    <w:p>
-      <w:pPr>
-        <w:pStyle w:val="Heading1"/>
-      </w:pPr>
-      <w:r>
-        <w:t>12. Priority Definitions</w:t>
+        <w:t xml:space="preserve">12. </w:t>
+      </w:r>
+      <w:r>
+        <w:rPr>
+          <w:lang w:val="en-US"/>
+        </w:rPr>
+        <w:t>Severity</w:t>
+      </w:r>
+      <w:r>
+        <w:t xml:space="preserve"> Definitions</w:t>
       </w:r>
     </w:p>
     <w:tbl>
@@ -6117,11 +5658,19 @@
     </w:tbl>
     <w:p>
       <w:pPr>
-        <w:pStyle w:val="Heading1"/>
-      </w:pPr>
-      <w:r>
-        <w:lastRenderedPageBreak/>
-        <w:t>13. Severity Definitions</w:t>
+        <w:pStyle w:val="1"/>
+      </w:pPr>
+      <w:r>
+        <w:t xml:space="preserve">13. </w:t>
+      </w:r>
+      <w:r>
+        <w:rPr>
+          <w:lang w:val="en-US"/>
+        </w:rPr>
+        <w:t>Priority</w:t>
+      </w:r>
+      <w:r>
+        <w:t xml:space="preserve"> Definitions</w:t>
       </w:r>
     </w:p>
     <w:tbl>
@@ -6145,9 +5694,9 @@
         <w:tblLook w:val="04A0" w:firstRow="1" w:lastRow="0" w:firstColumn="1" w:lastColumn="0" w:noHBand="0" w:noVBand="1"/>
       </w:tblPr>
       <w:tblGrid>
-        <w:gridCol w:w="954"/>
-        <w:gridCol w:w="1082"/>
-        <w:gridCol w:w="7478"/>
+        <w:gridCol w:w="1038"/>
+        <w:gridCol w:w="1081"/>
+        <w:gridCol w:w="7395"/>
       </w:tblGrid>
       <w:tr>
         <w:trPr>
@@ -6593,7 +6142,6 @@
               </w:rPr>
               <w:t xml:space="preserve">where a </w:t>
             </w:r>
-            <w:proofErr w:type="gramStart"/>
             <w:r>
               <w:rPr>
                 <w:rFonts w:cstheme="minorHAnsi"/>
@@ -6602,18 +6150,7 @@
                 <w:sz w:val="24"/>
                 <w:szCs w:val="24"/>
               </w:rPr>
-              <w:t>Website</w:t>
-            </w:r>
-            <w:proofErr w:type="gramEnd"/>
-            <w:r>
-              <w:rPr>
-                <w:rFonts w:cstheme="minorHAnsi"/>
-                <w:color w:val="000000"/>
-                <w:kern w:val="0"/>
-                <w:sz w:val="24"/>
-                <w:szCs w:val="24"/>
-              </w:rPr>
-              <w:t xml:space="preserve"> feature is not</w:t>
+              <w:t>Website feature is not</w:t>
             </w:r>
             <w:r>
               <w:rPr>
@@ -6951,29 +6488,7 @@
                 <w:sz w:val="24"/>
                 <w:szCs w:val="24"/>
               </w:rPr>
-              <w:t xml:space="preserve"> a minor cosmetic </w:t>
-            </w:r>
-            <w:proofErr w:type="gramStart"/>
-            <w:r>
-              <w:rPr>
-                <w:rFonts w:cstheme="minorHAnsi"/>
-                <w:color w:val="000000"/>
-                <w:kern w:val="0"/>
-                <w:sz w:val="24"/>
-                <w:szCs w:val="24"/>
-              </w:rPr>
-              <w:t>Website</w:t>
-            </w:r>
-            <w:proofErr w:type="gramEnd"/>
-            <w:r>
-              <w:rPr>
-                <w:rFonts w:cstheme="minorHAnsi"/>
-                <w:color w:val="000000"/>
-                <w:kern w:val="0"/>
-                <w:sz w:val="24"/>
-                <w:szCs w:val="24"/>
-              </w:rPr>
-              <w:t xml:space="preserve"> or documentation</w:t>
+              <w:t xml:space="preserve"> a minor cosmetic Website or documentation</w:t>
             </w:r>
             <w:r>
               <w:rPr>
@@ -7024,7 +6539,7 @@
 </file>
 
 <file path=word/numbering.xml><?xml version="1.0" encoding="utf-8"?>
-<w:numbering xmlns:wpc="http://schemas.microsoft.com/office/word/2010/wordprocessingCanvas" xmlns:cx="http://schemas.microsoft.com/office/drawing/2014/chartex" xmlns:cx1="http://schemas.microsoft.com/office/drawing/2015/9/8/chartex" xmlns:cx2="http://schemas.microsoft.com/office/drawing/2015/10/21/chartex" xmlns:cx3="http://schemas.microsoft.com/office/drawing/2016/5/9/chartex" xmlns:cx4="http://schemas.microsoft.com/office/drawing/2016/5/10/chartex" xmlns:cx5="http://schemas.microsoft.com/office/drawing/2016/5/11/chartex" xmlns:cx6="http://schemas.microsoft.com/office/drawing/2016/5/12/chartex" xmlns:cx7="http://schemas.microsoft.com/office/drawing/2016/5/13/chartex" xmlns:cx8="http://schemas.microsoft.com/office/drawing/2016/5/14/chartex" xmlns:mc="http://schemas.openxmlformats.org/markup-compatibility/2006" xmlns:aink="http://schemas.microsoft.com/office/drawing/2016/ink" xmlns:am3d="http://schemas.microsoft.com/office/drawing/2017/model3d" xmlns:o="urn:schemas-microsoft-com:office:office" xmlns:oel="http://schemas.microsoft.com/office/2019/extlst" xmlns:r="http://schemas.openxmlformats.org/officeDocument/2006/relationships" xmlns:m="http://schemas.openxmlformats.org/officeDocument/2006/math" xmlns:v="urn:schemas-microsoft-com:vml" xmlns:wp14="http://schemas.microsoft.com/office/word/2010/wordprocessingDrawing" xmlns:wp="http://schemas.openxmlformats.org/drawingml/2006/wordprocessingDrawing" xmlns:w10="urn:schemas-microsoft-com:office:word" xmlns:w="http://schemas.openxmlformats.org/wordprocessingml/2006/main" xmlns:w14="http://schemas.microsoft.com/office/word/2010/wordml" xmlns:w15="http://schemas.microsoft.com/office/word/2012/wordml" xmlns:w16cex="http://schemas.microsoft.com/office/word/2018/wordml/cex" xmlns:w16cid="http://schemas.microsoft.com/office/word/2016/wordml/cid" xmlns:w16="http://schemas.microsoft.com/office/word/2018/wordml" xmlns:w16sdtdh="http://schemas.microsoft.com/office/word/2020/wordml/sdtdatahash" xmlns:w16se="http://schemas.microsoft.com/office/word/2015/wordml/symex" xmlns:wpg="http://schemas.microsoft.com/office/word/2010/wordprocessingGroup" xmlns:wpi="http://schemas.microsoft.com/office/word/2010/wordprocessingInk" xmlns:wne="http://schemas.microsoft.com/office/word/2006/wordml" xmlns:wps="http://schemas.microsoft.com/office/word/2010/wordprocessingShape" mc:Ignorable="w14 w15 w16se w16cid w16 w16cex w16sdtdh wp14">
+<w:numbering xmlns:wpc="http://schemas.microsoft.com/office/word/2010/wordprocessingCanvas" xmlns:cx="http://schemas.microsoft.com/office/drawing/2014/chartex" xmlns:cx1="http://schemas.microsoft.com/office/drawing/2015/9/8/chartex" xmlns:cx2="http://schemas.microsoft.com/office/drawing/2015/10/21/chartex" xmlns:cx3="http://schemas.microsoft.com/office/drawing/2016/5/9/chartex" xmlns:cx4="http://schemas.microsoft.com/office/drawing/2016/5/10/chartex" xmlns:cx5="http://schemas.microsoft.com/office/drawing/2016/5/11/chartex" xmlns:cx6="http://schemas.microsoft.com/office/drawing/2016/5/12/chartex" xmlns:cx7="http://schemas.microsoft.com/office/drawing/2016/5/13/chartex" xmlns:cx8="http://schemas.microsoft.com/office/drawing/2016/5/14/chartex" xmlns:mc="http://schemas.openxmlformats.org/markup-compatibility/2006" xmlns:aink="http://schemas.microsoft.com/office/drawing/2016/ink" xmlns:am3d="http://schemas.microsoft.com/office/drawing/2017/model3d" xmlns:o="urn:schemas-microsoft-com:office:office" xmlns:r="http://schemas.openxmlformats.org/officeDocument/2006/relationships" xmlns:m="http://schemas.openxmlformats.org/officeDocument/2006/math" xmlns:v="urn:schemas-microsoft-com:vml" xmlns:wp14="http://schemas.microsoft.com/office/word/2010/wordprocessingDrawing" xmlns:wp="http://schemas.openxmlformats.org/drawingml/2006/wordprocessingDrawing" xmlns:w10="urn:schemas-microsoft-com:office:word" xmlns:w="http://schemas.openxmlformats.org/wordprocessingml/2006/main" xmlns:w14="http://schemas.microsoft.com/office/word/2010/wordml" xmlns:w15="http://schemas.microsoft.com/office/word/2012/wordml" xmlns:w16cex="http://schemas.microsoft.com/office/word/2018/wordml/cex" xmlns:w16cid="http://schemas.microsoft.com/office/word/2016/wordml/cid" xmlns:w16="http://schemas.microsoft.com/office/word/2018/wordml" xmlns:w16sdtdh="http://schemas.microsoft.com/office/word/2020/wordml/sdtdatahash" xmlns:w16se="http://schemas.microsoft.com/office/word/2015/wordml/symex" xmlns:wpg="http://schemas.microsoft.com/office/word/2010/wordprocessingGroup" xmlns:wpi="http://schemas.microsoft.com/office/word/2010/wordprocessingInk" xmlns:wne="http://schemas.microsoft.com/office/word/2006/wordml" xmlns:wps="http://schemas.microsoft.com/office/word/2010/wordprocessingShape" mc:Ignorable="w14 w15 w16se w16cid w16 w16cex w16sdtdh wp14">
   <w:abstractNum w:abstractNumId="0" w15:restartNumberingAfterBreak="0">
     <w:nsid w:val="00777D30"/>
     <w:multiLevelType w:val="multilevel"/>
@@ -10543,106 +10058,106 @@
       </w:pPr>
     </w:lvl>
   </w:abstractNum>
-  <w:num w:numId="1" w16cid:durableId="1933129092">
+  <w:num w:numId="1">
     <w:abstractNumId w:val="12"/>
   </w:num>
-  <w:num w:numId="2" w16cid:durableId="1260286441">
+  <w:num w:numId="2">
     <w:abstractNumId w:val="15"/>
   </w:num>
-  <w:num w:numId="3" w16cid:durableId="1230925553">
+  <w:num w:numId="3">
     <w:abstractNumId w:val="10"/>
   </w:num>
-  <w:num w:numId="4" w16cid:durableId="425351694">
+  <w:num w:numId="4">
     <w:abstractNumId w:val="33"/>
   </w:num>
-  <w:num w:numId="5" w16cid:durableId="1312709870">
+  <w:num w:numId="5">
     <w:abstractNumId w:val="20"/>
   </w:num>
-  <w:num w:numId="6" w16cid:durableId="1545408206">
+  <w:num w:numId="6">
     <w:abstractNumId w:val="25"/>
   </w:num>
-  <w:num w:numId="7" w16cid:durableId="589393547">
+  <w:num w:numId="7">
     <w:abstractNumId w:val="28"/>
   </w:num>
-  <w:num w:numId="8" w16cid:durableId="1292516310">
+  <w:num w:numId="8">
     <w:abstractNumId w:val="13"/>
   </w:num>
-  <w:num w:numId="9" w16cid:durableId="960304898">
+  <w:num w:numId="9">
     <w:abstractNumId w:val="6"/>
   </w:num>
-  <w:num w:numId="10" w16cid:durableId="1599482126">
+  <w:num w:numId="10">
     <w:abstractNumId w:val="7"/>
   </w:num>
-  <w:num w:numId="11" w16cid:durableId="1111634393">
+  <w:num w:numId="11">
     <w:abstractNumId w:val="26"/>
   </w:num>
-  <w:num w:numId="12" w16cid:durableId="486091404">
+  <w:num w:numId="12">
     <w:abstractNumId w:val="21"/>
   </w:num>
-  <w:num w:numId="13" w16cid:durableId="1814562927">
+  <w:num w:numId="13">
     <w:abstractNumId w:val="8"/>
   </w:num>
-  <w:num w:numId="14" w16cid:durableId="1104037115">
+  <w:num w:numId="14">
     <w:abstractNumId w:val="11"/>
   </w:num>
-  <w:num w:numId="15" w16cid:durableId="147938540">
+  <w:num w:numId="15">
     <w:abstractNumId w:val="27"/>
   </w:num>
-  <w:num w:numId="16" w16cid:durableId="121045337">
+  <w:num w:numId="16">
     <w:abstractNumId w:val="4"/>
   </w:num>
-  <w:num w:numId="17" w16cid:durableId="1875581106">
+  <w:num w:numId="17">
     <w:abstractNumId w:val="3"/>
   </w:num>
-  <w:num w:numId="18" w16cid:durableId="378166141">
+  <w:num w:numId="18">
     <w:abstractNumId w:val="5"/>
   </w:num>
-  <w:num w:numId="19" w16cid:durableId="493452504">
+  <w:num w:numId="19">
     <w:abstractNumId w:val="14"/>
   </w:num>
-  <w:num w:numId="20" w16cid:durableId="1852985764">
+  <w:num w:numId="20">
     <w:abstractNumId w:val="30"/>
   </w:num>
-  <w:num w:numId="21" w16cid:durableId="682780052">
+  <w:num w:numId="21">
     <w:abstractNumId w:val="16"/>
   </w:num>
-  <w:num w:numId="22" w16cid:durableId="1592162805">
+  <w:num w:numId="22">
     <w:abstractNumId w:val="9"/>
   </w:num>
-  <w:num w:numId="23" w16cid:durableId="248462926">
+  <w:num w:numId="23">
     <w:abstractNumId w:val="32"/>
   </w:num>
-  <w:num w:numId="24" w16cid:durableId="711657538">
+  <w:num w:numId="24">
     <w:abstractNumId w:val="1"/>
   </w:num>
-  <w:num w:numId="25" w16cid:durableId="365258306">
+  <w:num w:numId="25">
     <w:abstractNumId w:val="19"/>
   </w:num>
-  <w:num w:numId="26" w16cid:durableId="554318854">
+  <w:num w:numId="26">
     <w:abstractNumId w:val="29"/>
   </w:num>
-  <w:num w:numId="27" w16cid:durableId="1335886176">
+  <w:num w:numId="27">
     <w:abstractNumId w:val="31"/>
   </w:num>
-  <w:num w:numId="28" w16cid:durableId="2090540799">
+  <w:num w:numId="28">
     <w:abstractNumId w:val="22"/>
   </w:num>
-  <w:num w:numId="29" w16cid:durableId="1164782105">
+  <w:num w:numId="29">
     <w:abstractNumId w:val="17"/>
   </w:num>
-  <w:num w:numId="30" w16cid:durableId="660502197">
+  <w:num w:numId="30">
     <w:abstractNumId w:val="23"/>
   </w:num>
-  <w:num w:numId="31" w16cid:durableId="2015453535">
+  <w:num w:numId="31">
     <w:abstractNumId w:val="18"/>
   </w:num>
-  <w:num w:numId="32" w16cid:durableId="1049576779">
+  <w:num w:numId="32">
     <w:abstractNumId w:val="0"/>
   </w:num>
-  <w:num w:numId="33" w16cid:durableId="213664016">
+  <w:num w:numId="33">
     <w:abstractNumId w:val="24"/>
   </w:num>
-  <w:num w:numId="34" w16cid:durableId="1315139631">
+  <w:num w:numId="34">
     <w:abstractNumId w:val="2"/>
   </w:num>
 </w:numbering>
@@ -10657,7 +10172,7 @@
         <w:kern w:val="2"/>
         <w:sz w:val="22"/>
         <w:szCs w:val="22"/>
-        <w:lang w:val="en-150" w:eastAsia="en-US" w:bidi="ar-SA"/>
+        <w:lang w:eastAsia="en-US" w:bidi="ar-SA"/>
         <w14:ligatures w14:val="standardContextual"/>
       </w:rPr>
     </w:rPrDefault>
@@ -11045,16 +10560,16 @@
     <w:lsdException w:name="Unresolved Mention" w:semiHidden="1" w:unhideWhenUsed="1"/>
     <w:lsdException w:name="Smart Link" w:semiHidden="1" w:unhideWhenUsed="1"/>
   </w:latentStyles>
-  <w:style w:type="paragraph" w:default="1" w:styleId="Normal">
+  <w:style w:type="paragraph" w:default="1" w:styleId="a">
     <w:name w:val="Normal"/>
     <w:qFormat/>
     <w:rsid w:val="007B136B"/>
   </w:style>
-  <w:style w:type="paragraph" w:styleId="Heading1">
+  <w:style w:type="paragraph" w:styleId="1">
     <w:name w:val="heading 1"/>
-    <w:basedOn w:val="Normal"/>
-    <w:next w:val="Normal"/>
-    <w:link w:val="Heading1Char"/>
+    <w:basedOn w:val="a"/>
+    <w:next w:val="a"/>
+    <w:link w:val="10"/>
     <w:uiPriority w:val="9"/>
     <w:qFormat/>
     <w:pPr>
@@ -11070,11 +10585,11 @@
       <w:szCs w:val="32"/>
     </w:rPr>
   </w:style>
-  <w:style w:type="paragraph" w:styleId="Heading2">
+  <w:style w:type="paragraph" w:styleId="2">
     <w:name w:val="heading 2"/>
-    <w:basedOn w:val="Normal"/>
-    <w:next w:val="Normal"/>
-    <w:link w:val="Heading2Char"/>
+    <w:basedOn w:val="a"/>
+    <w:next w:val="a"/>
+    <w:link w:val="20"/>
     <w:uiPriority w:val="9"/>
     <w:unhideWhenUsed/>
     <w:qFormat/>
@@ -11091,11 +10606,11 @@
       <w:szCs w:val="26"/>
     </w:rPr>
   </w:style>
-  <w:style w:type="paragraph" w:styleId="Heading3">
+  <w:style w:type="paragraph" w:styleId="3">
     <w:name w:val="heading 3"/>
-    <w:basedOn w:val="Normal"/>
-    <w:next w:val="Normal"/>
-    <w:link w:val="Heading3Char"/>
+    <w:basedOn w:val="a"/>
+    <w:next w:val="a"/>
+    <w:link w:val="30"/>
     <w:uiPriority w:val="9"/>
     <w:unhideWhenUsed/>
     <w:qFormat/>
@@ -11112,13 +10627,13 @@
       <w:szCs w:val="24"/>
     </w:rPr>
   </w:style>
-  <w:style w:type="character" w:default="1" w:styleId="DefaultParagraphFont">
+  <w:style w:type="character" w:default="1" w:styleId="a0">
     <w:name w:val="Default Paragraph Font"/>
     <w:uiPriority w:val="1"/>
     <w:semiHidden/>
     <w:unhideWhenUsed/>
   </w:style>
-  <w:style w:type="table" w:default="1" w:styleId="TableNormal">
+  <w:style w:type="table" w:default="1" w:styleId="a1">
     <w:name w:val="Normal Table"/>
     <w:uiPriority w:val="99"/>
     <w:semiHidden/>
@@ -11133,17 +10648,17 @@
       </w:tblCellMar>
     </w:tblPr>
   </w:style>
-  <w:style w:type="numbering" w:default="1" w:styleId="NoList">
+  <w:style w:type="numbering" w:default="1" w:styleId="a2">
     <w:name w:val="No List"/>
     <w:uiPriority w:val="99"/>
     <w:semiHidden/>
     <w:unhideWhenUsed/>
   </w:style>
-  <w:style w:type="paragraph" w:styleId="Title">
+  <w:style w:type="paragraph" w:styleId="a3">
     <w:name w:val="Title"/>
-    <w:basedOn w:val="Normal"/>
-    <w:next w:val="Normal"/>
-    <w:link w:val="TitleChar"/>
+    <w:basedOn w:val="a"/>
+    <w:next w:val="a"/>
+    <w:link w:val="a4"/>
     <w:uiPriority w:val="10"/>
     <w:qFormat/>
     <w:rsid w:val="003F44A5"/>
@@ -11159,10 +10674,10 @@
       <w:szCs w:val="56"/>
     </w:rPr>
   </w:style>
-  <w:style w:type="character" w:customStyle="1" w:styleId="TitleChar">
-    <w:name w:val="Title Char"/>
-    <w:basedOn w:val="DefaultParagraphFont"/>
-    <w:link w:val="Title"/>
+  <w:style w:type="character" w:customStyle="1" w:styleId="a4">
+    <w:name w:val="表題 (文字)"/>
+    <w:basedOn w:val="a0"/>
+    <w:link w:val="a3"/>
     <w:uiPriority w:val="10"/>
     <w:rsid w:val="003F44A5"/>
     <w:rPr>
@@ -11173,9 +10688,9 @@
       <w:szCs w:val="56"/>
     </w:rPr>
   </w:style>
-  <w:style w:type="paragraph" w:styleId="ListParagraph">
+  <w:style w:type="paragraph" w:styleId="a5">
     <w:name w:val="List Paragraph"/>
-    <w:basedOn w:val="Normal"/>
+    <w:basedOn w:val="a"/>
     <w:uiPriority w:val="34"/>
     <w:qFormat/>
     <w:rsid w:val="005E1844"/>
@@ -11184,9 +10699,9 @@
       <w:contextualSpacing/>
     </w:pPr>
   </w:style>
-  <w:style w:type="table" w:styleId="TableGrid">
+  <w:style w:type="table" w:styleId="a6">
     <w:name w:val="Table Grid"/>
-    <w:basedOn w:val="TableNormal"/>
+    <w:basedOn w:val="a1"/>
     <w:uiPriority w:val="39"/>
     <w:rsid w:val="0084741A"/>
     <w:pPr>
@@ -11203,10 +10718,10 @@
       </w:tblBorders>
     </w:tblPr>
   </w:style>
-  <w:style w:type="character" w:customStyle="1" w:styleId="Heading1Char">
-    <w:name w:val="Heading 1 Char"/>
-    <w:basedOn w:val="DefaultParagraphFont"/>
-    <w:link w:val="Heading1"/>
+  <w:style w:type="character" w:customStyle="1" w:styleId="10">
+    <w:name w:val="見出し 1 (文字)"/>
+    <w:basedOn w:val="a0"/>
+    <w:link w:val="1"/>
     <w:uiPriority w:val="9"/>
     <w:rPr>
       <w:rFonts w:asciiTheme="majorHAnsi" w:eastAsiaTheme="majorEastAsia" w:hAnsiTheme="majorHAnsi" w:cstheme="majorBidi"/>
@@ -11215,10 +10730,10 @@
       <w:szCs w:val="32"/>
     </w:rPr>
   </w:style>
-  <w:style w:type="character" w:customStyle="1" w:styleId="Heading2Char">
-    <w:name w:val="Heading 2 Char"/>
-    <w:basedOn w:val="DefaultParagraphFont"/>
-    <w:link w:val="Heading2"/>
+  <w:style w:type="character" w:customStyle="1" w:styleId="20">
+    <w:name w:val="見出し 2 (文字)"/>
+    <w:basedOn w:val="a0"/>
+    <w:link w:val="2"/>
     <w:uiPriority w:val="9"/>
     <w:rPr>
       <w:rFonts w:asciiTheme="majorHAnsi" w:eastAsiaTheme="majorEastAsia" w:hAnsiTheme="majorHAnsi" w:cstheme="majorBidi"/>
@@ -11227,10 +10742,10 @@
       <w:szCs w:val="26"/>
     </w:rPr>
   </w:style>
-  <w:style w:type="character" w:customStyle="1" w:styleId="Heading3Char">
-    <w:name w:val="Heading 3 Char"/>
-    <w:basedOn w:val="DefaultParagraphFont"/>
-    <w:link w:val="Heading3"/>
+  <w:style w:type="character" w:customStyle="1" w:styleId="30">
+    <w:name w:val="見出し 3 (文字)"/>
+    <w:basedOn w:val="a0"/>
+    <w:link w:val="3"/>
     <w:uiPriority w:val="9"/>
     <w:rPr>
       <w:rFonts w:asciiTheme="majorHAnsi" w:eastAsiaTheme="majorEastAsia" w:hAnsiTheme="majorHAnsi" w:cstheme="majorBidi"/>

</xml_diff>